<commit_message>
revision of negative control outcoms
</commit_message>
<xml_diff>
--- a/documents/SAP_TicagrelorVsClopidogrelVer1.0.docx
+++ b/documents/SAP_TicagrelorVsClopidogrelVer1.0.docx
@@ -4200,12 +4200,12 @@
       <w:pPr>
         <w:pStyle w:val="Heading1"/>
       </w:pPr>
-      <w:bookmarkStart w:id="0" w:name="_Toc405127685"/>
-      <w:bookmarkStart w:id="1" w:name="_Toc8285627"/>
+      <w:bookmarkStart w:id="0" w:name="_Toc8285627"/>
+      <w:bookmarkStart w:id="1" w:name="_Toc405127685"/>
       <w:r>
         <w:t>List of abbreviations</w:t>
       </w:r>
-      <w:bookmarkEnd w:id="1"/>
+      <w:bookmarkEnd w:id="0"/>
     </w:p>
     <w:p>
       <w:pPr>
@@ -4249,45 +4249,134 @@
           <w:rFonts w:ascii="Calibri" w:hAnsi="Calibri" w:cs="Calibri"/>
           <w:color w:val="000000"/>
         </w:rPr>
-        <w:t>American Heart</w:t>
-      </w:r>
-      <w:bookmarkStart w:id="2" w:name="_GoBack"/>
-      <w:bookmarkEnd w:id="2"/>
-      <w:r>
+        <w:t>American Heart Association</w:t>
+      </w:r>
+    </w:p>
+    <w:p>
+      <w:pPr>
+        <w:pStyle w:val="NoSpacing"/>
         <w:rPr>
           <w:rFonts w:ascii="Calibri" w:hAnsi="Calibri" w:cs="Calibri"/>
           <w:color w:val="000000"/>
         </w:rPr>
-        <w:t xml:space="preserve"> Association</w:t>
+      </w:pPr>
+      <w:r>
+        <w:rPr>
+          <w:rFonts w:ascii="Calibri" w:hAnsi="Calibri" w:cs="Calibri"/>
+          <w:color w:val="000000"/>
+        </w:rPr>
+        <w:t>ESC</w:t>
+      </w:r>
+      <w:r>
+        <w:tab/>
+      </w:r>
+      <w:r>
+        <w:tab/>
+      </w:r>
+      <w:r>
+        <w:rPr>
+          <w:rFonts w:ascii="Calibri" w:hAnsi="Calibri" w:cs="Calibri"/>
+          <w:color w:val="000000"/>
+        </w:rPr>
+        <w:t xml:space="preserve">European Society of Cardiology </w:t>
       </w:r>
     </w:p>
     <w:p>
       <w:pPr>
         <w:pStyle w:val="NoSpacing"/>
+      </w:pPr>
+      <w:r>
+        <w:t>EACTS</w:t>
+      </w:r>
+      <w:r>
+        <w:rPr>
+          <w:lang w:eastAsia="ko-KR"/>
+        </w:rPr>
+        <w:tab/>
+      </w:r>
+      <w:r>
+        <w:tab/>
+      </w:r>
+      <w:r>
         <w:rPr>
           <w:rFonts w:ascii="Calibri" w:hAnsi="Calibri" w:cs="Calibri"/>
           <w:color w:val="000000"/>
         </w:rPr>
-      </w:pPr>
+        <w:t>European Association for Cardio-Thoracic Surgery</w:t>
+      </w:r>
+      <w:r>
+        <w:t xml:space="preserve"> </w:t>
+      </w:r>
+    </w:p>
+    <w:p>
+      <w:pPr>
+        <w:pStyle w:val="NoSpacing"/>
+      </w:pPr>
+      <w:r>
+        <w:t>ACS</w:t>
+      </w:r>
+      <w:r>
+        <w:rPr>
+          <w:lang w:eastAsia="ko-KR"/>
+        </w:rPr>
+        <w:tab/>
+      </w:r>
+      <w:r>
+        <w:tab/>
+        <w:t xml:space="preserve">acute coronary syndrome </w:t>
+      </w:r>
+    </w:p>
+    <w:p>
+      <w:pPr>
+        <w:pStyle w:val="NoSpacing"/>
+      </w:pPr>
+      <w:r>
+        <w:t>RCT</w:t>
+      </w:r>
+      <w:r>
+        <w:rPr>
+          <w:lang w:eastAsia="ko-KR"/>
+        </w:rPr>
+        <w:tab/>
+      </w:r>
+      <w:r>
+        <w:tab/>
+        <w:t>randomized clinical trial</w:t>
+      </w:r>
+    </w:p>
+    <w:p>
+      <w:pPr>
+        <w:pStyle w:val="NoSpacing"/>
+      </w:pPr>
+      <w:r>
+        <w:t>PLATO</w:t>
+      </w:r>
+      <w:r>
+        <w:rPr>
+          <w:lang w:eastAsia="ko-KR"/>
+        </w:rPr>
+        <w:tab/>
+      </w:r>
+      <w:r>
+        <w:tab/>
+      </w:r>
+      <w:proofErr w:type="spellStart"/>
       <w:r>
         <w:rPr>
           <w:rFonts w:ascii="Calibri" w:hAnsi="Calibri" w:cs="Calibri"/>
           <w:color w:val="000000"/>
-        </w:rPr>
-        <w:t>ESC</w:t>
-      </w:r>
-      <w:r>
-        <w:tab/>
-      </w:r>
-      <w:r>
-        <w:tab/>
-      </w:r>
+          <w:lang w:eastAsia="ko-KR"/>
+        </w:rPr>
+        <w:t>PLATelet</w:t>
+      </w:r>
+      <w:proofErr w:type="spellEnd"/>
       <w:r>
         <w:rPr>
           <w:rFonts w:ascii="Calibri" w:hAnsi="Calibri" w:cs="Calibri"/>
           <w:color w:val="000000"/>
-        </w:rPr>
-        <w:t xml:space="preserve">European Society of Cardiology </w:t>
+          <w:lang w:eastAsia="ko-KR"/>
+        </w:rPr>
+        <w:t xml:space="preserve"> inhibition and patient Outcomes</w:t>
       </w:r>
     </w:p>
     <w:p>
@@ -4295,7 +4384,7 @@
         <w:pStyle w:val="NoSpacing"/>
       </w:pPr>
       <w:r>
-        <w:t>EACTS</w:t>
+        <w:t>OHDSI</w:t>
       </w:r>
       <w:r>
         <w:rPr>
@@ -4305,24 +4394,28 @@
       </w:r>
       <w:r>
         <w:tab/>
-      </w:r>
-      <w:r>
-        <w:rPr>
-          <w:rFonts w:ascii="Calibri" w:hAnsi="Calibri" w:cs="Calibri"/>
-          <w:color w:val="000000"/>
-        </w:rPr>
-        <w:t>European Association for Cardio-Thoracic Surgery</w:t>
-      </w:r>
-      <w:r>
-        <w:t xml:space="preserve"> </w:t>
+        <w:t xml:space="preserve">Observational Health Data Sciences and Informatics </w:t>
       </w:r>
     </w:p>
     <w:p>
       <w:pPr>
         <w:pStyle w:val="NoSpacing"/>
-      </w:pPr>
-      <w:r>
-        <w:t>ACS</w:t>
+        <w:rPr>
+          <w:lang w:eastAsia="ko-KR"/>
+        </w:rPr>
+      </w:pPr>
+      <w:r>
+        <w:rPr>
+          <w:rFonts w:hint="eastAsia"/>
+          <w:lang w:eastAsia="ko-KR"/>
+        </w:rPr>
+        <w:t>P</w:t>
+      </w:r>
+      <w:r>
+        <w:rPr>
+          <w:lang w:eastAsia="ko-KR"/>
+        </w:rPr>
+        <w:t>CI</w:t>
       </w:r>
       <w:r>
         <w:rPr>
@@ -4331,16 +4424,32 @@
         <w:tab/>
       </w:r>
       <w:r>
+        <w:rPr>
+          <w:lang w:eastAsia="ko-KR"/>
+        </w:rPr>
         <w:tab/>
-        <w:t xml:space="preserve">acute coronary syndrome </w:t>
+        <w:t>percutaneous coronary intervention</w:t>
       </w:r>
     </w:p>
     <w:p>
       <w:pPr>
         <w:pStyle w:val="NoSpacing"/>
-      </w:pPr>
-      <w:r>
-        <w:t>RCT</w:t>
+        <w:rPr>
+          <w:lang w:eastAsia="ko-KR"/>
+        </w:rPr>
+      </w:pPr>
+      <w:r>
+        <w:rPr>
+          <w:rFonts w:hint="eastAsia"/>
+          <w:lang w:eastAsia="ko-KR"/>
+        </w:rPr>
+        <w:t>N</w:t>
+      </w:r>
+      <w:r>
+        <w:rPr>
+          <w:lang w:eastAsia="ko-KR"/>
+        </w:rPr>
+        <w:t>ACE</w:t>
       </w:r>
       <w:r>
         <w:rPr>
@@ -4349,16 +4458,32 @@
         <w:tab/>
       </w:r>
       <w:r>
+        <w:rPr>
+          <w:lang w:eastAsia="ko-KR"/>
+        </w:rPr>
         <w:tab/>
-        <w:t>randomized clinical trial</w:t>
+        <w:t>net adverse clinical event</w:t>
       </w:r>
     </w:p>
     <w:p>
       <w:pPr>
         <w:pStyle w:val="NoSpacing"/>
-      </w:pPr>
-      <w:r>
-        <w:t>PLATO</w:t>
+        <w:rPr>
+          <w:lang w:eastAsia="ko-KR"/>
+        </w:rPr>
+      </w:pPr>
+      <w:r>
+        <w:rPr>
+          <w:rFonts w:hint="eastAsia"/>
+          <w:lang w:eastAsia="ko-KR"/>
+        </w:rPr>
+        <w:t>G</w:t>
+      </w:r>
+      <w:r>
+        <w:rPr>
+          <w:lang w:eastAsia="ko-KR"/>
+        </w:rPr>
+        <w:t>I</w:t>
       </w:r>
       <w:r>
         <w:rPr>
@@ -4367,33 +4492,32 @@
         <w:tab/>
       </w:r>
       <w:r>
+        <w:rPr>
+          <w:lang w:eastAsia="ko-KR"/>
+        </w:rPr>
         <w:tab/>
-      </w:r>
-      <w:proofErr w:type="spellStart"/>
-      <w:r>
-        <w:rPr>
-          <w:rFonts w:ascii="Calibri" w:hAnsi="Calibri" w:cs="Calibri"/>
-          <w:color w:val="000000"/>
-          <w:lang w:eastAsia="ko-KR"/>
-        </w:rPr>
-        <w:t>PLATelet</w:t>
-      </w:r>
-      <w:proofErr w:type="spellEnd"/>
-      <w:r>
-        <w:rPr>
-          <w:rFonts w:ascii="Calibri" w:hAnsi="Calibri" w:cs="Calibri"/>
-          <w:color w:val="000000"/>
-          <w:lang w:eastAsia="ko-KR"/>
-        </w:rPr>
-        <w:t xml:space="preserve"> inhibition and patient Outcomes</w:t>
+        <w:t>gastrointestinal</w:t>
       </w:r>
     </w:p>
     <w:p>
       <w:pPr>
         <w:pStyle w:val="NoSpacing"/>
-      </w:pPr>
-      <w:r>
-        <w:t>OHDSI</w:t>
+        <w:rPr>
+          <w:lang w:eastAsia="ko-KR"/>
+        </w:rPr>
+      </w:pPr>
+      <w:r>
+        <w:rPr>
+          <w:rFonts w:hint="eastAsia"/>
+          <w:lang w:eastAsia="ko-KR"/>
+        </w:rPr>
+        <w:t>M</w:t>
+      </w:r>
+      <w:r>
+        <w:rPr>
+          <w:lang w:eastAsia="ko-KR"/>
+        </w:rPr>
+        <w:t>I</w:t>
       </w:r>
       <w:r>
         <w:rPr>
@@ -4402,8 +4526,11 @@
         <w:tab/>
       </w:r>
       <w:r>
+        <w:rPr>
+          <w:lang w:eastAsia="ko-KR"/>
+        </w:rPr>
         <w:tab/>
-        <w:t xml:space="preserve">Observational Health Data Sciences and Informatics </w:t>
+        <w:t>myocardial infarction</w:t>
       </w:r>
     </w:p>
     <w:p>
@@ -4418,13 +4545,13 @@
           <w:rFonts w:hint="eastAsia"/>
           <w:lang w:eastAsia="ko-KR"/>
         </w:rPr>
-        <w:t>P</w:t>
-      </w:r>
-      <w:r>
-        <w:rPr>
-          <w:lang w:eastAsia="ko-KR"/>
-        </w:rPr>
-        <w:t>CI</w:t>
+        <w:t>C</w:t>
+      </w:r>
+      <w:r>
+        <w:rPr>
+          <w:lang w:eastAsia="ko-KR"/>
+        </w:rPr>
+        <w:t>ABG</w:t>
       </w:r>
       <w:r>
         <w:rPr>
@@ -4437,7 +4564,7 @@
           <w:lang w:eastAsia="ko-KR"/>
         </w:rPr>
         <w:tab/>
-        <w:t>percutaneous coronary intervention</w:t>
+        <w:t>coronary artery bypass graft surgery</w:t>
       </w:r>
     </w:p>
     <w:p>
@@ -4452,13 +4579,13 @@
           <w:rFonts w:hint="eastAsia"/>
           <w:lang w:eastAsia="ko-KR"/>
         </w:rPr>
-        <w:t>N</w:t>
-      </w:r>
-      <w:r>
-        <w:rPr>
-          <w:lang w:eastAsia="ko-KR"/>
-        </w:rPr>
-        <w:t>ACE</w:t>
+        <w:t>P</w:t>
+      </w:r>
+      <w:r>
+        <w:rPr>
+          <w:lang w:eastAsia="ko-KR"/>
+        </w:rPr>
+        <w:t>S</w:t>
       </w:r>
       <w:r>
         <w:rPr>
@@ -4471,7 +4598,7 @@
           <w:lang w:eastAsia="ko-KR"/>
         </w:rPr>
         <w:tab/>
-        <w:t>net adverse clinical event</w:t>
+        <w:t>propensity score</w:t>
       </w:r>
     </w:p>
     <w:p>
@@ -4481,152 +4608,16 @@
           <w:lang w:eastAsia="ko-KR"/>
         </w:rPr>
       </w:pPr>
-      <w:r>
-        <w:rPr>
-          <w:rFonts w:hint="eastAsia"/>
-          <w:lang w:eastAsia="ko-KR"/>
-        </w:rPr>
-        <w:t>G</w:t>
-      </w:r>
-      <w:r>
-        <w:rPr>
-          <w:lang w:eastAsia="ko-KR"/>
-        </w:rPr>
-        <w:t>I</w:t>
-      </w:r>
-      <w:r>
-        <w:rPr>
-          <w:lang w:eastAsia="ko-KR"/>
-        </w:rPr>
-        <w:tab/>
-      </w:r>
-      <w:r>
-        <w:rPr>
-          <w:lang w:eastAsia="ko-KR"/>
-        </w:rPr>
-        <w:tab/>
-        <w:t>gastrointestinal</w:t>
-      </w:r>
     </w:p>
     <w:p>
       <w:pPr>
-        <w:pStyle w:val="NoSpacing"/>
-        <w:rPr>
-          <w:lang w:eastAsia="ko-KR"/>
-        </w:rPr>
-      </w:pPr>
-      <w:r>
-        <w:rPr>
-          <w:rFonts w:hint="eastAsia"/>
-          <w:lang w:eastAsia="ko-KR"/>
-        </w:rPr>
-        <w:t>M</w:t>
-      </w:r>
-      <w:r>
-        <w:rPr>
-          <w:lang w:eastAsia="ko-KR"/>
-        </w:rPr>
-        <w:t>I</w:t>
-      </w:r>
-      <w:r>
-        <w:rPr>
-          <w:lang w:eastAsia="ko-KR"/>
-        </w:rPr>
-        <w:tab/>
-      </w:r>
-      <w:r>
-        <w:rPr>
-          <w:lang w:eastAsia="ko-KR"/>
-        </w:rPr>
-        <w:tab/>
-        <w:t>myocardial infarction</w:t>
-      </w:r>
-    </w:p>
-    <w:p>
-      <w:pPr>
-        <w:pStyle w:val="NoSpacing"/>
-        <w:rPr>
-          <w:lang w:eastAsia="ko-KR"/>
-        </w:rPr>
-      </w:pPr>
-      <w:r>
-        <w:rPr>
-          <w:rFonts w:hint="eastAsia"/>
-          <w:lang w:eastAsia="ko-KR"/>
-        </w:rPr>
-        <w:t>C</w:t>
-      </w:r>
-      <w:r>
-        <w:rPr>
-          <w:lang w:eastAsia="ko-KR"/>
-        </w:rPr>
-        <w:t>ABG</w:t>
-      </w:r>
-      <w:r>
-        <w:rPr>
-          <w:lang w:eastAsia="ko-KR"/>
-        </w:rPr>
-        <w:tab/>
-      </w:r>
-      <w:r>
-        <w:rPr>
-          <w:lang w:eastAsia="ko-KR"/>
-        </w:rPr>
-        <w:tab/>
-        <w:t>coronary artery bypass graft surgery</w:t>
-      </w:r>
-    </w:p>
-    <w:p>
-      <w:pPr>
-        <w:pStyle w:val="NoSpacing"/>
-        <w:rPr>
-          <w:lang w:eastAsia="ko-KR"/>
-        </w:rPr>
-      </w:pPr>
-      <w:r>
-        <w:rPr>
-          <w:rFonts w:hint="eastAsia"/>
-          <w:lang w:eastAsia="ko-KR"/>
-        </w:rPr>
-        <w:t>P</w:t>
-      </w:r>
-      <w:r>
-        <w:rPr>
-          <w:lang w:eastAsia="ko-KR"/>
-        </w:rPr>
-        <w:t>S</w:t>
-      </w:r>
-      <w:r>
-        <w:rPr>
-          <w:lang w:eastAsia="ko-KR"/>
-        </w:rPr>
-        <w:tab/>
-      </w:r>
-      <w:r>
-        <w:rPr>
-          <w:lang w:eastAsia="ko-KR"/>
-        </w:rPr>
-        <w:tab/>
-        <w:t>propensity score</w:t>
-      </w:r>
-    </w:p>
-    <w:p>
-      <w:pPr>
-        <w:pStyle w:val="NoSpacing"/>
-        <w:rPr>
-          <w:lang w:eastAsia="ko-KR"/>
-        </w:rPr>
-      </w:pPr>
-    </w:p>
-    <w:p>
-      <w:pPr>
         <w:pStyle w:val="Heading1"/>
       </w:pPr>
-      <w:bookmarkStart w:id="3" w:name="_Toc8285628"/>
+      <w:bookmarkStart w:id="2" w:name="_Toc8285628"/>
       <w:r>
         <w:t>Abstract</w:t>
       </w:r>
-      <w:bookmarkEnd w:id="3"/>
+      <w:bookmarkEnd w:id="2"/>
     </w:p>
     <w:p>
       <w:pPr>
@@ -5065,11 +5056,11 @@
       <w:pPr>
         <w:pStyle w:val="Heading1"/>
       </w:pPr>
-      <w:bookmarkStart w:id="4" w:name="_Toc8285629"/>
+      <w:bookmarkStart w:id="3" w:name="_Toc8285629"/>
       <w:r>
         <w:t>Amendments and Updates</w:t>
       </w:r>
-      <w:bookmarkEnd w:id="4"/>
+      <w:bookmarkEnd w:id="3"/>
     </w:p>
     <w:tbl>
       <w:tblPr>
@@ -5583,6 +5574,12 @@
               </w:rPr>
               <w:t>ositive control section was removed.</w:t>
             </w:r>
+            <w:r>
+              <w:rPr>
+                <w:lang w:eastAsia="ko-KR"/>
+              </w:rPr>
+              <w:t xml:space="preserve"> Some negative controls, which have potential relationship with cardiovascular diseases or antiplatelet drug were removed. </w:t>
+            </w:r>
           </w:p>
           <w:p>
             <w:pPr>
@@ -5627,15 +5624,15 @@
       <w:pPr>
         <w:pStyle w:val="Heading1"/>
       </w:pPr>
-      <w:bookmarkStart w:id="5" w:name="_Toc8285630"/>
+      <w:bookmarkStart w:id="4" w:name="_Toc8285630"/>
       <w:r>
         <w:t>Rationale and B</w:t>
       </w:r>
       <w:r>
         <w:t>ackground</w:t>
       </w:r>
-      <w:bookmarkEnd w:id="0"/>
-      <w:bookmarkEnd w:id="5"/>
+      <w:bookmarkEnd w:id="1"/>
+      <w:bookmarkEnd w:id="4"/>
     </w:p>
     <w:p>
       <w:pPr>
@@ -5774,6 +5771,7 @@
           <w:color w:val="000000"/>
           <w:lang w:eastAsia="ko-KR"/>
         </w:rPr>
+        <w:lastRenderedPageBreak/>
         <w:t xml:space="preserve">Still, the real-world evidence evaluating net clinical benefit of ticagrelor over clopidogrel has been scarce. </w:t>
       </w:r>
       <w:r>
@@ -5806,7 +5804,6 @@
           <w:color w:val="000000"/>
           <w:lang w:eastAsia="ko-KR"/>
         </w:rPr>
-        <w:lastRenderedPageBreak/>
         <w:t xml:space="preserve">usually </w:t>
       </w:r>
       <w:r>
@@ -6218,17 +6215,17 @@
       <w:pPr>
         <w:pStyle w:val="Heading1"/>
       </w:pPr>
-      <w:bookmarkStart w:id="6" w:name="_Toc8285631"/>
+      <w:bookmarkStart w:id="5" w:name="_Toc8285631"/>
       <w:r>
         <w:t>Study Objectives</w:t>
       </w:r>
-      <w:bookmarkEnd w:id="6"/>
+      <w:bookmarkEnd w:id="5"/>
     </w:p>
     <w:p>
       <w:pPr>
         <w:pStyle w:val="Heading2"/>
       </w:pPr>
-      <w:bookmarkStart w:id="7" w:name="_Toc8285632"/>
+      <w:bookmarkStart w:id="6" w:name="_Toc8285632"/>
       <w:r>
         <w:t>Primary Hypothes</w:t>
       </w:r>
@@ -6238,7 +6235,7 @@
       <w:r>
         <w:t>s</w:t>
       </w:r>
-      <w:bookmarkEnd w:id="7"/>
+      <w:bookmarkEnd w:id="6"/>
     </w:p>
     <w:p>
       <w:pPr>
@@ -6300,11 +6297,11 @@
       <w:pPr>
         <w:pStyle w:val="Heading2"/>
       </w:pPr>
-      <w:bookmarkStart w:id="8" w:name="_Toc8285633"/>
+      <w:bookmarkStart w:id="7" w:name="_Toc8285633"/>
       <w:r>
         <w:t>Secondary Hypotheses</w:t>
       </w:r>
-      <w:bookmarkEnd w:id="8"/>
+      <w:bookmarkEnd w:id="7"/>
     </w:p>
     <w:p>
       <w:pPr>
@@ -6398,12 +6395,157 @@
       <w:pPr>
         <w:pStyle w:val="Heading2"/>
       </w:pPr>
-      <w:bookmarkStart w:id="9" w:name="_Toc8285634"/>
-      <w:r>
+      <w:bookmarkStart w:id="8" w:name="_Toc8285634"/>
+      <w:r>
+        <w:lastRenderedPageBreak/>
         <w:t>Primary o</w:t>
       </w:r>
       <w:r>
         <w:t>bjectives</w:t>
+      </w:r>
+      <w:bookmarkEnd w:id="8"/>
+    </w:p>
+    <w:p>
+      <w:pPr>
+        <w:rPr>
+          <w:rFonts w:ascii="Calibri" w:hAnsi="Calibri" w:cs="Calibri"/>
+        </w:rPr>
+      </w:pPr>
+      <w:r>
+        <w:rPr>
+          <w:rFonts w:ascii="Calibri" w:hAnsi="Calibri" w:cs="Calibri"/>
+        </w:rPr>
+        <w:t>The</w:t>
+      </w:r>
+      <w:r>
+        <w:rPr>
+          <w:rFonts w:ascii="Calibri" w:hAnsi="Calibri" w:cs="Calibri"/>
+        </w:rPr>
+        <w:t xml:space="preserve"> overall </w:t>
+      </w:r>
+      <w:r>
+        <w:rPr>
+          <w:rFonts w:ascii="Calibri" w:hAnsi="Calibri" w:cs="Calibri"/>
+        </w:rPr>
+        <w:t xml:space="preserve">goal of this protocols is conducting comparative effectiveness research to establish evidences for </w:t>
+      </w:r>
+      <w:r>
+        <w:rPr>
+          <w:rFonts w:ascii="Calibri" w:hAnsi="Calibri" w:cs="Calibri"/>
+        </w:rPr>
+        <w:t xml:space="preserve">benefits and harms of </w:t>
+      </w:r>
+      <w:r>
+        <w:rPr>
+          <w:rFonts w:ascii="Calibri" w:hAnsi="Calibri" w:cs="Calibri"/>
+        </w:rPr>
+        <w:t>ticagrelor</w:t>
+      </w:r>
+      <w:r>
+        <w:rPr>
+          <w:rFonts w:ascii="Calibri" w:hAnsi="Calibri" w:cs="Calibri"/>
+        </w:rPr>
+        <w:t xml:space="preserve"> and </w:t>
+      </w:r>
+      <w:r>
+        <w:rPr>
+          <w:rFonts w:ascii="Calibri" w:hAnsi="Calibri" w:cs="Calibri"/>
+        </w:rPr>
+        <w:t>clopidogrel in patients with acute coronary syndrome through OHDSI network</w:t>
+      </w:r>
+      <w:r>
+        <w:rPr>
+          <w:rFonts w:ascii="Calibri" w:hAnsi="Calibri" w:cs="Calibri"/>
+        </w:rPr>
+        <w:t>.</w:t>
+      </w:r>
+    </w:p>
+    <w:p>
+      <w:pPr>
+        <w:rPr>
+          <w:rFonts w:ascii="Calibri" w:hAnsi="Calibri" w:cs="Calibri"/>
+          <w:lang w:eastAsia="ko-KR"/>
+        </w:rPr>
+      </w:pPr>
+      <w:r>
+        <w:rPr>
+          <w:rFonts w:ascii="Calibri" w:hAnsi="Calibri" w:cs="Calibri"/>
+          <w:lang w:eastAsia="ko-KR"/>
+        </w:rPr>
+        <w:t xml:space="preserve">The primary objective is </w:t>
+      </w:r>
+      <w:r>
+        <w:rPr>
+          <w:rFonts w:ascii="Calibri" w:hAnsi="Calibri" w:cs="Calibri"/>
+          <w:lang w:eastAsia="ko-KR"/>
+        </w:rPr>
+        <w:t>compar</w:t>
+      </w:r>
+      <w:r>
+        <w:rPr>
+          <w:rFonts w:ascii="Calibri" w:hAnsi="Calibri" w:cs="Calibri"/>
+          <w:lang w:eastAsia="ko-KR"/>
+        </w:rPr>
+        <w:t>ing</w:t>
+      </w:r>
+      <w:r>
+        <w:rPr>
+          <w:rFonts w:ascii="Calibri" w:hAnsi="Calibri" w:cs="Calibri"/>
+          <w:lang w:eastAsia="ko-KR"/>
+        </w:rPr>
+        <w:t xml:space="preserve"> the risk of net adverse clinical event (NACE) which composed of recurrent myocardial infarction, any revascularization, ischemic stroke, and major bleeding</w:t>
+      </w:r>
+      <w:r>
+        <w:rPr>
+          <w:rFonts w:ascii="Calibri" w:hAnsi="Calibri" w:cs="Calibri"/>
+          <w:lang w:eastAsia="ko-KR"/>
+        </w:rPr>
+        <w:t>,</w:t>
+      </w:r>
+      <w:r>
+        <w:rPr>
+          <w:rFonts w:ascii="Calibri" w:hAnsi="Calibri" w:cs="Calibri"/>
+          <w:lang w:eastAsia="ko-KR"/>
+        </w:rPr>
+        <w:t xml:space="preserve"> </w:t>
+      </w:r>
+      <w:r>
+        <w:rPr>
+          <w:rFonts w:ascii="Calibri" w:hAnsi="Calibri" w:cs="Calibri"/>
+          <w:lang w:eastAsia="ko-KR"/>
+        </w:rPr>
+        <w:t xml:space="preserve">within 1 year </w:t>
+      </w:r>
+      <w:r>
+        <w:rPr>
+          <w:rFonts w:ascii="Calibri" w:hAnsi="Calibri" w:cs="Calibri"/>
+          <w:lang w:eastAsia="ko-KR"/>
+        </w:rPr>
+        <w:t>between</w:t>
+      </w:r>
+      <w:r>
+        <w:rPr>
+          <w:rFonts w:ascii="Calibri" w:hAnsi="Calibri" w:cs="Calibri"/>
+          <w:lang w:eastAsia="ko-KR"/>
+        </w:rPr>
+        <w:t xml:space="preserve"> ticagrelor and clopidogrel user among patients undertook percutaneous coronary intervention due to acute coronary syndrome. </w:t>
+      </w:r>
+    </w:p>
+    <w:p>
+      <w:pPr>
+        <w:rPr>
+          <w:rFonts w:ascii="Calibri" w:hAnsi="Calibri" w:cs="Calibri"/>
+          <w:lang w:eastAsia="ko-KR"/>
+        </w:rPr>
+      </w:pPr>
+    </w:p>
+    <w:p>
+      <w:pPr>
+        <w:pStyle w:val="Heading2"/>
+      </w:pPr>
+      <w:bookmarkStart w:id="9" w:name="_Toc8285635"/>
+      <w:r>
+        <w:t>Secondary objectives</w:t>
       </w:r>
       <w:bookmarkEnd w:id="9"/>
     </w:p>
@@ -6411,55 +6553,72 @@
       <w:pPr>
         <w:rPr>
           <w:rFonts w:ascii="Calibri" w:hAnsi="Calibri" w:cs="Calibri"/>
+          <w:lang w:eastAsia="ko-KR"/>
         </w:rPr>
       </w:pPr>
       <w:r>
         <w:rPr>
           <w:rFonts w:ascii="Calibri" w:hAnsi="Calibri" w:cs="Calibri"/>
-        </w:rPr>
-        <w:t>The</w:t>
+          <w:lang w:eastAsia="ko-KR"/>
+        </w:rPr>
+        <w:tab/>
+        <w:t>-</w:t>
       </w:r>
       <w:r>
         <w:rPr>
           <w:rFonts w:ascii="Calibri" w:hAnsi="Calibri" w:cs="Calibri"/>
-        </w:rPr>
-        <w:t xml:space="preserve"> overall </w:t>
+          <w:lang w:eastAsia="ko-KR"/>
+        </w:rPr>
+        <w:t xml:space="preserve">Comparing </w:t>
       </w:r>
       <w:r>
         <w:rPr>
           <w:rFonts w:ascii="Calibri" w:hAnsi="Calibri" w:cs="Calibri"/>
-        </w:rPr>
-        <w:t xml:space="preserve">goal of this protocols is conducting comparative effectiveness research to establish evidences for </w:t>
+          <w:lang w:eastAsia="ko-KR"/>
+        </w:rPr>
+        <w:t xml:space="preserve">use of </w:t>
       </w:r>
       <w:r>
         <w:rPr>
           <w:rFonts w:ascii="Calibri" w:hAnsi="Calibri" w:cs="Calibri"/>
-        </w:rPr>
-        <w:t xml:space="preserve">benefits and harms of </w:t>
+          <w:lang w:eastAsia="ko-KR"/>
+        </w:rPr>
+        <w:t>ticagrelor</w:t>
       </w:r>
       <w:r>
         <w:rPr>
           <w:rFonts w:ascii="Calibri" w:hAnsi="Calibri" w:cs="Calibri"/>
-        </w:rPr>
-        <w:t>ticagrelor</w:t>
+          <w:lang w:eastAsia="ko-KR"/>
+        </w:rPr>
+        <w:t xml:space="preserve"> vs </w:t>
       </w:r>
       <w:r>
         <w:rPr>
           <w:rFonts w:ascii="Calibri" w:hAnsi="Calibri" w:cs="Calibri"/>
-        </w:rPr>
-        <w:t xml:space="preserve"> and </w:t>
+          <w:lang w:eastAsia="ko-KR"/>
+        </w:rPr>
+        <w:t>clopidogrel</w:t>
       </w:r>
       <w:r>
         <w:rPr>
           <w:rFonts w:ascii="Calibri" w:hAnsi="Calibri" w:cs="Calibri"/>
-        </w:rPr>
-        <w:t>clopidogrel in patients with acute coronary syndrome through OHDSI network</w:t>
+          <w:lang w:eastAsia="ko-KR"/>
+        </w:rPr>
+        <w:t xml:space="preserve"> on risk of </w:t>
       </w:r>
       <w:r>
         <w:rPr>
           <w:rFonts w:ascii="Calibri" w:hAnsi="Calibri" w:cs="Calibri"/>
-        </w:rPr>
-        <w:t>.</w:t>
+          <w:lang w:eastAsia="ko-KR"/>
+        </w:rPr>
+        <w:t>recurrent myocardial infarction</w:t>
+      </w:r>
+      <w:r>
+        <w:rPr>
+          <w:rFonts w:ascii="Calibri" w:hAnsi="Calibri" w:cs="Calibri"/>
+          <w:lang w:eastAsia="ko-KR"/>
+        </w:rPr>
+        <w:t xml:space="preserve"> </w:t>
       </w:r>
     </w:p>
     <w:p>
@@ -6474,64 +6633,15 @@
           <w:rFonts w:ascii="Calibri" w:hAnsi="Calibri" w:cs="Calibri"/>
           <w:lang w:eastAsia="ko-KR"/>
         </w:rPr>
-        <w:lastRenderedPageBreak/>
-        <w:t xml:space="preserve">The primary objective is </w:t>
+        <w:tab/>
+        <w:t>-Comparing use of ticagrelor vs clopidogrel on risk of any revascularization</w:t>
       </w:r>
       <w:r>
         <w:rPr>
           <w:rFonts w:ascii="Calibri" w:hAnsi="Calibri" w:cs="Calibri"/>
           <w:lang w:eastAsia="ko-KR"/>
         </w:rPr>
-        <w:t>compar</w:t>
-      </w:r>
-      <w:r>
-        <w:rPr>
-          <w:rFonts w:ascii="Calibri" w:hAnsi="Calibri" w:cs="Calibri"/>
-          <w:lang w:eastAsia="ko-KR"/>
-        </w:rPr>
-        <w:t>ing</w:t>
-      </w:r>
-      <w:r>
-        <w:rPr>
-          <w:rFonts w:ascii="Calibri" w:hAnsi="Calibri" w:cs="Calibri"/>
-          <w:lang w:eastAsia="ko-KR"/>
-        </w:rPr>
-        <w:t xml:space="preserve"> the risk of net adverse clinical event (NACE) which composed of recurrent myocardial infarction, any revascularization, ischemic stroke, and major bleeding</w:t>
-      </w:r>
-      <w:r>
-        <w:rPr>
-          <w:rFonts w:ascii="Calibri" w:hAnsi="Calibri" w:cs="Calibri"/>
-          <w:lang w:eastAsia="ko-KR"/>
-        </w:rPr>
-        <w:t>,</w:t>
-      </w:r>
-      <w:r>
-        <w:rPr>
-          <w:rFonts w:ascii="Calibri" w:hAnsi="Calibri" w:cs="Calibri"/>
-          <w:lang w:eastAsia="ko-KR"/>
-        </w:rPr>
-        <w:t xml:space="preserve"> </w:t>
-      </w:r>
-      <w:r>
-        <w:rPr>
-          <w:rFonts w:ascii="Calibri" w:hAnsi="Calibri" w:cs="Calibri"/>
-          <w:lang w:eastAsia="ko-KR"/>
-        </w:rPr>
-        <w:t xml:space="preserve">within 1 year </w:t>
-      </w:r>
-      <w:r>
-        <w:rPr>
-          <w:rFonts w:ascii="Calibri" w:hAnsi="Calibri" w:cs="Calibri"/>
-          <w:lang w:eastAsia="ko-KR"/>
-        </w:rPr>
-        <w:t>between</w:t>
-      </w:r>
-      <w:r>
-        <w:rPr>
-          <w:rFonts w:ascii="Calibri" w:hAnsi="Calibri" w:cs="Calibri"/>
-          <w:lang w:eastAsia="ko-KR"/>
-        </w:rPr>
-        <w:t xml:space="preserve"> ticagrelor and clopidogrel user among patients undertook percutaneous coronary intervention due to acute coronary syndrome. </w:t>
+        <w:t xml:space="preserve"> including PCI and CABG</w:t>
       </w:r>
     </w:p>
     <w:p>
@@ -6541,400 +6651,287 @@
           <w:lang w:eastAsia="ko-KR"/>
         </w:rPr>
       </w:pPr>
+      <w:r>
+        <w:rPr>
+          <w:rFonts w:ascii="Calibri" w:hAnsi="Calibri" w:cs="Calibri"/>
+          <w:lang w:eastAsia="ko-KR"/>
+        </w:rPr>
+        <w:tab/>
+        <w:t xml:space="preserve">-Comparing use of ticagrelor vs clopidogrel on risk of </w:t>
+      </w:r>
+      <w:r>
+        <w:rPr>
+          <w:rFonts w:ascii="Calibri" w:hAnsi="Calibri" w:cs="Calibri"/>
+          <w:lang w:eastAsia="ko-KR"/>
+        </w:rPr>
+        <w:t>ischemic stroke</w:t>
+      </w:r>
     </w:p>
     <w:p>
       <w:pPr>
-        <w:pStyle w:val="Heading2"/>
-      </w:pPr>
-      <w:bookmarkStart w:id="10" w:name="_Toc8285635"/>
-      <w:r>
-        <w:t>Secondary objectives</w:t>
+        <w:rPr>
+          <w:rFonts w:ascii="Calibri" w:hAnsi="Calibri" w:cs="Calibri"/>
+          <w:lang w:eastAsia="ko-KR"/>
+        </w:rPr>
+      </w:pPr>
+      <w:r>
+        <w:rPr>
+          <w:rFonts w:ascii="Calibri" w:hAnsi="Calibri" w:cs="Calibri"/>
+          <w:lang w:eastAsia="ko-KR"/>
+        </w:rPr>
+        <w:tab/>
+        <w:t xml:space="preserve">-Comparing use of ticagrelor vs clopidogrel on risk of </w:t>
+      </w:r>
+      <w:r>
+        <w:rPr>
+          <w:rFonts w:ascii="Calibri" w:hAnsi="Calibri" w:cs="Calibri"/>
+          <w:lang w:eastAsia="ko-KR"/>
+        </w:rPr>
+        <w:t>intracranial hemorrhage</w:t>
+      </w:r>
+    </w:p>
+    <w:p>
+      <w:pPr>
+        <w:rPr>
+          <w:rFonts w:ascii="Calibri" w:hAnsi="Calibri" w:cs="Calibri"/>
+          <w:lang w:eastAsia="ko-KR"/>
+        </w:rPr>
+      </w:pPr>
+      <w:r>
+        <w:rPr>
+          <w:rFonts w:ascii="Calibri" w:hAnsi="Calibri" w:cs="Calibri"/>
+          <w:lang w:eastAsia="ko-KR"/>
+        </w:rPr>
+        <w:tab/>
+        <w:t xml:space="preserve">-Comparing use of ticagrelor vs clopidogrel on risk of </w:t>
+      </w:r>
+      <w:r>
+        <w:rPr>
+          <w:rFonts w:ascii="Calibri" w:hAnsi="Calibri" w:cs="Calibri"/>
+          <w:lang w:eastAsia="ko-KR"/>
+        </w:rPr>
+        <w:t>gastrointestinal (GI) bleeding</w:t>
+      </w:r>
+      <w:r>
+        <w:rPr>
+          <w:rFonts w:ascii="Calibri" w:hAnsi="Calibri" w:cs="Calibri"/>
+          <w:lang w:eastAsia="ko-KR"/>
+        </w:rPr>
+        <w:t xml:space="preserve"> </w:t>
+      </w:r>
+    </w:p>
+    <w:p>
+      <w:pPr>
+        <w:rPr>
+          <w:rFonts w:ascii="Calibri" w:hAnsi="Calibri" w:cs="Calibri"/>
+          <w:lang w:eastAsia="ko-KR"/>
+        </w:rPr>
+      </w:pPr>
+      <w:r>
+        <w:rPr>
+          <w:rFonts w:ascii="Calibri" w:hAnsi="Calibri" w:cs="Calibri"/>
+          <w:lang w:eastAsia="ko-KR"/>
+        </w:rPr>
+        <w:tab/>
+        <w:t xml:space="preserve">-Comparing use of ticagrelor vs clopidogrel on risk of </w:t>
+      </w:r>
+      <w:r>
+        <w:rPr>
+          <w:rFonts w:ascii="Calibri" w:hAnsi="Calibri" w:cs="Calibri"/>
+          <w:lang w:eastAsia="ko-KR"/>
+        </w:rPr>
+        <w:t>ischemic event including recurrent MI, any revascularization, and ischemic stroke</w:t>
+      </w:r>
+    </w:p>
+    <w:p>
+      <w:pPr>
+        <w:rPr>
+          <w:rFonts w:ascii="Calibri" w:hAnsi="Calibri" w:cs="Calibri"/>
+          <w:lang w:eastAsia="ko-KR"/>
+        </w:rPr>
+      </w:pPr>
+      <w:r>
+        <w:rPr>
+          <w:rFonts w:ascii="Calibri" w:hAnsi="Calibri" w:cs="Calibri"/>
+          <w:lang w:eastAsia="ko-KR"/>
+        </w:rPr>
+        <w:tab/>
+        <w:t xml:space="preserve">-Comparing use of ticagrelor vs clopidogrel on risk of </w:t>
+      </w:r>
+      <w:r>
+        <w:rPr>
+          <w:rFonts w:ascii="Calibri" w:hAnsi="Calibri" w:cs="Calibri"/>
+          <w:lang w:eastAsia="ko-KR"/>
+        </w:rPr>
+        <w:t>major bleeding event including intracranial hemorrhage and GI bleeding</w:t>
+      </w:r>
+    </w:p>
+    <w:p>
+      <w:pPr>
+        <w:rPr>
+          <w:rFonts w:ascii="Calibri" w:hAnsi="Calibri" w:cs="Calibri"/>
+          <w:lang w:eastAsia="ko-KR"/>
+        </w:rPr>
+      </w:pPr>
+      <w:r>
+        <w:rPr>
+          <w:rFonts w:ascii="Calibri" w:hAnsi="Calibri" w:cs="Calibri"/>
+          <w:lang w:eastAsia="ko-KR"/>
+        </w:rPr>
+        <w:tab/>
+        <w:t>-Comparing use of ticagrelor vs clopidogrel on risk of dyspnea</w:t>
+      </w:r>
+    </w:p>
+    <w:p>
+      <w:pPr>
+        <w:rPr>
+          <w:rFonts w:ascii="Calibri" w:hAnsi="Calibri" w:cs="Calibri"/>
+          <w:lang w:eastAsia="ko-KR"/>
+        </w:rPr>
+      </w:pPr>
+      <w:r>
+        <w:rPr>
+          <w:rFonts w:ascii="Calibri" w:hAnsi="Calibri" w:cs="Calibri"/>
+          <w:lang w:eastAsia="ko-KR"/>
+        </w:rPr>
+        <w:tab/>
+        <w:t>-Comparing use of ticagrelor vs clopidogrel on risk of death</w:t>
+      </w:r>
+    </w:p>
+    <w:p>
+      <w:pPr>
+        <w:rPr>
+          <w:rFonts w:ascii="Calibri" w:hAnsi="Calibri" w:cs="Calibri"/>
+          <w:lang w:eastAsia="ko-KR"/>
+        </w:rPr>
+      </w:pPr>
+    </w:p>
+    <w:p>
+      <w:pPr>
+        <w:pStyle w:val="Heading1"/>
+      </w:pPr>
+      <w:bookmarkStart w:id="10" w:name="_Toc8285636"/>
+      <w:r>
+        <w:t>Research me</w:t>
+      </w:r>
+      <w:r>
+        <w:t>t</w:t>
+      </w:r>
+      <w:r>
+        <w:t>hods</w:t>
       </w:r>
       <w:bookmarkEnd w:id="10"/>
     </w:p>
     <w:p>
       <w:pPr>
-        <w:rPr>
-          <w:rFonts w:ascii="Calibri" w:hAnsi="Calibri" w:cs="Calibri"/>
-          <w:lang w:eastAsia="ko-KR"/>
-        </w:rPr>
-      </w:pPr>
-      <w:r>
-        <w:rPr>
-          <w:rFonts w:ascii="Calibri" w:hAnsi="Calibri" w:cs="Calibri"/>
-          <w:lang w:eastAsia="ko-KR"/>
-        </w:rPr>
-        <w:tab/>
-        <w:t>-</w:t>
-      </w:r>
-      <w:r>
-        <w:rPr>
-          <w:rFonts w:ascii="Calibri" w:hAnsi="Calibri" w:cs="Calibri"/>
-          <w:lang w:eastAsia="ko-KR"/>
-        </w:rPr>
-        <w:t xml:space="preserve">Comparing </w:t>
-      </w:r>
-      <w:r>
-        <w:rPr>
-          <w:rFonts w:ascii="Calibri" w:hAnsi="Calibri" w:cs="Calibri"/>
-          <w:lang w:eastAsia="ko-KR"/>
-        </w:rPr>
-        <w:t xml:space="preserve">use of </w:t>
-      </w:r>
-      <w:r>
-        <w:rPr>
-          <w:rFonts w:ascii="Calibri" w:hAnsi="Calibri" w:cs="Calibri"/>
-          <w:lang w:eastAsia="ko-KR"/>
-        </w:rPr>
-        <w:t>ticagrelor</w:t>
-      </w:r>
-      <w:r>
-        <w:rPr>
-          <w:rFonts w:ascii="Calibri" w:hAnsi="Calibri" w:cs="Calibri"/>
-          <w:lang w:eastAsia="ko-KR"/>
-        </w:rPr>
-        <w:t xml:space="preserve"> vs </w:t>
-      </w:r>
-      <w:r>
-        <w:rPr>
-          <w:rFonts w:ascii="Calibri" w:hAnsi="Calibri" w:cs="Calibri"/>
-          <w:lang w:eastAsia="ko-KR"/>
-        </w:rPr>
-        <w:t>clopidogrel</w:t>
-      </w:r>
-      <w:r>
-        <w:rPr>
-          <w:rFonts w:ascii="Calibri" w:hAnsi="Calibri" w:cs="Calibri"/>
-          <w:lang w:eastAsia="ko-KR"/>
-        </w:rPr>
-        <w:t xml:space="preserve"> on risk of </w:t>
-      </w:r>
-      <w:r>
-        <w:rPr>
-          <w:rFonts w:ascii="Calibri" w:hAnsi="Calibri" w:cs="Calibri"/>
-          <w:lang w:eastAsia="ko-KR"/>
-        </w:rPr>
-        <w:t>recurrent myocardial infarction</w:t>
-      </w:r>
-      <w:r>
-        <w:rPr>
-          <w:rFonts w:ascii="Calibri" w:hAnsi="Calibri" w:cs="Calibri"/>
-          <w:lang w:eastAsia="ko-KR"/>
-        </w:rPr>
-        <w:t xml:space="preserve"> </w:t>
-      </w:r>
-    </w:p>
-    <w:p>
-      <w:pPr>
-        <w:rPr>
-          <w:rFonts w:ascii="Calibri" w:hAnsi="Calibri" w:cs="Calibri"/>
-          <w:lang w:eastAsia="ko-KR"/>
-        </w:rPr>
-      </w:pPr>
-      <w:r>
-        <w:rPr>
-          <w:rFonts w:ascii="Calibri" w:hAnsi="Calibri" w:cs="Calibri"/>
-          <w:lang w:eastAsia="ko-KR"/>
-        </w:rPr>
-        <w:tab/>
-        <w:t>-Comparing use of ticagrelor vs clopidogrel on risk of any revascularization</w:t>
-      </w:r>
-      <w:r>
-        <w:rPr>
-          <w:rFonts w:ascii="Calibri" w:hAnsi="Calibri" w:cs="Calibri"/>
-          <w:lang w:eastAsia="ko-KR"/>
-        </w:rPr>
-        <w:t xml:space="preserve"> including PCI and CABG</w:t>
-      </w:r>
-    </w:p>
-    <w:p>
-      <w:pPr>
-        <w:rPr>
-          <w:rFonts w:ascii="Calibri" w:hAnsi="Calibri" w:cs="Calibri"/>
-          <w:lang w:eastAsia="ko-KR"/>
-        </w:rPr>
-      </w:pPr>
-      <w:r>
-        <w:rPr>
-          <w:rFonts w:ascii="Calibri" w:hAnsi="Calibri" w:cs="Calibri"/>
-          <w:lang w:eastAsia="ko-KR"/>
-        </w:rPr>
-        <w:tab/>
-        <w:t xml:space="preserve">-Comparing use of ticagrelor vs clopidogrel on risk of </w:t>
-      </w:r>
-      <w:r>
-        <w:rPr>
-          <w:rFonts w:ascii="Calibri" w:hAnsi="Calibri" w:cs="Calibri"/>
-          <w:lang w:eastAsia="ko-KR"/>
-        </w:rPr>
-        <w:t>ischemic stroke</w:t>
-      </w:r>
-    </w:p>
-    <w:p>
-      <w:pPr>
-        <w:rPr>
-          <w:rFonts w:ascii="Calibri" w:hAnsi="Calibri" w:cs="Calibri"/>
-          <w:lang w:eastAsia="ko-KR"/>
-        </w:rPr>
-      </w:pPr>
-      <w:r>
-        <w:rPr>
-          <w:rFonts w:ascii="Calibri" w:hAnsi="Calibri" w:cs="Calibri"/>
-          <w:lang w:eastAsia="ko-KR"/>
-        </w:rPr>
-        <w:tab/>
-        <w:t xml:space="preserve">-Comparing use of ticagrelor vs clopidogrel on risk of </w:t>
-      </w:r>
-      <w:r>
-        <w:rPr>
-          <w:rFonts w:ascii="Calibri" w:hAnsi="Calibri" w:cs="Calibri"/>
-          <w:lang w:eastAsia="ko-KR"/>
-        </w:rPr>
-        <w:t>intracranial hemorrhage</w:t>
-      </w:r>
-    </w:p>
-    <w:p>
-      <w:pPr>
-        <w:rPr>
-          <w:rFonts w:ascii="Calibri" w:hAnsi="Calibri" w:cs="Calibri"/>
-          <w:lang w:eastAsia="ko-KR"/>
-        </w:rPr>
-      </w:pPr>
-      <w:r>
-        <w:rPr>
-          <w:rFonts w:ascii="Calibri" w:hAnsi="Calibri" w:cs="Calibri"/>
-          <w:lang w:eastAsia="ko-KR"/>
-        </w:rPr>
-        <w:tab/>
-        <w:t xml:space="preserve">-Comparing use of ticagrelor vs clopidogrel on risk of </w:t>
-      </w:r>
-      <w:r>
-        <w:rPr>
-          <w:rFonts w:ascii="Calibri" w:hAnsi="Calibri" w:cs="Calibri"/>
-          <w:lang w:eastAsia="ko-KR"/>
-        </w:rPr>
-        <w:t>gastrointestinal (GI) bleeding</w:t>
-      </w:r>
-      <w:r>
-        <w:rPr>
-          <w:rFonts w:ascii="Calibri" w:hAnsi="Calibri" w:cs="Calibri"/>
-          <w:lang w:eastAsia="ko-KR"/>
-        </w:rPr>
-        <w:t xml:space="preserve"> </w:t>
-      </w:r>
-    </w:p>
-    <w:p>
-      <w:pPr>
-        <w:rPr>
-          <w:rFonts w:ascii="Calibri" w:hAnsi="Calibri" w:cs="Calibri"/>
-          <w:lang w:eastAsia="ko-KR"/>
-        </w:rPr>
-      </w:pPr>
-      <w:r>
-        <w:rPr>
-          <w:rFonts w:ascii="Calibri" w:hAnsi="Calibri" w:cs="Calibri"/>
-          <w:lang w:eastAsia="ko-KR"/>
-        </w:rPr>
-        <w:tab/>
-        <w:t xml:space="preserve">-Comparing use of ticagrelor vs clopidogrel on risk of </w:t>
-      </w:r>
-      <w:r>
-        <w:rPr>
-          <w:rFonts w:ascii="Calibri" w:hAnsi="Calibri" w:cs="Calibri"/>
-          <w:lang w:eastAsia="ko-KR"/>
-        </w:rPr>
-        <w:t>ischemic event including recurrent MI, any revascularization, and ischemic stroke</w:t>
-      </w:r>
-    </w:p>
-    <w:p>
-      <w:pPr>
-        <w:rPr>
-          <w:rFonts w:ascii="Calibri" w:hAnsi="Calibri" w:cs="Calibri"/>
-          <w:lang w:eastAsia="ko-KR"/>
-        </w:rPr>
-      </w:pPr>
-      <w:r>
-        <w:rPr>
-          <w:rFonts w:ascii="Calibri" w:hAnsi="Calibri" w:cs="Calibri"/>
-          <w:lang w:eastAsia="ko-KR"/>
-        </w:rPr>
-        <w:tab/>
-        <w:t xml:space="preserve">-Comparing use of ticagrelor vs clopidogrel on risk of </w:t>
-      </w:r>
-      <w:r>
-        <w:rPr>
-          <w:rFonts w:ascii="Calibri" w:hAnsi="Calibri" w:cs="Calibri"/>
-          <w:lang w:eastAsia="ko-KR"/>
-        </w:rPr>
-        <w:t>major bleeding event including intracranial hemorrhage and GI bleeding</w:t>
-      </w:r>
-    </w:p>
-    <w:p>
-      <w:pPr>
-        <w:rPr>
-          <w:rFonts w:ascii="Calibri" w:hAnsi="Calibri" w:cs="Calibri"/>
-          <w:lang w:eastAsia="ko-KR"/>
-        </w:rPr>
-      </w:pPr>
-      <w:r>
-        <w:rPr>
-          <w:rFonts w:ascii="Calibri" w:hAnsi="Calibri" w:cs="Calibri"/>
-          <w:lang w:eastAsia="ko-KR"/>
-        </w:rPr>
-        <w:tab/>
-        <w:t>-Comparing use of ticagrelor vs clopidogrel on risk of dyspnea</w:t>
-      </w:r>
-    </w:p>
-    <w:p>
-      <w:pPr>
-        <w:rPr>
-          <w:rFonts w:ascii="Calibri" w:hAnsi="Calibri" w:cs="Calibri"/>
-          <w:lang w:eastAsia="ko-KR"/>
-        </w:rPr>
-      </w:pPr>
-      <w:r>
-        <w:rPr>
-          <w:rFonts w:ascii="Calibri" w:hAnsi="Calibri" w:cs="Calibri"/>
-          <w:lang w:eastAsia="ko-KR"/>
-        </w:rPr>
-        <w:tab/>
-        <w:t>-Comparing use of ticagrelor vs clopidogrel on risk of death</w:t>
-      </w:r>
-    </w:p>
-    <w:p>
-      <w:pPr>
-        <w:rPr>
-          <w:rFonts w:ascii="Calibri" w:hAnsi="Calibri" w:cs="Calibri"/>
-          <w:lang w:eastAsia="ko-KR"/>
-        </w:rPr>
-      </w:pPr>
-    </w:p>
-    <w:p>
-      <w:pPr>
-        <w:pStyle w:val="Heading1"/>
-      </w:pPr>
-      <w:bookmarkStart w:id="11" w:name="_Toc8285636"/>
-      <w:r>
-        <w:t>Research me</w:t>
-      </w:r>
-      <w:r>
-        <w:t>t</w:t>
-      </w:r>
-      <w:r>
-        <w:t>hods</w:t>
+        <w:pStyle w:val="Heading2"/>
+      </w:pPr>
+      <w:bookmarkStart w:id="11" w:name="_Toc8285637"/>
+      <w:r>
+        <w:t xml:space="preserve">Study </w:t>
+      </w:r>
+      <w:r>
+        <w:t>D</w:t>
+      </w:r>
+      <w:r>
+        <w:t>esign</w:t>
       </w:r>
       <w:bookmarkEnd w:id="11"/>
     </w:p>
     <w:p>
       <w:pPr>
-        <w:pStyle w:val="Heading2"/>
-      </w:pPr>
-      <w:bookmarkStart w:id="12" w:name="_Toc8285637"/>
-      <w:r>
-        <w:t xml:space="preserve">Study </w:t>
-      </w:r>
-      <w:r>
-        <w:t>D</w:t>
-      </w:r>
-      <w:r>
-        <w:t>esign</w:t>
+        <w:pStyle w:val="Heading3"/>
+      </w:pPr>
+      <w:bookmarkStart w:id="12" w:name="_Toc8285638"/>
+      <w:r>
+        <w:t>Overview</w:t>
       </w:r>
       <w:bookmarkEnd w:id="12"/>
     </w:p>
     <w:p>
-      <w:pPr>
-        <w:pStyle w:val="Heading3"/>
-      </w:pPr>
-      <w:bookmarkStart w:id="13" w:name="_Toc8285638"/>
-      <w:r>
-        <w:t>Overview</w:t>
+      <w:r>
+        <w:t>This study will be a retrospective, observational cohort study</w:t>
+      </w:r>
+      <w:r>
+        <w:t xml:space="preserve">. </w:t>
+      </w:r>
+      <w:r>
+        <w:t xml:space="preserve">By ‘retrospective’ we mean the study will use data already collected at the start of the study. By ‘observational’ we mean no intervention will take place in the course of this study. By ‘cohort study’ we mean two cohorts, a treatment and comparator </w:t>
+      </w:r>
+      <w:r>
+        <w:lastRenderedPageBreak/>
+        <w:t xml:space="preserve">cohort, will be followed from index date (start of first exposure) to some end date, and assessed for the occurrence of the outcomes of interest.  </w:t>
+      </w:r>
+    </w:p>
+    <w:p>
+      <w:r>
+        <w:t xml:space="preserve">The treatment cohort will be users of </w:t>
+      </w:r>
+      <w:r>
+        <w:t>ticagrelor</w:t>
+      </w:r>
+      <w:r>
+        <w:t xml:space="preserve">. The comparator cohort will be users of </w:t>
+      </w:r>
+      <w:r>
+        <w:t>clopidogrel</w:t>
+      </w:r>
+      <w:r>
+        <w:t xml:space="preserve">. For both groups we restrict to people with </w:t>
+      </w:r>
+      <w:r>
+        <w:t>acute coronary syndrome and underwent</w:t>
+      </w:r>
+      <w:r>
+        <w:t xml:space="preserve"> PCI</w:t>
+      </w:r>
+      <w:r>
+        <w:t xml:space="preserve">, one of the main indications for the drugs of interest. The primary outcome of is </w:t>
+      </w:r>
+      <w:r>
+        <w:t>net adverse clinical event</w:t>
+      </w:r>
+      <w:r>
+        <w:t>. Proportional hazard models will be used to assess the hazard ratios between the two exposure cohorts. Adjustment for baseline confounders will be done using propensity scores.</w:t>
+      </w:r>
+    </w:p>
+    <w:p/>
+    <w:p>
+      <w:pPr>
+        <w:pStyle w:val="Heading2"/>
+      </w:pPr>
+      <w:bookmarkStart w:id="13" w:name="_Toc8285639"/>
+      <w:r>
+        <w:rPr>
+          <w:rFonts w:eastAsia="맑은 고딕" w:hint="eastAsia"/>
+          <w:lang w:eastAsia="ko-KR"/>
+        </w:rPr>
+        <w:t>S</w:t>
+      </w:r>
+      <w:r>
+        <w:rPr>
+          <w:rFonts w:eastAsia="맑은 고딕"/>
+          <w:lang w:eastAsia="ko-KR"/>
+        </w:rPr>
+        <w:t>tudy population</w:t>
       </w:r>
       <w:bookmarkEnd w:id="13"/>
     </w:p>
     <w:p>
-      <w:r>
-        <w:t>This study will be a retrospective, observational cohort study</w:t>
-      </w:r>
-      <w:r>
-        <w:t xml:space="preserve">. </w:t>
-      </w:r>
-      <w:r>
-        <w:t xml:space="preserve">By ‘retrospective’ we mean the study will use data already collected at the start of the study. By ‘observational’ we mean no intervention will take place in the course of this study. By ‘cohort study’ we mean two cohorts, a treatment and comparator cohort, will be followed from index date (start of first exposure) to some end date, and assessed for the occurrence of the outcomes of interest.  </w:t>
-      </w:r>
-    </w:p>
-    <w:p>
-      <w:r>
-        <w:t xml:space="preserve">The treatment cohort will be users of </w:t>
-      </w:r>
-      <w:r>
-        <w:t>ticagrelor</w:t>
-      </w:r>
-      <w:r>
-        <w:t xml:space="preserve">. The comparator cohort will be users of </w:t>
-      </w:r>
-      <w:r>
-        <w:t>clopidogrel</w:t>
-      </w:r>
-      <w:r>
-        <w:t xml:space="preserve">. For both groups we restrict to people with </w:t>
-      </w:r>
-      <w:r>
-        <w:t>acute coronary syndrome and underwent</w:t>
-      </w:r>
-      <w:r>
-        <w:t xml:space="preserve"> PCI</w:t>
-      </w:r>
-      <w:r>
-        <w:t xml:space="preserve">, one of the main indications for the drugs of interest. The primary outcome of is </w:t>
-      </w:r>
-      <w:r>
-        <w:t>net adverse clinical event</w:t>
-      </w:r>
-      <w:r>
-        <w:t xml:space="preserve">. Proportional </w:t>
-      </w:r>
-      <w:r>
-        <w:lastRenderedPageBreak/>
-        <w:t>hazard models will be used to assess the hazard ratios between the two exposure cohorts. Adjustment for baseline confounders will be done using propensity scores.</w:t>
-      </w:r>
-    </w:p>
-    <w:p/>
-    <w:p>
-      <w:pPr>
-        <w:pStyle w:val="Heading2"/>
-      </w:pPr>
-      <w:bookmarkStart w:id="14" w:name="_Toc8285639"/>
-      <w:r>
-        <w:rPr>
-          <w:rFonts w:eastAsia="맑은 고딕" w:hint="eastAsia"/>
-          <w:lang w:eastAsia="ko-KR"/>
-        </w:rPr>
-        <w:t>S</w:t>
-      </w:r>
-      <w:r>
-        <w:rPr>
-          <w:rFonts w:eastAsia="맑은 고딕"/>
-          <w:lang w:eastAsia="ko-KR"/>
-        </w:rPr>
-        <w:t>tudy population</w:t>
+      <w:pPr>
+        <w:pStyle w:val="Heading3"/>
+      </w:pPr>
+      <w:bookmarkStart w:id="14" w:name="_Toc8285640"/>
+      <w:r>
+        <w:t xml:space="preserve">Primary </w:t>
+      </w:r>
+      <w:r>
+        <w:t xml:space="preserve">Study </w:t>
+      </w:r>
+      <w:r>
+        <w:t>population</w:t>
       </w:r>
       <w:bookmarkEnd w:id="14"/>
-    </w:p>
-    <w:p>
-      <w:pPr>
-        <w:pStyle w:val="Heading3"/>
-      </w:pPr>
-      <w:bookmarkStart w:id="15" w:name="_Toc8285640"/>
-      <w:r>
-        <w:t xml:space="preserve">Primary </w:t>
-      </w:r>
-      <w:r>
-        <w:t xml:space="preserve">Study </w:t>
-      </w:r>
-      <w:r>
-        <w:t>population</w:t>
-      </w:r>
-      <w:bookmarkEnd w:id="15"/>
     </w:p>
     <w:p>
       <w:r>
@@ -7214,11 +7211,11 @@
       <w:pPr>
         <w:pStyle w:val="Heading3"/>
       </w:pPr>
-      <w:bookmarkStart w:id="16" w:name="_Toc8285641"/>
+      <w:bookmarkStart w:id="15" w:name="_Toc8285641"/>
       <w:r>
         <w:t>Study population for sensitivity analysis</w:t>
       </w:r>
-      <w:bookmarkEnd w:id="16"/>
+      <w:bookmarkEnd w:id="15"/>
     </w:p>
     <w:p>
       <w:r>
@@ -7482,21 +7479,22 @@
       <w:pPr>
         <w:pStyle w:val="Heading2"/>
       </w:pPr>
-      <w:bookmarkStart w:id="17" w:name="_Toc8285642"/>
-      <w:r>
+      <w:bookmarkStart w:id="16" w:name="_Toc8285642"/>
+      <w:r>
+        <w:lastRenderedPageBreak/>
         <w:t>Exposures</w:t>
       </w:r>
-      <w:bookmarkEnd w:id="17"/>
+      <w:bookmarkEnd w:id="16"/>
     </w:p>
     <w:p>
       <w:pPr>
         <w:pStyle w:val="Heading3"/>
       </w:pPr>
-      <w:bookmarkStart w:id="18" w:name="_Toc8285643"/>
+      <w:bookmarkStart w:id="17" w:name="_Toc8285643"/>
       <w:r>
         <w:t>Target: Ticagrelor user with percutaneous coronary injury due to acute coronary syndrome</w:t>
       </w:r>
-      <w:bookmarkEnd w:id="18"/>
+      <w:bookmarkEnd w:id="17"/>
     </w:p>
     <w:p>
       <w:pPr>
@@ -7584,7 +7582,6 @@
           <w:shd w:val="clear" w:color="auto" w:fill="FFFFFF"/>
           <w:lang w:eastAsia="ko-KR"/>
         </w:rPr>
-        <w:lastRenderedPageBreak/>
         <w:t>a procedure of PCI</w:t>
       </w:r>
     </w:p>
@@ -8425,6 +8422,7 @@
           <w:shd w:val="clear" w:color="auto" w:fill="FFFFFF"/>
           <w:lang w:eastAsia="ko-KR"/>
         </w:rPr>
+        <w:lastRenderedPageBreak/>
         <w:t>Inclusion Criteria #3: Without previous stroke</w:t>
       </w:r>
     </w:p>
@@ -8579,7 +8577,6 @@
           <w:shd w:val="clear" w:color="auto" w:fill="FFFFFF"/>
           <w:lang w:eastAsia="ko-KR"/>
         </w:rPr>
-        <w:lastRenderedPageBreak/>
         <w:t>where event starts between all days Before and 0 days After index start date</w:t>
       </w:r>
     </w:p>
@@ -8960,7 +8957,7 @@
       <w:pPr>
         <w:pStyle w:val="Heading3"/>
       </w:pPr>
-      <w:bookmarkStart w:id="19" w:name="_Toc8285644"/>
+      <w:bookmarkStart w:id="18" w:name="_Toc8285644"/>
       <w:r>
         <w:t xml:space="preserve">Comparator: </w:t>
       </w:r>
@@ -8970,7 +8967,7 @@
       <w:r>
         <w:t xml:space="preserve"> user with percutaneous coronary injury due to acute coronary syndrome</w:t>
       </w:r>
-      <w:bookmarkEnd w:id="19"/>
+      <w:bookmarkEnd w:id="18"/>
     </w:p>
     <w:p>
       <w:pPr>
@@ -9287,6 +9284,7 @@
           <w:shd w:val="clear" w:color="auto" w:fill="FFFFFF"/>
           <w:lang w:eastAsia="ko-KR"/>
         </w:rPr>
+        <w:lastRenderedPageBreak/>
         <w:t xml:space="preserve">with continuous observation of at least 365 days prior and 0 days after event index </w:t>
       </w:r>
       <w:proofErr w:type="gramStart"/>
@@ -9497,7 +9495,6 @@
           <w:shd w:val="clear" w:color="auto" w:fill="FFFFFF"/>
           <w:lang w:eastAsia="ko-KR"/>
         </w:rPr>
-        <w:lastRenderedPageBreak/>
         <w:t>Limit cohort of initial events to: earliest event per person.</w:t>
       </w:r>
     </w:p>
@@ -10316,6 +10313,7 @@
           <w:shd w:val="clear" w:color="auto" w:fill="FFFFFF"/>
           <w:lang w:eastAsia="ko-KR"/>
         </w:rPr>
+        <w:lastRenderedPageBreak/>
         <w:t>End Date Strategy</w:t>
       </w:r>
     </w:p>
@@ -10468,7 +10466,6 @@
           <w:shd w:val="clear" w:color="auto" w:fill="FFFFFF"/>
           <w:lang w:eastAsia="ko-KR"/>
         </w:rPr>
-        <w:lastRenderedPageBreak/>
         <w:t>Cohort Collapse Strategy:</w:t>
       </w:r>
     </w:p>
@@ -10500,21 +10497,21 @@
       <w:pPr>
         <w:pStyle w:val="Heading2"/>
       </w:pPr>
-      <w:bookmarkStart w:id="20" w:name="_Toc8285645"/>
+      <w:bookmarkStart w:id="19" w:name="_Toc8285645"/>
       <w:r>
         <w:t>Outcomes</w:t>
       </w:r>
-      <w:bookmarkEnd w:id="20"/>
+      <w:bookmarkEnd w:id="19"/>
     </w:p>
     <w:p>
       <w:pPr>
         <w:pStyle w:val="Heading3"/>
       </w:pPr>
-      <w:bookmarkStart w:id="21" w:name="_Toc8285646"/>
+      <w:bookmarkStart w:id="20" w:name="_Toc8285646"/>
       <w:r>
         <w:t>Outcomes</w:t>
       </w:r>
-      <w:bookmarkEnd w:id="21"/>
+      <w:bookmarkEnd w:id="20"/>
     </w:p>
     <w:p>
       <w:pPr>
@@ -10933,6 +10930,7 @@
         </w:rPr>
       </w:pPr>
       <w:r>
+        <w:lastRenderedPageBreak/>
         <w:t>Secondary outcome: Any revascularization</w:t>
       </w:r>
     </w:p>
@@ -11011,7 +11009,6 @@
         </w:numPr>
       </w:pPr>
       <w:r>
-        <w:lastRenderedPageBreak/>
         <w:t>Occurrence of ischemic stroke</w:t>
       </w:r>
       <w:r>
@@ -11263,11 +11260,12 @@
       <w:pPr>
         <w:pStyle w:val="Heading3"/>
       </w:pPr>
-      <w:bookmarkStart w:id="22" w:name="_Toc8285647"/>
-      <w:r>
+      <w:bookmarkStart w:id="21" w:name="_Toc8285647"/>
+      <w:r>
+        <w:lastRenderedPageBreak/>
         <w:t>Negative controls</w:t>
       </w:r>
-      <w:bookmarkEnd w:id="22"/>
+      <w:bookmarkEnd w:id="21"/>
     </w:p>
     <w:p>
       <w:r>
@@ -11841,7 +11839,7 @@
                 <w:szCs w:val="15"/>
                 <w:lang w:eastAsia="ko-KR"/>
               </w:rPr>
-              <w:t>317585</w:t>
+              <w:t>440424</w:t>
             </w:r>
           </w:p>
         </w:tc>
@@ -11880,7 +11878,7 @@
                 <w:szCs w:val="15"/>
                 <w:lang w:eastAsia="ko-KR"/>
               </w:rPr>
-              <w:t>67362008</w:t>
+              <w:t>87486003</w:t>
             </w:r>
           </w:p>
         </w:tc>
@@ -11919,7 +11917,7 @@
                 <w:szCs w:val="15"/>
                 <w:lang w:eastAsia="ko-KR"/>
               </w:rPr>
-              <w:t>Aortic aneurysm</w:t>
+              <w:t>Aphasia</w:t>
             </w:r>
           </w:p>
         </w:tc>
@@ -11963,8 +11961,7 @@
                 <w:szCs w:val="15"/>
                 <w:lang w:eastAsia="ko-KR"/>
               </w:rPr>
-              <w:lastRenderedPageBreak/>
-              <w:t>440424</w:t>
+              <w:t>439237</w:t>
             </w:r>
           </w:p>
         </w:tc>
@@ -12003,7 +12000,7 @@
                 <w:szCs w:val="15"/>
                 <w:lang w:eastAsia="ko-KR"/>
               </w:rPr>
-              <w:t>87486003</w:t>
+              <w:t>52684005</w:t>
             </w:r>
           </w:p>
         </w:tc>
@@ -12042,7 +12039,7 @@
                 <w:szCs w:val="15"/>
                 <w:lang w:eastAsia="ko-KR"/>
               </w:rPr>
-              <w:t>Aphasia</w:t>
+              <w:t>Assault</w:t>
             </w:r>
           </w:p>
         </w:tc>
@@ -12086,7 +12083,7 @@
                 <w:szCs w:val="15"/>
                 <w:lang w:eastAsia="ko-KR"/>
               </w:rPr>
-              <w:t>439237</w:t>
+              <w:t>378424</w:t>
             </w:r>
           </w:p>
         </w:tc>
@@ -12125,7 +12122,7 @@
                 <w:szCs w:val="15"/>
                 <w:lang w:eastAsia="ko-KR"/>
               </w:rPr>
-              <w:t>52684005</w:t>
+              <w:t>82649003</w:t>
             </w:r>
           </w:p>
         </w:tc>
@@ -12164,7 +12161,7 @@
                 <w:szCs w:val="15"/>
                 <w:lang w:eastAsia="ko-KR"/>
               </w:rPr>
-              <w:t>Assault</w:t>
+              <w:t>Astigmatism</w:t>
             </w:r>
           </w:p>
         </w:tc>
@@ -12208,7 +12205,7 @@
                 <w:szCs w:val="15"/>
                 <w:lang w:eastAsia="ko-KR"/>
               </w:rPr>
-              <w:t>378424</w:t>
+              <w:t>261880</w:t>
             </w:r>
           </w:p>
         </w:tc>
@@ -12247,7 +12244,7 @@
                 <w:szCs w:val="15"/>
                 <w:lang w:eastAsia="ko-KR"/>
               </w:rPr>
-              <w:t>82649003</w:t>
+              <w:t>46621007</w:t>
             </w:r>
           </w:p>
         </w:tc>
@@ -12286,7 +12283,7 @@
                 <w:szCs w:val="15"/>
                 <w:lang w:eastAsia="ko-KR"/>
               </w:rPr>
-              <w:t>Astigmatism</w:t>
+              <w:t>Atelectasis</w:t>
             </w:r>
           </w:p>
         </w:tc>
@@ -12330,7 +12327,7 @@
                 <w:szCs w:val="15"/>
                 <w:lang w:eastAsia="ko-KR"/>
               </w:rPr>
-              <w:t>261880</w:t>
+              <w:t>134118</w:t>
             </w:r>
           </w:p>
         </w:tc>
@@ -12369,7 +12366,7 @@
                 <w:szCs w:val="15"/>
                 <w:lang w:eastAsia="ko-KR"/>
               </w:rPr>
-              <w:t>46621007</w:t>
+              <w:t>400190005</w:t>
             </w:r>
           </w:p>
         </w:tc>
@@ -12408,7 +12405,7 @@
                 <w:szCs w:val="15"/>
                 <w:lang w:eastAsia="ko-KR"/>
               </w:rPr>
-              <w:t>Atelectasis</w:t>
+              <w:t>Atrophic condition of skin</w:t>
             </w:r>
           </w:p>
         </w:tc>
@@ -12452,7 +12449,7 @@
                 <w:szCs w:val="15"/>
                 <w:lang w:eastAsia="ko-KR"/>
               </w:rPr>
-              <w:t>134118</w:t>
+              <w:t>4224118</w:t>
             </w:r>
           </w:p>
         </w:tc>
@@ -12491,7 +12488,7 @@
                 <w:szCs w:val="15"/>
                 <w:lang w:eastAsia="ko-KR"/>
               </w:rPr>
-              <w:t>400190005</w:t>
+              <w:t>40492006</w:t>
             </w:r>
           </w:p>
         </w:tc>
@@ -12530,7 +12527,7 @@
                 <w:szCs w:val="15"/>
                 <w:lang w:eastAsia="ko-KR"/>
               </w:rPr>
-              <w:t>Atrophic condition of skin</w:t>
+              <w:t>Bladder dysfunction</w:t>
             </w:r>
           </w:p>
         </w:tc>
@@ -12574,7 +12571,7 @@
                 <w:szCs w:val="15"/>
                 <w:lang w:eastAsia="ko-KR"/>
               </w:rPr>
-              <w:t>4224118</w:t>
+              <w:t>80509</w:t>
             </w:r>
           </w:p>
         </w:tc>
@@ -12613,7 +12610,7 @@
                 <w:szCs w:val="15"/>
                 <w:lang w:eastAsia="ko-KR"/>
               </w:rPr>
-              <w:t>40492006</w:t>
+              <w:t>203465002</w:t>
             </w:r>
           </w:p>
         </w:tc>
@@ -12652,7 +12649,7 @@
                 <w:szCs w:val="15"/>
                 <w:lang w:eastAsia="ko-KR"/>
               </w:rPr>
-              <w:t>Bladder dysfunction</w:t>
+              <w:t>Bone cyst</w:t>
             </w:r>
           </w:p>
         </w:tc>
@@ -12696,7 +12693,7 @@
                 <w:szCs w:val="15"/>
                 <w:lang w:eastAsia="ko-KR"/>
               </w:rPr>
-              <w:t>80509</w:t>
+              <w:t>434626</w:t>
             </w:r>
           </w:p>
         </w:tc>
@@ -12735,7 +12732,7 @@
                 <w:szCs w:val="15"/>
                 <w:lang w:eastAsia="ko-KR"/>
               </w:rPr>
-              <w:t>203465002</w:t>
+              <w:t>20010003</w:t>
             </w:r>
           </w:p>
         </w:tc>
@@ -12774,7 +12771,7 @@
                 <w:szCs w:val="15"/>
                 <w:lang w:eastAsia="ko-KR"/>
               </w:rPr>
-              <w:t>Bone cyst</w:t>
+              <w:t>Borderline personality disorder</w:t>
             </w:r>
           </w:p>
         </w:tc>
@@ -12818,7 +12815,7 @@
                 <w:szCs w:val="15"/>
                 <w:lang w:eastAsia="ko-KR"/>
               </w:rPr>
-              <w:t>434626</w:t>
+              <w:t>438407</w:t>
             </w:r>
           </w:p>
         </w:tc>
@@ -12857,7 +12854,7 @@
                 <w:szCs w:val="15"/>
                 <w:lang w:eastAsia="ko-KR"/>
               </w:rPr>
-              <w:t>20010003</w:t>
+              <w:t>78004001</w:t>
             </w:r>
           </w:p>
         </w:tc>
@@ -12896,7 +12893,7 @@
                 <w:szCs w:val="15"/>
                 <w:lang w:eastAsia="ko-KR"/>
               </w:rPr>
-              <w:t>Borderline personality disorder</w:t>
+              <w:t>Bulimia nervosa</w:t>
             </w:r>
           </w:p>
         </w:tc>
@@ -12940,7 +12937,7 @@
                 <w:szCs w:val="15"/>
                 <w:lang w:eastAsia="ko-KR"/>
               </w:rPr>
-              <w:t>438407</w:t>
+              <w:t>134765</w:t>
             </w:r>
           </w:p>
         </w:tc>
@@ -12979,7 +12976,7 @@
                 <w:szCs w:val="15"/>
                 <w:lang w:eastAsia="ko-KR"/>
               </w:rPr>
-              <w:t>78004001</w:t>
+              <w:t>238108007</w:t>
             </w:r>
           </w:p>
         </w:tc>
@@ -13018,7 +13015,7 @@
                 <w:szCs w:val="15"/>
                 <w:lang w:eastAsia="ko-KR"/>
               </w:rPr>
-              <w:t>Bulimia nervosa</w:t>
+              <w:t>Cachexia</w:t>
             </w:r>
           </w:p>
         </w:tc>
@@ -13062,7 +13059,7 @@
                 <w:szCs w:val="15"/>
                 <w:lang w:eastAsia="ko-KR"/>
               </w:rPr>
-              <w:t>134765</w:t>
+              <w:t>4172458</w:t>
             </w:r>
           </w:p>
         </w:tc>
@@ -13101,7 +13098,7 @@
                 <w:szCs w:val="15"/>
                 <w:lang w:eastAsia="ko-KR"/>
               </w:rPr>
-              <w:t>238108007</w:t>
+              <w:t>49883006</w:t>
             </w:r>
           </w:p>
         </w:tc>
@@ -13140,14 +13137,14 @@
                 <w:szCs w:val="15"/>
                 <w:lang w:eastAsia="ko-KR"/>
               </w:rPr>
-              <w:t>Cachexia</w:t>
+              <w:t>Candidiasis of skin</w:t>
             </w:r>
           </w:p>
         </w:tc>
       </w:tr>
       <w:tr>
         <w:trPr>
-          <w:trHeight w:val="165"/>
+          <w:trHeight w:val="180"/>
         </w:trPr>
         <w:tc>
           <w:tcPr>
@@ -13184,7 +13181,7 @@
                 <w:szCs w:val="15"/>
                 <w:lang w:eastAsia="ko-KR"/>
               </w:rPr>
-              <w:t>4172458</w:t>
+              <w:t>436740</w:t>
             </w:r>
           </w:p>
         </w:tc>
@@ -13223,7 +13220,7 @@
                 <w:szCs w:val="15"/>
                 <w:lang w:eastAsia="ko-KR"/>
               </w:rPr>
-              <w:t>49883006</w:t>
+              <w:t>17382005</w:t>
             </w:r>
           </w:p>
         </w:tc>
@@ -13262,14 +13259,14 @@
                 <w:szCs w:val="15"/>
                 <w:lang w:eastAsia="ko-KR"/>
               </w:rPr>
-              <w:t>Candidiasis of skin</w:t>
+              <w:t>Cervical incompetence</w:t>
             </w:r>
           </w:p>
         </w:tc>
       </w:tr>
       <w:tr>
         <w:trPr>
-          <w:trHeight w:val="180"/>
+          <w:trHeight w:val="165"/>
         </w:trPr>
         <w:tc>
           <w:tcPr>
@@ -13306,7 +13303,7 @@
                 <w:szCs w:val="15"/>
                 <w:lang w:eastAsia="ko-KR"/>
               </w:rPr>
-              <w:t>436740</w:t>
+              <w:t>381581</w:t>
             </w:r>
           </w:p>
         </w:tc>
@@ -13345,7 +13342,7 @@
                 <w:szCs w:val="15"/>
                 <w:lang w:eastAsia="ko-KR"/>
               </w:rPr>
-              <w:t>17382005</w:t>
+              <w:t>1482004</w:t>
             </w:r>
           </w:p>
         </w:tc>
@@ -13384,7 +13381,7 @@
                 <w:szCs w:val="15"/>
                 <w:lang w:eastAsia="ko-KR"/>
               </w:rPr>
-              <w:t>Cervical incompetence</w:t>
+              <w:t>Chalazion</w:t>
             </w:r>
           </w:p>
         </w:tc>
@@ -13428,7 +13425,7 @@
                 <w:szCs w:val="15"/>
                 <w:lang w:eastAsia="ko-KR"/>
               </w:rPr>
-              <w:t>381581</w:t>
+              <w:t>4307254</w:t>
             </w:r>
           </w:p>
         </w:tc>
@@ -13467,7 +13464,7 @@
                 <w:szCs w:val="15"/>
                 <w:lang w:eastAsia="ko-KR"/>
               </w:rPr>
-              <w:t>1482004</w:t>
+              <w:t>423125000</w:t>
             </w:r>
           </w:p>
         </w:tc>
@@ -13506,7 +13503,7 @@
                 <w:szCs w:val="15"/>
                 <w:lang w:eastAsia="ko-KR"/>
               </w:rPr>
-              <w:t>Chalazion</w:t>
+              <w:t>Closed fracture</w:t>
             </w:r>
           </w:p>
         </w:tc>
@@ -13550,7 +13547,7 @@
                 <w:szCs w:val="15"/>
                 <w:lang w:eastAsia="ko-KR"/>
               </w:rPr>
-              <w:t>4307254</w:t>
+              <w:t>4047787</w:t>
             </w:r>
           </w:p>
         </w:tc>
@@ -13589,7 +13586,7 @@
                 <w:szCs w:val="15"/>
                 <w:lang w:eastAsia="ko-KR"/>
               </w:rPr>
-              <w:t>423125000</w:t>
+              <w:t>123971006</w:t>
             </w:r>
           </w:p>
         </w:tc>
@@ -13620,6 +13617,7 @@
                 <w:lang w:eastAsia="ko-KR"/>
               </w:rPr>
             </w:pPr>
+            <w:proofErr w:type="spellStart"/>
             <w:r>
               <w:rPr>
                 <w:rFonts w:ascii="Helvetica Neue" w:eastAsia="Times New Roman" w:hAnsi="Helvetica Neue" w:cs="Times New Roman"/>
@@ -13628,7 +13626,18 @@
                 <w:szCs w:val="15"/>
                 <w:lang w:eastAsia="ko-KR"/>
               </w:rPr>
-              <w:t>Closed fracture</w:t>
+              <w:t>Colles</w:t>
+            </w:r>
+            <w:proofErr w:type="spellEnd"/>
+            <w:r>
+              <w:rPr>
+                <w:rFonts w:ascii="Helvetica Neue" w:eastAsia="Times New Roman" w:hAnsi="Helvetica Neue" w:cs="Times New Roman"/>
+                <w:color w:val="000000"/>
+                <w:sz w:val="15"/>
+                <w:szCs w:val="15"/>
+                <w:lang w:eastAsia="ko-KR"/>
+              </w:rPr>
+              <w:t>' fracture</w:t>
             </w:r>
           </w:p>
         </w:tc>
@@ -13672,7 +13681,7 @@
                 <w:szCs w:val="15"/>
                 <w:lang w:eastAsia="ko-KR"/>
               </w:rPr>
-              <w:t>4047787</w:t>
+              <w:t>198075</w:t>
             </w:r>
           </w:p>
         </w:tc>
@@ -13711,7 +13720,7 @@
                 <w:szCs w:val="15"/>
                 <w:lang w:eastAsia="ko-KR"/>
               </w:rPr>
-              <w:t>123971006</w:t>
+              <w:t>240542006</w:t>
             </w:r>
           </w:p>
         </w:tc>
@@ -13742,7 +13751,6 @@
                 <w:lang w:eastAsia="ko-KR"/>
               </w:rPr>
             </w:pPr>
-            <w:proofErr w:type="spellStart"/>
             <w:r>
               <w:rPr>
                 <w:rFonts w:ascii="Helvetica Neue" w:eastAsia="Times New Roman" w:hAnsi="Helvetica Neue" w:cs="Times New Roman"/>
@@ -13751,9 +13759,9 @@
                 <w:szCs w:val="15"/>
                 <w:lang w:eastAsia="ko-KR"/>
               </w:rPr>
-              <w:t>Colles</w:t>
-            </w:r>
-            <w:proofErr w:type="spellEnd"/>
+              <w:t xml:space="preserve">Condyloma </w:t>
+            </w:r>
+            <w:proofErr w:type="spellStart"/>
             <w:r>
               <w:rPr>
                 <w:rFonts w:ascii="Helvetica Neue" w:eastAsia="Times New Roman" w:hAnsi="Helvetica Neue" w:cs="Times New Roman"/>
@@ -13762,8 +13770,9 @@
                 <w:szCs w:val="15"/>
                 <w:lang w:eastAsia="ko-KR"/>
               </w:rPr>
-              <w:t>' fracture</w:t>
-            </w:r>
+              <w:t>acuminatum</w:t>
+            </w:r>
+            <w:proofErr w:type="spellEnd"/>
           </w:p>
         </w:tc>
       </w:tr>
@@ -13806,7 +13815,7 @@
                 <w:szCs w:val="15"/>
                 <w:lang w:eastAsia="ko-KR"/>
               </w:rPr>
-              <w:t>198075</w:t>
+              <w:t>73302</w:t>
             </w:r>
           </w:p>
         </w:tc>
@@ -13845,7 +13854,7 @@
                 <w:szCs w:val="15"/>
                 <w:lang w:eastAsia="ko-KR"/>
               </w:rPr>
-              <w:t>240542006</w:t>
+              <w:t>64217002</w:t>
             </w:r>
           </w:p>
         </w:tc>
@@ -13884,20 +13893,8 @@
                 <w:szCs w:val="15"/>
                 <w:lang w:eastAsia="ko-KR"/>
               </w:rPr>
-              <w:t xml:space="preserve">Condyloma </w:t>
-            </w:r>
-            <w:proofErr w:type="spellStart"/>
-            <w:r>
-              <w:rPr>
-                <w:rFonts w:ascii="Helvetica Neue" w:eastAsia="Times New Roman" w:hAnsi="Helvetica Neue" w:cs="Times New Roman"/>
-                <w:color w:val="000000"/>
-                <w:sz w:val="15"/>
-                <w:szCs w:val="15"/>
-                <w:lang w:eastAsia="ko-KR"/>
-              </w:rPr>
-              <w:t>acuminatum</w:t>
-            </w:r>
-            <w:proofErr w:type="spellEnd"/>
+              <w:t>Curvature of spine</w:t>
+            </w:r>
           </w:p>
         </w:tc>
       </w:tr>
@@ -13940,7 +13937,7 @@
                 <w:szCs w:val="15"/>
                 <w:lang w:eastAsia="ko-KR"/>
               </w:rPr>
-              <w:t>73302</w:t>
+              <w:t>4242416</w:t>
             </w:r>
           </w:p>
         </w:tc>
@@ -13979,7 +13976,7 @@
                 <w:szCs w:val="15"/>
                 <w:lang w:eastAsia="ko-KR"/>
               </w:rPr>
-              <w:t>64217002</w:t>
+              <w:t>58588007</w:t>
             </w:r>
           </w:p>
         </w:tc>
@@ -14018,8 +14015,20 @@
                 <w:szCs w:val="15"/>
                 <w:lang w:eastAsia="ko-KR"/>
               </w:rPr>
-              <w:t>Curvature of spine</w:t>
-            </w:r>
+              <w:t xml:space="preserve">Cutis </w:t>
+            </w:r>
+            <w:proofErr w:type="spellStart"/>
+            <w:r>
+              <w:rPr>
+                <w:rFonts w:ascii="Helvetica Neue" w:eastAsia="Times New Roman" w:hAnsi="Helvetica Neue" w:cs="Times New Roman"/>
+                <w:color w:val="000000"/>
+                <w:sz w:val="15"/>
+                <w:szCs w:val="15"/>
+                <w:lang w:eastAsia="ko-KR"/>
+              </w:rPr>
+              <w:t>laxa</w:t>
+            </w:r>
+            <w:proofErr w:type="spellEnd"/>
           </w:p>
         </w:tc>
       </w:tr>
@@ -14062,7 +14071,7 @@
                 <w:szCs w:val="15"/>
                 <w:lang w:eastAsia="ko-KR"/>
               </w:rPr>
-              <w:t>4242416</w:t>
+              <w:t>433163</w:t>
             </w:r>
           </w:p>
         </w:tc>
@@ -14101,7 +14110,7 @@
                 <w:szCs w:val="15"/>
                 <w:lang w:eastAsia="ko-KR"/>
               </w:rPr>
-              <w:t>58588007</w:t>
+              <w:t>238107002</w:t>
             </w:r>
           </w:p>
         </w:tc>
@@ -14140,20 +14149,8 @@
                 <w:szCs w:val="15"/>
                 <w:lang w:eastAsia="ko-KR"/>
               </w:rPr>
-              <w:t xml:space="preserve">Cutis </w:t>
-            </w:r>
-            <w:proofErr w:type="spellStart"/>
-            <w:r>
-              <w:rPr>
-                <w:rFonts w:ascii="Helvetica Neue" w:eastAsia="Times New Roman" w:hAnsi="Helvetica Neue" w:cs="Times New Roman"/>
-                <w:color w:val="000000"/>
-                <w:sz w:val="15"/>
-                <w:szCs w:val="15"/>
-                <w:lang w:eastAsia="ko-KR"/>
-              </w:rPr>
-              <w:t>laxa</w:t>
-            </w:r>
-            <w:proofErr w:type="spellEnd"/>
+              <w:t>Deficiency of macronutrients</w:t>
+            </w:r>
           </w:p>
         </w:tc>
       </w:tr>
@@ -14196,7 +14193,7 @@
                 <w:szCs w:val="15"/>
                 <w:lang w:eastAsia="ko-KR"/>
               </w:rPr>
-              <w:t>433163</w:t>
+              <w:t>4047269</w:t>
             </w:r>
           </w:p>
         </w:tc>
@@ -14235,7 +14232,7 @@
                 <w:szCs w:val="15"/>
                 <w:lang w:eastAsia="ko-KR"/>
               </w:rPr>
-              <w:t>238107002</w:t>
+              <w:t>229844004</w:t>
             </w:r>
           </w:p>
         </w:tc>
@@ -14274,7 +14271,7 @@
                 <w:szCs w:val="15"/>
                 <w:lang w:eastAsia="ko-KR"/>
               </w:rPr>
-              <w:t>Deficiency of macronutrients</w:t>
+              <w:t>Deformity of foot</w:t>
             </w:r>
           </w:p>
         </w:tc>
@@ -14318,7 +14315,7 @@
                 <w:szCs w:val="15"/>
                 <w:lang w:eastAsia="ko-KR"/>
               </w:rPr>
-              <w:t>4047269</w:t>
+              <w:t>133228</w:t>
             </w:r>
           </w:p>
         </w:tc>
@@ -14357,7 +14354,7 @@
                 <w:szCs w:val="15"/>
                 <w:lang w:eastAsia="ko-KR"/>
               </w:rPr>
-              <w:t>229844004</w:t>
+              <w:t>80967001</w:t>
             </w:r>
           </w:p>
         </w:tc>
@@ -14396,7 +14393,7 @@
                 <w:szCs w:val="15"/>
                 <w:lang w:eastAsia="ko-KR"/>
               </w:rPr>
-              <w:t>Deformity of foot</w:t>
+              <w:t>Dental caries</w:t>
             </w:r>
           </w:p>
         </w:tc>
@@ -14440,7 +14437,7 @@
                 <w:szCs w:val="15"/>
                 <w:lang w:eastAsia="ko-KR"/>
               </w:rPr>
-              <w:t>133228</w:t>
+              <w:t>4095288</w:t>
             </w:r>
           </w:p>
         </w:tc>
@@ -14479,7 +14476,7 @@
                 <w:szCs w:val="15"/>
                 <w:lang w:eastAsia="ko-KR"/>
               </w:rPr>
-              <w:t>80967001</w:t>
+              <w:t>26298008</w:t>
             </w:r>
           </w:p>
         </w:tc>
@@ -14518,7 +14515,7 @@
                 <w:szCs w:val="15"/>
                 <w:lang w:eastAsia="ko-KR"/>
               </w:rPr>
-              <w:t>Dental caries</w:t>
+              <w:t>Diabetic coma with ketoacidosis</w:t>
             </w:r>
           </w:p>
         </w:tc>
@@ -14562,7 +14559,7 @@
                 <w:szCs w:val="15"/>
                 <w:lang w:eastAsia="ko-KR"/>
               </w:rPr>
-              <w:t>4095288</w:t>
+              <w:t>4044391</w:t>
             </w:r>
           </w:p>
         </w:tc>
@@ -14601,7 +14598,7 @@
                 <w:szCs w:val="15"/>
                 <w:lang w:eastAsia="ko-KR"/>
               </w:rPr>
-              <w:t>26298008</w:t>
+              <w:t>230572002</w:t>
             </w:r>
           </w:p>
         </w:tc>
@@ -14640,7 +14637,7 @@
                 <w:szCs w:val="15"/>
                 <w:lang w:eastAsia="ko-KR"/>
               </w:rPr>
-              <w:t>Diabetic coma with ketoacidosis</w:t>
+              <w:t>Diabetic neuropathy</w:t>
             </w:r>
           </w:p>
         </w:tc>
@@ -14684,7 +14681,7 @@
                 <w:szCs w:val="15"/>
                 <w:lang w:eastAsia="ko-KR"/>
               </w:rPr>
-              <w:t>4044391</w:t>
+              <w:t>443767</w:t>
             </w:r>
           </w:p>
         </w:tc>
@@ -14723,7 +14720,7 @@
                 <w:szCs w:val="15"/>
                 <w:lang w:eastAsia="ko-KR"/>
               </w:rPr>
-              <w:t>230572002</w:t>
+              <w:t>25093002</w:t>
             </w:r>
           </w:p>
         </w:tc>
@@ -14762,14 +14759,14 @@
                 <w:szCs w:val="15"/>
                 <w:lang w:eastAsia="ko-KR"/>
               </w:rPr>
-              <w:t>Diabetic neuropathy</w:t>
+              <w:t>Diabetic oculopathy</w:t>
             </w:r>
           </w:p>
         </w:tc>
       </w:tr>
       <w:tr>
         <w:trPr>
-          <w:trHeight w:val="165"/>
+          <w:trHeight w:val="180"/>
         </w:trPr>
         <w:tc>
           <w:tcPr>
@@ -14806,7 +14803,7 @@
                 <w:szCs w:val="15"/>
                 <w:lang w:eastAsia="ko-KR"/>
               </w:rPr>
-              <w:t>443767</w:t>
+              <w:t>4147672</w:t>
             </w:r>
           </w:p>
         </w:tc>
@@ -14845,7 +14842,7 @@
                 <w:szCs w:val="15"/>
                 <w:lang w:eastAsia="ko-KR"/>
               </w:rPr>
-              <w:t>25093002</w:t>
+              <w:t>30415006</w:t>
             </w:r>
           </w:p>
         </w:tc>
@@ -14884,7 +14881,7 @@
                 <w:szCs w:val="15"/>
                 <w:lang w:eastAsia="ko-KR"/>
               </w:rPr>
-              <w:t>Diabetic oculopathy</w:t>
+              <w:t>Disease due to Papilloma virus</w:t>
             </w:r>
           </w:p>
         </w:tc>
@@ -14928,7 +14925,7 @@
                 <w:szCs w:val="15"/>
                 <w:lang w:eastAsia="ko-KR"/>
               </w:rPr>
-              <w:t>4174977</w:t>
+              <w:t>4140510</w:t>
             </w:r>
           </w:p>
         </w:tc>
@@ -14967,7 +14964,7 @@
                 <w:szCs w:val="15"/>
                 <w:lang w:eastAsia="ko-KR"/>
               </w:rPr>
-              <w:t>4855003</w:t>
+              <w:t>3305006</w:t>
             </w:r>
           </w:p>
         </w:tc>
@@ -15006,7 +15003,7 @@
                 <w:szCs w:val="15"/>
                 <w:lang w:eastAsia="ko-KR"/>
               </w:rPr>
-              <w:t>Diabetic retinopathy</w:t>
+              <w:t>Disorder of lymphatic vessel</w:t>
             </w:r>
           </w:p>
         </w:tc>
@@ -15050,7 +15047,7 @@
                 <w:szCs w:val="15"/>
                 <w:lang w:eastAsia="ko-KR"/>
               </w:rPr>
-              <w:t>4132130</w:t>
+              <w:t>433440</w:t>
             </w:r>
           </w:p>
         </w:tc>
@@ -15089,7 +15086,7 @@
                 <w:szCs w:val="15"/>
                 <w:lang w:eastAsia="ko-KR"/>
               </w:rPr>
-              <w:t>26660001</w:t>
+              <w:t>78667006</w:t>
             </w:r>
           </w:p>
         </w:tc>
@@ -15128,14 +15125,14 @@
                 <w:szCs w:val="15"/>
                 <w:lang w:eastAsia="ko-KR"/>
               </w:rPr>
-              <w:t>Dilatation of aorta</w:t>
+              <w:t>Dysthymia</w:t>
             </w:r>
           </w:p>
         </w:tc>
       </w:tr>
       <w:tr>
         <w:trPr>
-          <w:trHeight w:val="180"/>
+          <w:trHeight w:val="165"/>
         </w:trPr>
         <w:tc>
           <w:tcPr>
@@ -15172,7 +15169,7 @@
                 <w:szCs w:val="15"/>
                 <w:lang w:eastAsia="ko-KR"/>
               </w:rPr>
-              <w:t>4147672</w:t>
+              <w:t>376132</w:t>
             </w:r>
           </w:p>
         </w:tc>
@@ -15211,7 +15208,7 @@
                 <w:szCs w:val="15"/>
                 <w:lang w:eastAsia="ko-KR"/>
               </w:rPr>
-              <w:t>30415006</w:t>
+              <w:t>62909004</w:t>
             </w:r>
           </w:p>
         </w:tc>
@@ -15250,7 +15247,7 @@
                 <w:szCs w:val="15"/>
                 <w:lang w:eastAsia="ko-KR"/>
               </w:rPr>
-              <w:t>Disease due to Papilloma virus</w:t>
+              <w:t>Ectropion</w:t>
             </w:r>
           </w:p>
         </w:tc>
@@ -15294,7 +15291,7 @@
                 <w:szCs w:val="15"/>
                 <w:lang w:eastAsia="ko-KR"/>
               </w:rPr>
-              <w:t>4153380</w:t>
+              <w:t>440695</w:t>
             </w:r>
           </w:p>
         </w:tc>
@@ -15333,7 +15330,7 @@
                 <w:szCs w:val="15"/>
                 <w:lang w:eastAsia="ko-KR"/>
               </w:rPr>
-              <w:t>371160000</w:t>
+              <w:t>302690004</w:t>
             </w:r>
           </w:p>
         </w:tc>
@@ -15372,7 +15369,7 @@
                 <w:szCs w:val="15"/>
                 <w:lang w:eastAsia="ko-KR"/>
               </w:rPr>
-              <w:t>Disorder of carotid artery</w:t>
+              <w:t>Encopresis</w:t>
             </w:r>
           </w:p>
         </w:tc>
@@ -15416,7 +15413,8 @@
                 <w:szCs w:val="15"/>
                 <w:lang w:eastAsia="ko-KR"/>
               </w:rPr>
-              <w:t>4140510</w:t>
+              <w:lastRenderedPageBreak/>
+              <w:t>438872</w:t>
             </w:r>
           </w:p>
         </w:tc>
@@ -15455,7 +15453,7 @@
                 <w:szCs w:val="15"/>
                 <w:lang w:eastAsia="ko-KR"/>
               </w:rPr>
-              <w:t>3305006</w:t>
+              <w:t>267023007</w:t>
             </w:r>
           </w:p>
         </w:tc>
@@ -15494,7 +15492,7 @@
                 <w:szCs w:val="15"/>
                 <w:lang w:eastAsia="ko-KR"/>
               </w:rPr>
-              <w:t>Disorder of lymphatic vessel</w:t>
+              <w:t>Excessive eating - polyphagia</w:t>
             </w:r>
           </w:p>
         </w:tc>
@@ -15538,7 +15536,7 @@
                 <w:szCs w:val="15"/>
                 <w:lang w:eastAsia="ko-KR"/>
               </w:rPr>
-              <w:t>433440</w:t>
+              <w:t>78804</w:t>
             </w:r>
           </w:p>
         </w:tc>
@@ -15577,7 +15575,7 @@
                 <w:szCs w:val="15"/>
                 <w:lang w:eastAsia="ko-KR"/>
               </w:rPr>
-              <w:t>78667006</w:t>
+              <w:t>27431007</w:t>
             </w:r>
           </w:p>
         </w:tc>
@@ -15616,7 +15614,7 @@
                 <w:szCs w:val="15"/>
                 <w:lang w:eastAsia="ko-KR"/>
               </w:rPr>
-              <w:t>Dysthymia</w:t>
+              <w:t>Fibrocystic disease of breast</w:t>
             </w:r>
           </w:p>
         </w:tc>
@@ -15660,7 +15658,7 @@
                 <w:szCs w:val="15"/>
                 <w:lang w:eastAsia="ko-KR"/>
               </w:rPr>
-              <w:t>376132</w:t>
+              <w:t>4131595</w:t>
             </w:r>
           </w:p>
         </w:tc>
@@ -15699,7 +15697,7 @@
                 <w:szCs w:val="15"/>
                 <w:lang w:eastAsia="ko-KR"/>
               </w:rPr>
-              <w:t>62909004</w:t>
+              <w:t>12676007</w:t>
             </w:r>
           </w:p>
         </w:tc>
@@ -15738,7 +15736,7 @@
                 <w:szCs w:val="15"/>
                 <w:lang w:eastAsia="ko-KR"/>
               </w:rPr>
-              <w:t>Ectropion</w:t>
+              <w:t>Fracture of radius</w:t>
             </w:r>
           </w:p>
         </w:tc>
@@ -15782,7 +15780,7 @@
                 <w:szCs w:val="15"/>
                 <w:lang w:eastAsia="ko-KR"/>
               </w:rPr>
-              <w:t>440695</w:t>
+              <w:t>74855</w:t>
             </w:r>
           </w:p>
         </w:tc>
@@ -15821,7 +15819,7 @@
                 <w:szCs w:val="15"/>
                 <w:lang w:eastAsia="ko-KR"/>
               </w:rPr>
-              <w:t>302690004</w:t>
+              <w:t>33839006</w:t>
             </w:r>
           </w:p>
         </w:tc>
@@ -15860,7 +15858,7 @@
                 <w:szCs w:val="15"/>
                 <w:lang w:eastAsia="ko-KR"/>
               </w:rPr>
-              <w:t>Encopresis</w:t>
+              <w:t>Genital herpes simplex</w:t>
             </w:r>
           </w:p>
         </w:tc>
@@ -15904,7 +15902,7 @@
                 <w:szCs w:val="15"/>
                 <w:lang w:eastAsia="ko-KR"/>
               </w:rPr>
-              <w:t>438872</w:t>
+              <w:t>441788</w:t>
             </w:r>
           </w:p>
         </w:tc>
@@ -15943,7 +15941,7 @@
                 <w:szCs w:val="15"/>
                 <w:lang w:eastAsia="ko-KR"/>
               </w:rPr>
-              <w:t>267023007</w:t>
+              <w:t>240532009</w:t>
             </w:r>
           </w:p>
         </w:tc>
@@ -15982,7 +15980,7 @@
                 <w:szCs w:val="15"/>
                 <w:lang w:eastAsia="ko-KR"/>
               </w:rPr>
-              <w:t>Excessive eating - polyphagia</w:t>
+              <w:t>Human papilloma virus infection</w:t>
             </w:r>
           </w:p>
         </w:tc>
@@ -16026,7 +16024,7 @@
                 <w:szCs w:val="15"/>
                 <w:lang w:eastAsia="ko-KR"/>
               </w:rPr>
-              <w:t>78804</w:t>
+              <w:t>76737</w:t>
             </w:r>
           </w:p>
         </w:tc>
@@ -16065,7 +16063,7 @@
                 <w:szCs w:val="15"/>
                 <w:lang w:eastAsia="ko-KR"/>
               </w:rPr>
-              <w:t>27431007</w:t>
+              <w:t>55434001</w:t>
             </w:r>
           </w:p>
         </w:tc>
@@ -16104,7 +16102,7 @@
                 <w:szCs w:val="15"/>
                 <w:lang w:eastAsia="ko-KR"/>
               </w:rPr>
-              <w:t>Fibrocystic disease of breast</w:t>
+              <w:t>Hydrocele</w:t>
             </w:r>
           </w:p>
         </w:tc>
@@ -16148,7 +16146,7 @@
                 <w:szCs w:val="15"/>
                 <w:lang w:eastAsia="ko-KR"/>
               </w:rPr>
-              <w:t>4131595</w:t>
+              <w:t>4029582</w:t>
             </w:r>
           </w:p>
         </w:tc>
@@ -16187,7 +16185,7 @@
                 <w:szCs w:val="15"/>
                 <w:lang w:eastAsia="ko-KR"/>
               </w:rPr>
-              <w:t>12676007</w:t>
+              <w:t>237793004</w:t>
             </w:r>
           </w:p>
         </w:tc>
@@ -16218,6 +16216,7 @@
                 <w:lang w:eastAsia="ko-KR"/>
               </w:rPr>
             </w:pPr>
+            <w:proofErr w:type="spellStart"/>
             <w:r>
               <w:rPr>
                 <w:rFonts w:ascii="Helvetica Neue" w:eastAsia="Times New Roman" w:hAnsi="Helvetica Neue" w:cs="Times New Roman"/>
@@ -16226,7 +16225,18 @@
                 <w:szCs w:val="15"/>
                 <w:lang w:eastAsia="ko-KR"/>
               </w:rPr>
-              <w:t>Fracture of radius</w:t>
+              <w:t>Hyperandrogenization</w:t>
+            </w:r>
+            <w:proofErr w:type="spellEnd"/>
+            <w:r>
+              <w:rPr>
+                <w:rFonts w:ascii="Helvetica Neue" w:eastAsia="Times New Roman" w:hAnsi="Helvetica Neue" w:cs="Times New Roman"/>
+                <w:color w:val="000000"/>
+                <w:sz w:val="15"/>
+                <w:szCs w:val="15"/>
+                <w:lang w:eastAsia="ko-KR"/>
+              </w:rPr>
+              <w:t xml:space="preserve"> syndrome</w:t>
             </w:r>
           </w:p>
         </w:tc>
@@ -16270,7 +16280,7 @@
                 <w:szCs w:val="15"/>
                 <w:lang w:eastAsia="ko-KR"/>
               </w:rPr>
-              <w:t>74855</w:t>
+              <w:t>195212</w:t>
             </w:r>
           </w:p>
         </w:tc>
@@ -16309,7 +16319,7 @@
                 <w:szCs w:val="15"/>
                 <w:lang w:eastAsia="ko-KR"/>
               </w:rPr>
-              <w:t>33839006</w:t>
+              <w:t>47270006</w:t>
             </w:r>
           </w:p>
         </w:tc>
@@ -16348,14 +16358,14 @@
                 <w:szCs w:val="15"/>
                 <w:lang w:eastAsia="ko-KR"/>
               </w:rPr>
-              <w:t>Genital herpes simplex</w:t>
+              <w:t>Hypercortisolism</w:t>
             </w:r>
           </w:p>
         </w:tc>
       </w:tr>
       <w:tr>
         <w:trPr>
-          <w:trHeight w:val="165"/>
+          <w:trHeight w:val="180"/>
         </w:trPr>
         <w:tc>
           <w:tcPr>
@@ -16392,7 +16402,7 @@
                 <w:szCs w:val="15"/>
                 <w:lang w:eastAsia="ko-KR"/>
               </w:rPr>
-              <w:t>441788</w:t>
+              <w:t>438134</w:t>
             </w:r>
           </w:p>
         </w:tc>
@@ -16431,7 +16441,7 @@
                 <w:szCs w:val="15"/>
                 <w:lang w:eastAsia="ko-KR"/>
               </w:rPr>
-              <w:t>240532009</w:t>
+              <w:t>77692006</w:t>
             </w:r>
           </w:p>
         </w:tc>
@@ -16470,7 +16480,7 @@
                 <w:szCs w:val="15"/>
                 <w:lang w:eastAsia="ko-KR"/>
               </w:rPr>
-              <w:t>Human papilloma virus infection</w:t>
+              <w:t>Hypersomnia</w:t>
             </w:r>
           </w:p>
         </w:tc>
@@ -16514,7 +16524,7 @@
                 <w:szCs w:val="15"/>
                 <w:lang w:eastAsia="ko-KR"/>
               </w:rPr>
-              <w:t>76737</w:t>
+              <w:t>45768449</w:t>
             </w:r>
           </w:p>
         </w:tc>
@@ -16553,7 +16563,7 @@
                 <w:szCs w:val="15"/>
                 <w:lang w:eastAsia="ko-KR"/>
               </w:rPr>
-              <w:t>55434001</w:t>
+              <w:t>706882009</w:t>
             </w:r>
           </w:p>
         </w:tc>
@@ -16592,7 +16602,7 @@
                 <w:szCs w:val="15"/>
                 <w:lang w:eastAsia="ko-KR"/>
               </w:rPr>
-              <w:t>Hydrocele</w:t>
+              <w:t>Hypertensive crisis</w:t>
             </w:r>
           </w:p>
         </w:tc>
@@ -16636,8 +16646,7 @@
                 <w:szCs w:val="15"/>
                 <w:lang w:eastAsia="ko-KR"/>
               </w:rPr>
-              <w:lastRenderedPageBreak/>
-              <w:t>4029582</w:t>
+              <w:t>140362</w:t>
             </w:r>
           </w:p>
         </w:tc>
@@ -16676,7 +16685,7 @@
                 <w:szCs w:val="15"/>
                 <w:lang w:eastAsia="ko-KR"/>
               </w:rPr>
-              <w:t>237793004</w:t>
+              <w:t>36976004</w:t>
             </w:r>
           </w:p>
         </w:tc>
@@ -16707,7 +16716,6 @@
                 <w:lang w:eastAsia="ko-KR"/>
               </w:rPr>
             </w:pPr>
-            <w:proofErr w:type="spellStart"/>
             <w:r>
               <w:rPr>
                 <w:rFonts w:ascii="Helvetica Neue" w:eastAsia="Times New Roman" w:hAnsi="Helvetica Neue" w:cs="Times New Roman"/>
@@ -16716,18 +16724,7 @@
                 <w:szCs w:val="15"/>
                 <w:lang w:eastAsia="ko-KR"/>
               </w:rPr>
-              <w:t>Hyperandrogenization</w:t>
-            </w:r>
-            <w:proofErr w:type="spellEnd"/>
-            <w:r>
-              <w:rPr>
-                <w:rFonts w:ascii="Helvetica Neue" w:eastAsia="Times New Roman" w:hAnsi="Helvetica Neue" w:cs="Times New Roman"/>
-                <w:color w:val="000000"/>
-                <w:sz w:val="15"/>
-                <w:szCs w:val="15"/>
-                <w:lang w:eastAsia="ko-KR"/>
-              </w:rPr>
-              <w:t xml:space="preserve"> syndrome</w:t>
+              <w:t>Hypoparathyroidism</w:t>
             </w:r>
           </w:p>
         </w:tc>
@@ -16771,7 +16768,7 @@
                 <w:szCs w:val="15"/>
                 <w:lang w:eastAsia="ko-KR"/>
               </w:rPr>
-              <w:t>195212</w:t>
+              <w:t>4322737</w:t>
             </w:r>
           </w:p>
         </w:tc>
@@ -16810,7 +16807,7 @@
                 <w:szCs w:val="15"/>
                 <w:lang w:eastAsia="ko-KR"/>
               </w:rPr>
-              <w:t>47270006</w:t>
+              <w:t>427898007</w:t>
             </w:r>
           </w:p>
         </w:tc>
@@ -16849,14 +16846,14 @@
                 <w:szCs w:val="15"/>
                 <w:lang w:eastAsia="ko-KR"/>
               </w:rPr>
-              <w:t>Hypercortisolism</w:t>
+              <w:t>Infection of tooth</w:t>
             </w:r>
           </w:p>
         </w:tc>
       </w:tr>
       <w:tr>
         <w:trPr>
-          <w:trHeight w:val="180"/>
+          <w:trHeight w:val="165"/>
         </w:trPr>
         <w:tc>
           <w:tcPr>
@@ -16893,7 +16890,7 @@
                 <w:szCs w:val="15"/>
                 <w:lang w:eastAsia="ko-KR"/>
               </w:rPr>
-              <w:t>438134</w:t>
+              <w:t>4207688</w:t>
             </w:r>
           </w:p>
         </w:tc>
@@ -16932,7 +16929,7 @@
                 <w:szCs w:val="15"/>
                 <w:lang w:eastAsia="ko-KR"/>
               </w:rPr>
-              <w:t>77692006</w:t>
+              <w:t>55184003</w:t>
             </w:r>
           </w:p>
         </w:tc>
@@ -16971,7 +16968,7 @@
                 <w:szCs w:val="15"/>
                 <w:lang w:eastAsia="ko-KR"/>
               </w:rPr>
-              <w:t>Hypersomnia</w:t>
+              <w:t>Infectious enteritis</w:t>
             </w:r>
           </w:p>
         </w:tc>
@@ -17015,7 +17012,7 @@
                 <w:szCs w:val="15"/>
                 <w:lang w:eastAsia="ko-KR"/>
               </w:rPr>
-              <w:t>45768449</w:t>
+              <w:t>79072</w:t>
             </w:r>
           </w:p>
         </w:tc>
@@ -17054,7 +17051,7 @@
                 <w:szCs w:val="15"/>
                 <w:lang w:eastAsia="ko-KR"/>
               </w:rPr>
-              <w:t>706882009</w:t>
+              <w:t>266579006</w:t>
             </w:r>
           </w:p>
         </w:tc>
@@ -17093,7 +17090,7 @@
                 <w:szCs w:val="15"/>
                 <w:lang w:eastAsia="ko-KR"/>
               </w:rPr>
-              <w:t>Hypertensive crisis</w:t>
+              <w:t>Inflammatory disorder of breast</w:t>
             </w:r>
           </w:p>
         </w:tc>
@@ -17137,7 +17134,7 @@
                 <w:szCs w:val="15"/>
                 <w:lang w:eastAsia="ko-KR"/>
               </w:rPr>
-              <w:t>140362</w:t>
+              <w:t>139099</w:t>
             </w:r>
           </w:p>
         </w:tc>
@@ -17176,7 +17173,7 @@
                 <w:szCs w:val="15"/>
                 <w:lang w:eastAsia="ko-KR"/>
               </w:rPr>
-              <w:t>36976004</w:t>
+              <w:t>400097005</w:t>
             </w:r>
           </w:p>
         </w:tc>
@@ -17207,6 +17204,7 @@
                 <w:lang w:eastAsia="ko-KR"/>
               </w:rPr>
             </w:pPr>
+            <w:proofErr w:type="spellStart"/>
             <w:r>
               <w:rPr>
                 <w:rFonts w:ascii="Helvetica Neue" w:eastAsia="Times New Roman" w:hAnsi="Helvetica Neue" w:cs="Times New Roman"/>
@@ -17215,7 +17213,18 @@
                 <w:szCs w:val="15"/>
                 <w:lang w:eastAsia="ko-KR"/>
               </w:rPr>
-              <w:t>Hypoparathyroidism</w:t>
+              <w:t>Ingrowing</w:t>
+            </w:r>
+            <w:proofErr w:type="spellEnd"/>
+            <w:r>
+              <w:rPr>
+                <w:rFonts w:ascii="Helvetica Neue" w:eastAsia="Times New Roman" w:hAnsi="Helvetica Neue" w:cs="Times New Roman"/>
+                <w:color w:val="000000"/>
+                <w:sz w:val="15"/>
+                <w:szCs w:val="15"/>
+                <w:lang w:eastAsia="ko-KR"/>
+              </w:rPr>
+              <w:t xml:space="preserve"> nail</w:t>
             </w:r>
           </w:p>
         </w:tc>
@@ -17259,7 +17268,7 @@
                 <w:szCs w:val="15"/>
                 <w:lang w:eastAsia="ko-KR"/>
               </w:rPr>
-              <w:t>4322737</w:t>
+              <w:t>4288544</w:t>
             </w:r>
           </w:p>
         </w:tc>
@@ -17298,7 +17307,7 @@
                 <w:szCs w:val="15"/>
                 <w:lang w:eastAsia="ko-KR"/>
               </w:rPr>
-              <w:t>427898007</w:t>
+              <w:t>396232000</w:t>
             </w:r>
           </w:p>
         </w:tc>
@@ -17337,7 +17346,7 @@
                 <w:szCs w:val="15"/>
                 <w:lang w:eastAsia="ko-KR"/>
               </w:rPr>
-              <w:t>Infection of tooth</w:t>
+              <w:t>Inguinal hernia</w:t>
             </w:r>
           </w:p>
         </w:tc>
@@ -17381,7 +17390,7 @@
                 <w:szCs w:val="15"/>
                 <w:lang w:eastAsia="ko-KR"/>
               </w:rPr>
-              <w:t>4207688</w:t>
+              <w:t>444191</w:t>
             </w:r>
           </w:p>
         </w:tc>
@@ -17420,7 +17429,7 @@
                 <w:szCs w:val="15"/>
                 <w:lang w:eastAsia="ko-KR"/>
               </w:rPr>
-              <w:t>55184003</w:t>
+              <w:t>125593007</w:t>
             </w:r>
           </w:p>
         </w:tc>
@@ -17459,7 +17468,7 @@
                 <w:szCs w:val="15"/>
                 <w:lang w:eastAsia="ko-KR"/>
               </w:rPr>
-              <w:t>Infectious enteritis</w:t>
+              <w:t>Injury of face</w:t>
             </w:r>
           </w:p>
         </w:tc>
@@ -17503,7 +17512,7 @@
                 <w:szCs w:val="15"/>
                 <w:lang w:eastAsia="ko-KR"/>
               </w:rPr>
-              <w:t>79072</w:t>
+              <w:t>444130</w:t>
             </w:r>
           </w:p>
         </w:tc>
@@ -17542,7 +17551,7 @@
                 <w:szCs w:val="15"/>
                 <w:lang w:eastAsia="ko-KR"/>
               </w:rPr>
-              <w:t>266579006</w:t>
+              <w:t>125604000</w:t>
             </w:r>
           </w:p>
         </w:tc>
@@ -17581,7 +17590,7 @@
                 <w:szCs w:val="15"/>
                 <w:lang w:eastAsia="ko-KR"/>
               </w:rPr>
-              <w:t>Inflammatory disorder of breast</w:t>
+              <w:t>Injury of foot</w:t>
             </w:r>
           </w:p>
         </w:tc>
@@ -17625,7 +17634,7 @@
                 <w:szCs w:val="15"/>
                 <w:lang w:eastAsia="ko-KR"/>
               </w:rPr>
-              <w:t>139099</w:t>
+              <w:t>134222</w:t>
             </w:r>
           </w:p>
         </w:tc>
@@ -17664,7 +17673,7 @@
                 <w:szCs w:val="15"/>
                 <w:lang w:eastAsia="ko-KR"/>
               </w:rPr>
-              <w:t>400097005</w:t>
+              <w:t>125597008</w:t>
             </w:r>
           </w:p>
         </w:tc>
@@ -17695,7 +17704,6 @@
                 <w:lang w:eastAsia="ko-KR"/>
               </w:rPr>
             </w:pPr>
-            <w:proofErr w:type="spellStart"/>
             <w:r>
               <w:rPr>
                 <w:rFonts w:ascii="Helvetica Neue" w:eastAsia="Times New Roman" w:hAnsi="Helvetica Neue" w:cs="Times New Roman"/>
@@ -17704,18 +17712,7 @@
                 <w:szCs w:val="15"/>
                 <w:lang w:eastAsia="ko-KR"/>
               </w:rPr>
-              <w:t>Ingrowing</w:t>
-            </w:r>
-            <w:proofErr w:type="spellEnd"/>
-            <w:r>
-              <w:rPr>
-                <w:rFonts w:ascii="Helvetica Neue" w:eastAsia="Times New Roman" w:hAnsi="Helvetica Neue" w:cs="Times New Roman"/>
-                <w:color w:val="000000"/>
-                <w:sz w:val="15"/>
-                <w:szCs w:val="15"/>
-                <w:lang w:eastAsia="ko-KR"/>
-              </w:rPr>
-              <w:t xml:space="preserve"> nail</w:t>
+              <w:t>Injury of forearm</w:t>
             </w:r>
           </w:p>
         </w:tc>
@@ -17759,7 +17756,7 @@
                 <w:szCs w:val="15"/>
                 <w:lang w:eastAsia="ko-KR"/>
               </w:rPr>
-              <w:t>4288544</w:t>
+              <w:t>4297984</w:t>
             </w:r>
           </w:p>
         </w:tc>
@@ -17798,7 +17795,7 @@
                 <w:szCs w:val="15"/>
                 <w:lang w:eastAsia="ko-KR"/>
               </w:rPr>
-              <w:t>396232000</w:t>
+              <w:t>76844004</w:t>
             </w:r>
           </w:p>
         </w:tc>
@@ -17837,14 +17834,14 @@
                 <w:szCs w:val="15"/>
                 <w:lang w:eastAsia="ko-KR"/>
               </w:rPr>
-              <w:t>Inguinal hernia</w:t>
+              <w:t>Local infection of wound</w:t>
             </w:r>
           </w:p>
         </w:tc>
       </w:tr>
       <w:tr>
         <w:trPr>
-          <w:trHeight w:val="165"/>
+          <w:trHeight w:val="180"/>
         </w:trPr>
         <w:tc>
           <w:tcPr>
@@ -17881,7 +17878,7 @@
                 <w:szCs w:val="15"/>
                 <w:lang w:eastAsia="ko-KR"/>
               </w:rPr>
-              <w:t>444191</w:t>
+              <w:t>4018050</w:t>
             </w:r>
           </w:p>
         </w:tc>
@@ -17920,7 +17917,7 @@
                 <w:szCs w:val="15"/>
                 <w:lang w:eastAsia="ko-KR"/>
               </w:rPr>
-              <w:t>125593007</w:t>
+              <w:t>10443009</w:t>
             </w:r>
           </w:p>
         </w:tc>
@@ -17959,7 +17956,7 @@
                 <w:szCs w:val="15"/>
                 <w:lang w:eastAsia="ko-KR"/>
               </w:rPr>
-              <w:t>Injury of face</w:t>
+              <w:t>Localized infection</w:t>
             </w:r>
           </w:p>
         </w:tc>
@@ -18003,7 +18000,7 @@
                 <w:szCs w:val="15"/>
                 <w:lang w:eastAsia="ko-KR"/>
               </w:rPr>
-              <w:t>444130</w:t>
+              <w:t>439840</w:t>
             </w:r>
           </w:p>
         </w:tc>
@@ -18042,7 +18039,7 @@
                 <w:szCs w:val="15"/>
                 <w:lang w:eastAsia="ko-KR"/>
               </w:rPr>
-              <w:t>125604000</w:t>
+              <w:t>1415005</w:t>
             </w:r>
           </w:p>
         </w:tc>
@@ -18081,7 +18078,7 @@
                 <w:szCs w:val="15"/>
                 <w:lang w:eastAsia="ko-KR"/>
               </w:rPr>
-              <w:t>Injury of foot</w:t>
+              <w:t>Lymphangitis</w:t>
             </w:r>
           </w:p>
         </w:tc>
@@ -18125,7 +18122,7 @@
                 <w:szCs w:val="15"/>
                 <w:lang w:eastAsia="ko-KR"/>
               </w:rPr>
-              <w:t>134222</w:t>
+              <w:t>4163232</w:t>
             </w:r>
           </w:p>
         </w:tc>
@@ -18164,7 +18161,7 @@
                 <w:szCs w:val="15"/>
                 <w:lang w:eastAsia="ko-KR"/>
               </w:rPr>
-              <w:t>125597008</w:t>
+              <w:t>45198002</w:t>
             </w:r>
           </w:p>
         </w:tc>
@@ -18203,7 +18200,7 @@
                 <w:szCs w:val="15"/>
                 <w:lang w:eastAsia="ko-KR"/>
               </w:rPr>
-              <w:t>Injury of forearm</w:t>
+              <w:t>Mastitis</w:t>
             </w:r>
           </w:p>
         </w:tc>
@@ -18247,7 +18244,7 @@
                 <w:szCs w:val="15"/>
                 <w:lang w:eastAsia="ko-KR"/>
               </w:rPr>
-              <w:t>4029966</w:t>
+              <w:t>440389</w:t>
             </w:r>
           </w:p>
         </w:tc>
@@ -18286,7 +18283,7 @@
                 <w:szCs w:val="15"/>
                 <w:lang w:eastAsia="ko-KR"/>
               </w:rPr>
-              <w:t>128609009</w:t>
+              <w:t>91138005</w:t>
             </w:r>
           </w:p>
         </w:tc>
@@ -18317,6 +18314,7 @@
                 <w:lang w:eastAsia="ko-KR"/>
               </w:rPr>
             </w:pPr>
+            <w:proofErr w:type="gramStart"/>
             <w:r>
               <w:rPr>
                 <w:rFonts w:ascii="Helvetica Neue" w:eastAsia="Times New Roman" w:hAnsi="Helvetica Neue" w:cs="Times New Roman"/>
@@ -18325,8 +18323,9 @@
                 <w:szCs w:val="15"/>
                 <w:lang w:eastAsia="ko-KR"/>
               </w:rPr>
-              <w:t>Intracranial aneurysm</w:t>
-            </w:r>
+              <w:t>Mental retardation</w:t>
+            </w:r>
+            <w:proofErr w:type="gramEnd"/>
           </w:p>
         </w:tc>
       </w:tr>
@@ -18369,7 +18368,7 @@
                 <w:szCs w:val="15"/>
                 <w:lang w:eastAsia="ko-KR"/>
               </w:rPr>
-              <w:t>437409</w:t>
+              <w:t>436100</w:t>
             </w:r>
           </w:p>
         </w:tc>
@@ -18408,7 +18407,7 @@
                 <w:szCs w:val="15"/>
                 <w:lang w:eastAsia="ko-KR"/>
               </w:rPr>
-              <w:t>127296001</w:t>
+              <w:t>60380001</w:t>
             </w:r>
           </w:p>
         </w:tc>
@@ -18447,7 +18446,7 @@
                 <w:szCs w:val="15"/>
                 <w:lang w:eastAsia="ko-KR"/>
               </w:rPr>
-              <w:t>Intracranial injury</w:t>
+              <w:t>Narcolepsy</w:t>
             </w:r>
           </w:p>
         </w:tc>
@@ -18491,7 +18490,7 @@
                 <w:szCs w:val="15"/>
                 <w:lang w:eastAsia="ko-KR"/>
               </w:rPr>
-              <w:t>4297984</w:t>
+              <w:t>4262178</w:t>
             </w:r>
           </w:p>
         </w:tc>
@@ -18530,7 +18529,7 @@
                 <w:szCs w:val="15"/>
                 <w:lang w:eastAsia="ko-KR"/>
               </w:rPr>
-              <w:t>76844004</w:t>
+              <w:t>397732007</w:t>
             </w:r>
           </w:p>
         </w:tc>
@@ -18569,14 +18568,14 @@
                 <w:szCs w:val="15"/>
                 <w:lang w:eastAsia="ko-KR"/>
               </w:rPr>
-              <w:t>Local infection of wound</w:t>
+              <w:t>Neurogenic dysfunction of the urinary bladder</w:t>
             </w:r>
           </w:p>
         </w:tc>
       </w:tr>
       <w:tr>
         <w:trPr>
-          <w:trHeight w:val="180"/>
+          <w:trHeight w:val="165"/>
         </w:trPr>
         <w:tc>
           <w:tcPr>
@@ -18613,7 +18612,7 @@
                 <w:szCs w:val="15"/>
                 <w:lang w:eastAsia="ko-KR"/>
               </w:rPr>
-              <w:t>4018050</w:t>
+              <w:t>193874</w:t>
             </w:r>
           </w:p>
         </w:tc>
@@ -18652,7 +18651,7 @@
                 <w:szCs w:val="15"/>
                 <w:lang w:eastAsia="ko-KR"/>
               </w:rPr>
-              <w:t>10443009</w:t>
+              <w:t>8009008</w:t>
             </w:r>
           </w:p>
         </w:tc>
@@ -18691,7 +18690,7 @@
                 <w:szCs w:val="15"/>
                 <w:lang w:eastAsia="ko-KR"/>
               </w:rPr>
-              <w:t>Localized infection</w:t>
+              <w:t>Nocturnal enuresis</w:t>
             </w:r>
           </w:p>
         </w:tc>
@@ -18735,7 +18734,7 @@
                 <w:szCs w:val="15"/>
                 <w:lang w:eastAsia="ko-KR"/>
               </w:rPr>
-              <w:t>439840</w:t>
+              <w:t>4171549</w:t>
             </w:r>
           </w:p>
         </w:tc>
@@ -18774,7 +18773,7 @@
                 <w:szCs w:val="15"/>
                 <w:lang w:eastAsia="ko-KR"/>
               </w:rPr>
-              <w:t>1415005</w:t>
+              <w:t>419153005</w:t>
             </w:r>
           </w:p>
         </w:tc>
@@ -18813,7 +18812,7 @@
                 <w:szCs w:val="15"/>
                 <w:lang w:eastAsia="ko-KR"/>
               </w:rPr>
-              <w:t>Lymphangitis</w:t>
+              <w:t>Nodular goiter</w:t>
             </w:r>
           </w:p>
         </w:tc>
@@ -18857,7 +18856,7 @@
                 <w:szCs w:val="15"/>
                 <w:lang w:eastAsia="ko-KR"/>
               </w:rPr>
-              <w:t>4163232</w:t>
+              <w:t>442274</w:t>
             </w:r>
           </w:p>
         </w:tc>
@@ -18896,7 +18895,7 @@
                 <w:szCs w:val="15"/>
                 <w:lang w:eastAsia="ko-KR"/>
               </w:rPr>
-              <w:t>45198002</w:t>
+              <w:t>52073004</w:t>
             </w:r>
           </w:p>
         </w:tc>
@@ -18935,7 +18934,7 @@
                 <w:szCs w:val="15"/>
                 <w:lang w:eastAsia="ko-KR"/>
               </w:rPr>
-              <w:t>Mastitis</w:t>
+              <w:t>Oligomenorrhea</w:t>
             </w:r>
           </w:p>
         </w:tc>
@@ -18979,7 +18978,7 @@
                 <w:szCs w:val="15"/>
                 <w:lang w:eastAsia="ko-KR"/>
               </w:rPr>
-              <w:t>440389</w:t>
+              <w:t>4215978</w:t>
             </w:r>
           </w:p>
         </w:tc>
@@ -19018,7 +19017,7 @@
                 <w:szCs w:val="15"/>
                 <w:lang w:eastAsia="ko-KR"/>
               </w:rPr>
-              <w:t>91138005</w:t>
+              <w:t>414941008</w:t>
             </w:r>
           </w:p>
         </w:tc>
@@ -19049,7 +19048,6 @@
                 <w:lang w:eastAsia="ko-KR"/>
               </w:rPr>
             </w:pPr>
-            <w:proofErr w:type="gramStart"/>
             <w:r>
               <w:rPr>
                 <w:rFonts w:ascii="Helvetica Neue" w:eastAsia="Times New Roman" w:hAnsi="Helvetica Neue" w:cs="Times New Roman"/>
@@ -19058,9 +19056,8 @@
                 <w:szCs w:val="15"/>
                 <w:lang w:eastAsia="ko-KR"/>
               </w:rPr>
-              <w:t>Mental retardation</w:t>
-            </w:r>
-            <w:proofErr w:type="gramEnd"/>
+              <w:t>Onychomycosis</w:t>
+            </w:r>
           </w:p>
         </w:tc>
       </w:tr>
@@ -19103,7 +19100,7 @@
                 <w:szCs w:val="15"/>
                 <w:lang w:eastAsia="ko-KR"/>
               </w:rPr>
-              <w:t>436100</w:t>
+              <w:t>4171915</w:t>
             </w:r>
           </w:p>
         </w:tc>
@@ -19142,7 +19139,7 @@
                 <w:szCs w:val="15"/>
                 <w:lang w:eastAsia="ko-KR"/>
               </w:rPr>
-              <w:t>60380001</w:t>
+              <w:t>274718005</w:t>
             </w:r>
           </w:p>
         </w:tc>
@@ -19181,8 +19178,10 @@
                 <w:szCs w:val="15"/>
                 <w:lang w:eastAsia="ko-KR"/>
               </w:rPr>
-              <w:t>Narcolepsy</w:t>
-            </w:r>
+              <w:t>Orchitis</w:t>
+            </w:r>
+            <w:bookmarkStart w:id="22" w:name="_GoBack"/>
+            <w:bookmarkEnd w:id="22"/>
           </w:p>
         </w:tc>
       </w:tr>
@@ -19225,7 +19224,7 @@
                 <w:szCs w:val="15"/>
                 <w:lang w:eastAsia="ko-KR"/>
               </w:rPr>
-              <w:t>4262178</w:t>
+              <w:t>380731</w:t>
             </w:r>
           </w:p>
         </w:tc>
@@ -19264,7 +19263,7 @@
                 <w:szCs w:val="15"/>
                 <w:lang w:eastAsia="ko-KR"/>
               </w:rPr>
-              <w:t>397732007</w:t>
+              <w:t>3135009</w:t>
             </w:r>
           </w:p>
         </w:tc>
@@ -19303,7 +19302,7 @@
                 <w:szCs w:val="15"/>
                 <w:lang w:eastAsia="ko-KR"/>
               </w:rPr>
-              <w:t>Neurogenic dysfunction of the urinary bladder</w:t>
+              <w:t>Otitis externa</w:t>
             </w:r>
           </w:p>
         </w:tc>
@@ -19347,7 +19346,7 @@
                 <w:szCs w:val="15"/>
                 <w:lang w:eastAsia="ko-KR"/>
               </w:rPr>
-              <w:t>193874</w:t>
+              <w:t>378160</w:t>
             </w:r>
           </w:p>
         </w:tc>
@@ -19386,7 +19385,7 @@
                 <w:szCs w:val="15"/>
                 <w:lang w:eastAsia="ko-KR"/>
               </w:rPr>
-              <w:t>8009008</w:t>
+              <w:t>65668001</w:t>
             </w:r>
           </w:p>
         </w:tc>
@@ -19425,7 +19424,7 @@
                 <w:szCs w:val="15"/>
                 <w:lang w:eastAsia="ko-KR"/>
               </w:rPr>
-              <w:t>Nocturnal enuresis</w:t>
+              <w:t>Otorrhea</w:t>
             </w:r>
           </w:p>
         </w:tc>
@@ -19469,7 +19468,7 @@
                 <w:szCs w:val="15"/>
                 <w:lang w:eastAsia="ko-KR"/>
               </w:rPr>
-              <w:t>4171549</w:t>
+              <w:t>192606</w:t>
             </w:r>
           </w:p>
         </w:tc>
@@ -19508,7 +19507,7 @@
                 <w:szCs w:val="15"/>
                 <w:lang w:eastAsia="ko-KR"/>
               </w:rPr>
-              <w:t>419153005</w:t>
+              <w:t>60389000</w:t>
             </w:r>
           </w:p>
         </w:tc>
@@ -19547,14 +19546,14 @@
                 <w:szCs w:val="15"/>
                 <w:lang w:eastAsia="ko-KR"/>
               </w:rPr>
-              <w:t>Nodular goiter</w:t>
+              <w:t>Paraplegia</w:t>
             </w:r>
           </w:p>
         </w:tc>
       </w:tr>
       <w:tr>
         <w:trPr>
-          <w:trHeight w:val="165"/>
+          <w:trHeight w:val="180"/>
         </w:trPr>
         <w:tc>
           <w:tcPr>
@@ -19591,7 +19590,7 @@
                 <w:szCs w:val="15"/>
                 <w:lang w:eastAsia="ko-KR"/>
               </w:rPr>
-              <w:t>442274</w:t>
+              <w:t>253796</w:t>
             </w:r>
           </w:p>
         </w:tc>
@@ -19630,7 +19629,7 @@
                 <w:szCs w:val="15"/>
                 <w:lang w:eastAsia="ko-KR"/>
               </w:rPr>
-              <w:t>52073004</w:t>
+              <w:t>36118008</w:t>
             </w:r>
           </w:p>
         </w:tc>
@@ -19669,7 +19668,7 @@
                 <w:szCs w:val="15"/>
                 <w:lang w:eastAsia="ko-KR"/>
               </w:rPr>
-              <w:t>Oligomenorrhea</w:t>
+              <w:t>Pneumothorax</w:t>
             </w:r>
           </w:p>
         </w:tc>
@@ -19713,7 +19712,7 @@
                 <w:szCs w:val="15"/>
                 <w:lang w:eastAsia="ko-KR"/>
               </w:rPr>
-              <w:t>4215978</w:t>
+              <w:t>195501</w:t>
             </w:r>
           </w:p>
         </w:tc>
@@ -19752,7 +19751,7 @@
                 <w:szCs w:val="15"/>
                 <w:lang w:eastAsia="ko-KR"/>
               </w:rPr>
-              <w:t>414941008</w:t>
+              <w:t>69878008</w:t>
             </w:r>
           </w:p>
         </w:tc>
@@ -19791,7 +19790,7 @@
                 <w:szCs w:val="15"/>
                 <w:lang w:eastAsia="ko-KR"/>
               </w:rPr>
-              <w:t>Onychomycosis</w:t>
+              <w:t>Polycystic ovaries</w:t>
             </w:r>
           </w:p>
         </w:tc>
@@ -19835,7 +19834,7 @@
                 <w:szCs w:val="15"/>
                 <w:lang w:eastAsia="ko-KR"/>
               </w:rPr>
-              <w:t>4171915</w:t>
+              <w:t>4164337</w:t>
             </w:r>
           </w:p>
         </w:tc>
@@ -19874,7 +19873,7 @@
                 <w:szCs w:val="15"/>
                 <w:lang w:eastAsia="ko-KR"/>
               </w:rPr>
-              <w:t>274718005</w:t>
+              <w:t>399505005</w:t>
             </w:r>
           </w:p>
         </w:tc>
@@ -19913,7 +19912,7 @@
                 <w:szCs w:val="15"/>
                 <w:lang w:eastAsia="ko-KR"/>
               </w:rPr>
-              <w:t>Orchitis</w:t>
+              <w:t>Polyp of large intestine</w:t>
             </w:r>
           </w:p>
         </w:tc>
@@ -19957,7 +19956,7 @@
                 <w:szCs w:val="15"/>
                 <w:lang w:eastAsia="ko-KR"/>
               </w:rPr>
-              <w:t>380731</w:t>
+              <w:t>4153877</w:t>
             </w:r>
           </w:p>
         </w:tc>
@@ -19996,7 +19995,7 @@
                 <w:szCs w:val="15"/>
                 <w:lang w:eastAsia="ko-KR"/>
               </w:rPr>
-              <w:t>3135009</w:t>
+              <w:t>269406001</w:t>
             </w:r>
           </w:p>
         </w:tc>
@@ -20035,7 +20034,7 @@
                 <w:szCs w:val="15"/>
                 <w:lang w:eastAsia="ko-KR"/>
               </w:rPr>
-              <w:t>Otitis externa</w:t>
+              <w:t>Post-traumatic wound infection</w:t>
             </w:r>
           </w:p>
         </w:tc>
@@ -20079,7 +20078,8 @@
                 <w:szCs w:val="15"/>
                 <w:lang w:eastAsia="ko-KR"/>
               </w:rPr>
-              <w:t>378160</w:t>
+              <w:lastRenderedPageBreak/>
+              <w:t>434319</w:t>
             </w:r>
           </w:p>
         </w:tc>
@@ -20118,7 +20118,7 @@
                 <w:szCs w:val="15"/>
                 <w:lang w:eastAsia="ko-KR"/>
               </w:rPr>
-              <w:t>65668001</w:t>
+              <w:t>44001008</w:t>
             </w:r>
           </w:p>
         </w:tc>
@@ -20157,7 +20157,7 @@
                 <w:szCs w:val="15"/>
                 <w:lang w:eastAsia="ko-KR"/>
               </w:rPr>
-              <w:t>Otorrhea</w:t>
+              <w:t>Premature ejaculation</w:t>
             </w:r>
           </w:p>
         </w:tc>
@@ -20201,7 +20201,7 @@
                 <w:szCs w:val="15"/>
                 <w:lang w:eastAsia="ko-KR"/>
               </w:rPr>
-              <w:t>192606</w:t>
+              <w:t>373478</w:t>
             </w:r>
           </w:p>
         </w:tc>
@@ -20240,7 +20240,7 @@
                 <w:szCs w:val="15"/>
                 <w:lang w:eastAsia="ko-KR"/>
               </w:rPr>
-              <w:t>60389000</w:t>
+              <w:t>41256004</w:t>
             </w:r>
           </w:p>
         </w:tc>
@@ -20279,14 +20279,14 @@
                 <w:szCs w:val="15"/>
                 <w:lang w:eastAsia="ko-KR"/>
               </w:rPr>
-              <w:t>Paraplegia</w:t>
+              <w:t>Presbyopia</w:t>
             </w:r>
           </w:p>
         </w:tc>
       </w:tr>
       <w:tr>
         <w:trPr>
-          <w:trHeight w:val="180"/>
+          <w:trHeight w:val="165"/>
         </w:trPr>
         <w:tc>
           <w:tcPr>
@@ -20323,7 +20323,7 @@
                 <w:szCs w:val="15"/>
                 <w:lang w:eastAsia="ko-KR"/>
               </w:rPr>
-              <w:t>253796</w:t>
+              <w:t>199876</w:t>
             </w:r>
           </w:p>
         </w:tc>
@@ -20362,7 +20362,7 @@
                 <w:szCs w:val="15"/>
                 <w:lang w:eastAsia="ko-KR"/>
               </w:rPr>
-              <w:t>36118008</w:t>
+              <w:t>73998008</w:t>
             </w:r>
           </w:p>
         </w:tc>
@@ -20401,7 +20401,7 @@
                 <w:szCs w:val="15"/>
                 <w:lang w:eastAsia="ko-KR"/>
               </w:rPr>
-              <w:t>Pneumothorax</w:t>
+              <w:t>Prolapse of female genital organs</w:t>
             </w:r>
           </w:p>
         </w:tc>
@@ -20445,7 +20445,7 @@
                 <w:szCs w:val="15"/>
                 <w:lang w:eastAsia="ko-KR"/>
               </w:rPr>
-              <w:t>195501</w:t>
+              <w:t>4295888</w:t>
             </w:r>
           </w:p>
         </w:tc>
@@ -20484,7 +20484,7 @@
                 <w:szCs w:val="15"/>
                 <w:lang w:eastAsia="ko-KR"/>
               </w:rPr>
-              <w:t>69878008</w:t>
+              <w:t>76641005</w:t>
             </w:r>
           </w:p>
         </w:tc>
@@ -20523,7 +20523,7 @@
                 <w:szCs w:val="15"/>
                 <w:lang w:eastAsia="ko-KR"/>
               </w:rPr>
-              <w:t>Polycystic ovaries</w:t>
+              <w:t>Prolapse of intestine</w:t>
             </w:r>
           </w:p>
         </w:tc>
@@ -20567,739 +20567,6 @@
                 <w:szCs w:val="15"/>
                 <w:lang w:eastAsia="ko-KR"/>
               </w:rPr>
-              <w:t>4164337</w:t>
-            </w:r>
-          </w:p>
-        </w:tc>
-        <w:tc>
-          <w:tcPr>
-            <w:tcW w:w="2126" w:type="dxa"/>
-            <w:tcBorders>
-              <w:top w:val="single" w:sz="6" w:space="0" w:color="000000"/>
-              <w:left w:val="single" w:sz="6" w:space="0" w:color="000000"/>
-              <w:bottom w:val="single" w:sz="6" w:space="0" w:color="000000"/>
-              <w:right w:val="single" w:sz="6" w:space="0" w:color="000000"/>
-            </w:tcBorders>
-            <w:tcMar>
-              <w:top w:w="60" w:type="dxa"/>
-              <w:left w:w="60" w:type="dxa"/>
-              <w:bottom w:w="60" w:type="dxa"/>
-              <w:right w:w="60" w:type="dxa"/>
-            </w:tcMar>
-            <w:hideMark/>
-          </w:tcPr>
-          <w:p>
-            <w:pPr>
-              <w:spacing w:after="0" w:line="240" w:lineRule="auto"/>
-              <w:rPr>
-                <w:rFonts w:ascii="Times New Roman" w:eastAsia="Times New Roman" w:hAnsi="Times New Roman" w:cs="Times New Roman"/>
-                <w:sz w:val="24"/>
-                <w:szCs w:val="24"/>
-                <w:lang w:eastAsia="ko-KR"/>
-              </w:rPr>
-            </w:pPr>
-            <w:r>
-              <w:rPr>
-                <w:rFonts w:ascii="Helvetica Neue" w:eastAsia="Times New Roman" w:hAnsi="Helvetica Neue" w:cs="Times New Roman"/>
-                <w:color w:val="000000"/>
-                <w:sz w:val="15"/>
-                <w:szCs w:val="15"/>
-                <w:lang w:eastAsia="ko-KR"/>
-              </w:rPr>
-              <w:t>399505005</w:t>
-            </w:r>
-          </w:p>
-        </w:tc>
-        <w:tc>
-          <w:tcPr>
-            <w:tcW w:w="3544" w:type="dxa"/>
-            <w:tcBorders>
-              <w:top w:val="single" w:sz="6" w:space="0" w:color="000000"/>
-              <w:left w:val="single" w:sz="6" w:space="0" w:color="000000"/>
-              <w:bottom w:val="single" w:sz="6" w:space="0" w:color="000000"/>
-              <w:right w:val="single" w:sz="6" w:space="0" w:color="000000"/>
-            </w:tcBorders>
-            <w:tcMar>
-              <w:top w:w="60" w:type="dxa"/>
-              <w:left w:w="60" w:type="dxa"/>
-              <w:bottom w:w="60" w:type="dxa"/>
-              <w:right w:w="60" w:type="dxa"/>
-            </w:tcMar>
-            <w:hideMark/>
-          </w:tcPr>
-          <w:p>
-            <w:pPr>
-              <w:spacing w:after="0" w:line="240" w:lineRule="auto"/>
-              <w:rPr>
-                <w:rFonts w:ascii="Times New Roman" w:eastAsia="Times New Roman" w:hAnsi="Times New Roman" w:cs="Times New Roman"/>
-                <w:sz w:val="24"/>
-                <w:szCs w:val="24"/>
-                <w:lang w:eastAsia="ko-KR"/>
-              </w:rPr>
-            </w:pPr>
-            <w:r>
-              <w:rPr>
-                <w:rFonts w:ascii="Helvetica Neue" w:eastAsia="Times New Roman" w:hAnsi="Helvetica Neue" w:cs="Times New Roman"/>
-                <w:color w:val="000000"/>
-                <w:sz w:val="15"/>
-                <w:szCs w:val="15"/>
-                <w:lang w:eastAsia="ko-KR"/>
-              </w:rPr>
-              <w:t>Polyp of large intestine</w:t>
-            </w:r>
-          </w:p>
-        </w:tc>
-      </w:tr>
-      <w:tr>
-        <w:trPr>
-          <w:trHeight w:val="165"/>
-        </w:trPr>
-        <w:tc>
-          <w:tcPr>
-            <w:tcW w:w="1835" w:type="dxa"/>
-            <w:tcBorders>
-              <w:top w:val="single" w:sz="6" w:space="0" w:color="000000"/>
-              <w:left w:val="single" w:sz="6" w:space="0" w:color="000000"/>
-              <w:bottom w:val="single" w:sz="6" w:space="0" w:color="000000"/>
-              <w:right w:val="single" w:sz="6" w:space="0" w:color="000000"/>
-            </w:tcBorders>
-            <w:tcMar>
-              <w:top w:w="60" w:type="dxa"/>
-              <w:left w:w="60" w:type="dxa"/>
-              <w:bottom w:w="60" w:type="dxa"/>
-              <w:right w:w="60" w:type="dxa"/>
-            </w:tcMar>
-            <w:hideMark/>
-          </w:tcPr>
-          <w:p>
-            <w:pPr>
-              <w:spacing w:after="0" w:line="240" w:lineRule="auto"/>
-              <w:rPr>
-                <w:rFonts w:ascii="Times New Roman" w:eastAsia="Times New Roman" w:hAnsi="Times New Roman" w:cs="Times New Roman"/>
-                <w:sz w:val="24"/>
-                <w:szCs w:val="24"/>
-                <w:lang w:eastAsia="ko-KR"/>
-              </w:rPr>
-            </w:pPr>
-            <w:r>
-              <w:rPr>
-                <w:rFonts w:ascii="Helvetica Neue" w:eastAsia="Times New Roman" w:hAnsi="Helvetica Neue" w:cs="Times New Roman"/>
-                <w:color w:val="000000"/>
-                <w:sz w:val="15"/>
-                <w:szCs w:val="15"/>
-                <w:lang w:eastAsia="ko-KR"/>
-              </w:rPr>
-              <w:t>4153877</w:t>
-            </w:r>
-          </w:p>
-        </w:tc>
-        <w:tc>
-          <w:tcPr>
-            <w:tcW w:w="2126" w:type="dxa"/>
-            <w:tcBorders>
-              <w:top w:val="single" w:sz="6" w:space="0" w:color="000000"/>
-              <w:left w:val="single" w:sz="6" w:space="0" w:color="000000"/>
-              <w:bottom w:val="single" w:sz="6" w:space="0" w:color="000000"/>
-              <w:right w:val="single" w:sz="6" w:space="0" w:color="000000"/>
-            </w:tcBorders>
-            <w:tcMar>
-              <w:top w:w="60" w:type="dxa"/>
-              <w:left w:w="60" w:type="dxa"/>
-              <w:bottom w:w="60" w:type="dxa"/>
-              <w:right w:w="60" w:type="dxa"/>
-            </w:tcMar>
-            <w:hideMark/>
-          </w:tcPr>
-          <w:p>
-            <w:pPr>
-              <w:spacing w:after="0" w:line="240" w:lineRule="auto"/>
-              <w:rPr>
-                <w:rFonts w:ascii="Times New Roman" w:eastAsia="Times New Roman" w:hAnsi="Times New Roman" w:cs="Times New Roman"/>
-                <w:sz w:val="24"/>
-                <w:szCs w:val="24"/>
-                <w:lang w:eastAsia="ko-KR"/>
-              </w:rPr>
-            </w:pPr>
-            <w:r>
-              <w:rPr>
-                <w:rFonts w:ascii="Helvetica Neue" w:eastAsia="Times New Roman" w:hAnsi="Helvetica Neue" w:cs="Times New Roman"/>
-                <w:color w:val="000000"/>
-                <w:sz w:val="15"/>
-                <w:szCs w:val="15"/>
-                <w:lang w:eastAsia="ko-KR"/>
-              </w:rPr>
-              <w:t>269406001</w:t>
-            </w:r>
-          </w:p>
-        </w:tc>
-        <w:tc>
-          <w:tcPr>
-            <w:tcW w:w="3544" w:type="dxa"/>
-            <w:tcBorders>
-              <w:top w:val="single" w:sz="6" w:space="0" w:color="000000"/>
-              <w:left w:val="single" w:sz="6" w:space="0" w:color="000000"/>
-              <w:bottom w:val="single" w:sz="6" w:space="0" w:color="000000"/>
-              <w:right w:val="single" w:sz="6" w:space="0" w:color="000000"/>
-            </w:tcBorders>
-            <w:tcMar>
-              <w:top w:w="60" w:type="dxa"/>
-              <w:left w:w="60" w:type="dxa"/>
-              <w:bottom w:w="60" w:type="dxa"/>
-              <w:right w:w="60" w:type="dxa"/>
-            </w:tcMar>
-            <w:hideMark/>
-          </w:tcPr>
-          <w:p>
-            <w:pPr>
-              <w:spacing w:after="0" w:line="240" w:lineRule="auto"/>
-              <w:rPr>
-                <w:rFonts w:ascii="Times New Roman" w:eastAsia="Times New Roman" w:hAnsi="Times New Roman" w:cs="Times New Roman"/>
-                <w:sz w:val="24"/>
-                <w:szCs w:val="24"/>
-                <w:lang w:eastAsia="ko-KR"/>
-              </w:rPr>
-            </w:pPr>
-            <w:r>
-              <w:rPr>
-                <w:rFonts w:ascii="Helvetica Neue" w:eastAsia="Times New Roman" w:hAnsi="Helvetica Neue" w:cs="Times New Roman"/>
-                <w:color w:val="000000"/>
-                <w:sz w:val="15"/>
-                <w:szCs w:val="15"/>
-                <w:lang w:eastAsia="ko-KR"/>
-              </w:rPr>
-              <w:t>Post-traumatic wound infection</w:t>
-            </w:r>
-          </w:p>
-        </w:tc>
-      </w:tr>
-      <w:tr>
-        <w:trPr>
-          <w:trHeight w:val="165"/>
-        </w:trPr>
-        <w:tc>
-          <w:tcPr>
-            <w:tcW w:w="1835" w:type="dxa"/>
-            <w:tcBorders>
-              <w:top w:val="single" w:sz="6" w:space="0" w:color="000000"/>
-              <w:left w:val="single" w:sz="6" w:space="0" w:color="000000"/>
-              <w:bottom w:val="single" w:sz="6" w:space="0" w:color="000000"/>
-              <w:right w:val="single" w:sz="6" w:space="0" w:color="000000"/>
-            </w:tcBorders>
-            <w:tcMar>
-              <w:top w:w="60" w:type="dxa"/>
-              <w:left w:w="60" w:type="dxa"/>
-              <w:bottom w:w="60" w:type="dxa"/>
-              <w:right w:w="60" w:type="dxa"/>
-            </w:tcMar>
-            <w:hideMark/>
-          </w:tcPr>
-          <w:p>
-            <w:pPr>
-              <w:spacing w:after="0" w:line="240" w:lineRule="auto"/>
-              <w:rPr>
-                <w:rFonts w:ascii="Times New Roman" w:eastAsia="Times New Roman" w:hAnsi="Times New Roman" w:cs="Times New Roman"/>
-                <w:sz w:val="24"/>
-                <w:szCs w:val="24"/>
-                <w:lang w:eastAsia="ko-KR"/>
-              </w:rPr>
-            </w:pPr>
-            <w:r>
-              <w:rPr>
-                <w:rFonts w:ascii="Helvetica Neue" w:eastAsia="Times New Roman" w:hAnsi="Helvetica Neue" w:cs="Times New Roman"/>
-                <w:color w:val="000000"/>
-                <w:sz w:val="15"/>
-                <w:szCs w:val="15"/>
-                <w:lang w:eastAsia="ko-KR"/>
-              </w:rPr>
-              <w:t>434319</w:t>
-            </w:r>
-          </w:p>
-        </w:tc>
-        <w:tc>
-          <w:tcPr>
-            <w:tcW w:w="2126" w:type="dxa"/>
-            <w:tcBorders>
-              <w:top w:val="single" w:sz="6" w:space="0" w:color="000000"/>
-              <w:left w:val="single" w:sz="6" w:space="0" w:color="000000"/>
-              <w:bottom w:val="single" w:sz="6" w:space="0" w:color="000000"/>
-              <w:right w:val="single" w:sz="6" w:space="0" w:color="000000"/>
-            </w:tcBorders>
-            <w:tcMar>
-              <w:top w:w="60" w:type="dxa"/>
-              <w:left w:w="60" w:type="dxa"/>
-              <w:bottom w:w="60" w:type="dxa"/>
-              <w:right w:w="60" w:type="dxa"/>
-            </w:tcMar>
-            <w:hideMark/>
-          </w:tcPr>
-          <w:p>
-            <w:pPr>
-              <w:spacing w:after="0" w:line="240" w:lineRule="auto"/>
-              <w:rPr>
-                <w:rFonts w:ascii="Times New Roman" w:eastAsia="Times New Roman" w:hAnsi="Times New Roman" w:cs="Times New Roman"/>
-                <w:sz w:val="24"/>
-                <w:szCs w:val="24"/>
-                <w:lang w:eastAsia="ko-KR"/>
-              </w:rPr>
-            </w:pPr>
-            <w:r>
-              <w:rPr>
-                <w:rFonts w:ascii="Helvetica Neue" w:eastAsia="Times New Roman" w:hAnsi="Helvetica Neue" w:cs="Times New Roman"/>
-                <w:color w:val="000000"/>
-                <w:sz w:val="15"/>
-                <w:szCs w:val="15"/>
-                <w:lang w:eastAsia="ko-KR"/>
-              </w:rPr>
-              <w:t>44001008</w:t>
-            </w:r>
-          </w:p>
-        </w:tc>
-        <w:tc>
-          <w:tcPr>
-            <w:tcW w:w="3544" w:type="dxa"/>
-            <w:tcBorders>
-              <w:top w:val="single" w:sz="6" w:space="0" w:color="000000"/>
-              <w:left w:val="single" w:sz="6" w:space="0" w:color="000000"/>
-              <w:bottom w:val="single" w:sz="6" w:space="0" w:color="000000"/>
-              <w:right w:val="single" w:sz="6" w:space="0" w:color="000000"/>
-            </w:tcBorders>
-            <w:tcMar>
-              <w:top w:w="60" w:type="dxa"/>
-              <w:left w:w="60" w:type="dxa"/>
-              <w:bottom w:w="60" w:type="dxa"/>
-              <w:right w:w="60" w:type="dxa"/>
-            </w:tcMar>
-            <w:hideMark/>
-          </w:tcPr>
-          <w:p>
-            <w:pPr>
-              <w:spacing w:after="0" w:line="240" w:lineRule="auto"/>
-              <w:rPr>
-                <w:rFonts w:ascii="Times New Roman" w:eastAsia="Times New Roman" w:hAnsi="Times New Roman" w:cs="Times New Roman"/>
-                <w:sz w:val="24"/>
-                <w:szCs w:val="24"/>
-                <w:lang w:eastAsia="ko-KR"/>
-              </w:rPr>
-            </w:pPr>
-            <w:r>
-              <w:rPr>
-                <w:rFonts w:ascii="Helvetica Neue" w:eastAsia="Times New Roman" w:hAnsi="Helvetica Neue" w:cs="Times New Roman"/>
-                <w:color w:val="000000"/>
-                <w:sz w:val="15"/>
-                <w:szCs w:val="15"/>
-                <w:lang w:eastAsia="ko-KR"/>
-              </w:rPr>
-              <w:t>Premature ejaculation</w:t>
-            </w:r>
-          </w:p>
-        </w:tc>
-      </w:tr>
-      <w:tr>
-        <w:trPr>
-          <w:trHeight w:val="165"/>
-        </w:trPr>
-        <w:tc>
-          <w:tcPr>
-            <w:tcW w:w="1835" w:type="dxa"/>
-            <w:tcBorders>
-              <w:top w:val="single" w:sz="6" w:space="0" w:color="000000"/>
-              <w:left w:val="single" w:sz="6" w:space="0" w:color="000000"/>
-              <w:bottom w:val="single" w:sz="6" w:space="0" w:color="000000"/>
-              <w:right w:val="single" w:sz="6" w:space="0" w:color="000000"/>
-            </w:tcBorders>
-            <w:tcMar>
-              <w:top w:w="60" w:type="dxa"/>
-              <w:left w:w="60" w:type="dxa"/>
-              <w:bottom w:w="60" w:type="dxa"/>
-              <w:right w:w="60" w:type="dxa"/>
-            </w:tcMar>
-            <w:hideMark/>
-          </w:tcPr>
-          <w:p>
-            <w:pPr>
-              <w:spacing w:after="0" w:line="240" w:lineRule="auto"/>
-              <w:rPr>
-                <w:rFonts w:ascii="Times New Roman" w:eastAsia="Times New Roman" w:hAnsi="Times New Roman" w:cs="Times New Roman"/>
-                <w:sz w:val="24"/>
-                <w:szCs w:val="24"/>
-                <w:lang w:eastAsia="ko-KR"/>
-              </w:rPr>
-            </w:pPr>
-            <w:r>
-              <w:rPr>
-                <w:rFonts w:ascii="Helvetica Neue" w:eastAsia="Times New Roman" w:hAnsi="Helvetica Neue" w:cs="Times New Roman"/>
-                <w:color w:val="000000"/>
-                <w:sz w:val="15"/>
-                <w:szCs w:val="15"/>
-                <w:lang w:eastAsia="ko-KR"/>
-              </w:rPr>
-              <w:t>373478</w:t>
-            </w:r>
-          </w:p>
-        </w:tc>
-        <w:tc>
-          <w:tcPr>
-            <w:tcW w:w="2126" w:type="dxa"/>
-            <w:tcBorders>
-              <w:top w:val="single" w:sz="6" w:space="0" w:color="000000"/>
-              <w:left w:val="single" w:sz="6" w:space="0" w:color="000000"/>
-              <w:bottom w:val="single" w:sz="6" w:space="0" w:color="000000"/>
-              <w:right w:val="single" w:sz="6" w:space="0" w:color="000000"/>
-            </w:tcBorders>
-            <w:tcMar>
-              <w:top w:w="60" w:type="dxa"/>
-              <w:left w:w="60" w:type="dxa"/>
-              <w:bottom w:w="60" w:type="dxa"/>
-              <w:right w:w="60" w:type="dxa"/>
-            </w:tcMar>
-            <w:hideMark/>
-          </w:tcPr>
-          <w:p>
-            <w:pPr>
-              <w:spacing w:after="0" w:line="240" w:lineRule="auto"/>
-              <w:rPr>
-                <w:rFonts w:ascii="Times New Roman" w:eastAsia="Times New Roman" w:hAnsi="Times New Roman" w:cs="Times New Roman"/>
-                <w:sz w:val="24"/>
-                <w:szCs w:val="24"/>
-                <w:lang w:eastAsia="ko-KR"/>
-              </w:rPr>
-            </w:pPr>
-            <w:r>
-              <w:rPr>
-                <w:rFonts w:ascii="Helvetica Neue" w:eastAsia="Times New Roman" w:hAnsi="Helvetica Neue" w:cs="Times New Roman"/>
-                <w:color w:val="000000"/>
-                <w:sz w:val="15"/>
-                <w:szCs w:val="15"/>
-                <w:lang w:eastAsia="ko-KR"/>
-              </w:rPr>
-              <w:t>41256004</w:t>
-            </w:r>
-          </w:p>
-        </w:tc>
-        <w:tc>
-          <w:tcPr>
-            <w:tcW w:w="3544" w:type="dxa"/>
-            <w:tcBorders>
-              <w:top w:val="single" w:sz="6" w:space="0" w:color="000000"/>
-              <w:left w:val="single" w:sz="6" w:space="0" w:color="000000"/>
-              <w:bottom w:val="single" w:sz="6" w:space="0" w:color="000000"/>
-              <w:right w:val="single" w:sz="6" w:space="0" w:color="000000"/>
-            </w:tcBorders>
-            <w:tcMar>
-              <w:top w:w="60" w:type="dxa"/>
-              <w:left w:w="60" w:type="dxa"/>
-              <w:bottom w:w="60" w:type="dxa"/>
-              <w:right w:w="60" w:type="dxa"/>
-            </w:tcMar>
-            <w:hideMark/>
-          </w:tcPr>
-          <w:p>
-            <w:pPr>
-              <w:spacing w:after="0" w:line="240" w:lineRule="auto"/>
-              <w:rPr>
-                <w:rFonts w:ascii="Times New Roman" w:eastAsia="Times New Roman" w:hAnsi="Times New Roman" w:cs="Times New Roman"/>
-                <w:sz w:val="24"/>
-                <w:szCs w:val="24"/>
-                <w:lang w:eastAsia="ko-KR"/>
-              </w:rPr>
-            </w:pPr>
-            <w:r>
-              <w:rPr>
-                <w:rFonts w:ascii="Helvetica Neue" w:eastAsia="Times New Roman" w:hAnsi="Helvetica Neue" w:cs="Times New Roman"/>
-                <w:color w:val="000000"/>
-                <w:sz w:val="15"/>
-                <w:szCs w:val="15"/>
-                <w:lang w:eastAsia="ko-KR"/>
-              </w:rPr>
-              <w:t>Presbyopia</w:t>
-            </w:r>
-          </w:p>
-        </w:tc>
-      </w:tr>
-      <w:tr>
-        <w:trPr>
-          <w:trHeight w:val="165"/>
-        </w:trPr>
-        <w:tc>
-          <w:tcPr>
-            <w:tcW w:w="1835" w:type="dxa"/>
-            <w:tcBorders>
-              <w:top w:val="single" w:sz="6" w:space="0" w:color="000000"/>
-              <w:left w:val="single" w:sz="6" w:space="0" w:color="000000"/>
-              <w:bottom w:val="single" w:sz="6" w:space="0" w:color="000000"/>
-              <w:right w:val="single" w:sz="6" w:space="0" w:color="000000"/>
-            </w:tcBorders>
-            <w:tcMar>
-              <w:top w:w="60" w:type="dxa"/>
-              <w:left w:w="60" w:type="dxa"/>
-              <w:bottom w:w="60" w:type="dxa"/>
-              <w:right w:w="60" w:type="dxa"/>
-            </w:tcMar>
-            <w:hideMark/>
-          </w:tcPr>
-          <w:p>
-            <w:pPr>
-              <w:spacing w:after="0" w:line="240" w:lineRule="auto"/>
-              <w:rPr>
-                <w:rFonts w:ascii="Times New Roman" w:eastAsia="Times New Roman" w:hAnsi="Times New Roman" w:cs="Times New Roman"/>
-                <w:sz w:val="24"/>
-                <w:szCs w:val="24"/>
-                <w:lang w:eastAsia="ko-KR"/>
-              </w:rPr>
-            </w:pPr>
-            <w:r>
-              <w:rPr>
-                <w:rFonts w:ascii="Helvetica Neue" w:eastAsia="Times New Roman" w:hAnsi="Helvetica Neue" w:cs="Times New Roman"/>
-                <w:color w:val="000000"/>
-                <w:sz w:val="15"/>
-                <w:szCs w:val="15"/>
-                <w:lang w:eastAsia="ko-KR"/>
-              </w:rPr>
-              <w:t>199876</w:t>
-            </w:r>
-          </w:p>
-        </w:tc>
-        <w:tc>
-          <w:tcPr>
-            <w:tcW w:w="2126" w:type="dxa"/>
-            <w:tcBorders>
-              <w:top w:val="single" w:sz="6" w:space="0" w:color="000000"/>
-              <w:left w:val="single" w:sz="6" w:space="0" w:color="000000"/>
-              <w:bottom w:val="single" w:sz="6" w:space="0" w:color="000000"/>
-              <w:right w:val="single" w:sz="6" w:space="0" w:color="000000"/>
-            </w:tcBorders>
-            <w:tcMar>
-              <w:top w:w="60" w:type="dxa"/>
-              <w:left w:w="60" w:type="dxa"/>
-              <w:bottom w:w="60" w:type="dxa"/>
-              <w:right w:w="60" w:type="dxa"/>
-            </w:tcMar>
-            <w:hideMark/>
-          </w:tcPr>
-          <w:p>
-            <w:pPr>
-              <w:spacing w:after="0" w:line="240" w:lineRule="auto"/>
-              <w:rPr>
-                <w:rFonts w:ascii="Times New Roman" w:eastAsia="Times New Roman" w:hAnsi="Times New Roman" w:cs="Times New Roman"/>
-                <w:sz w:val="24"/>
-                <w:szCs w:val="24"/>
-                <w:lang w:eastAsia="ko-KR"/>
-              </w:rPr>
-            </w:pPr>
-            <w:r>
-              <w:rPr>
-                <w:rFonts w:ascii="Helvetica Neue" w:eastAsia="Times New Roman" w:hAnsi="Helvetica Neue" w:cs="Times New Roman"/>
-                <w:color w:val="000000"/>
-                <w:sz w:val="15"/>
-                <w:szCs w:val="15"/>
-                <w:lang w:eastAsia="ko-KR"/>
-              </w:rPr>
-              <w:t>73998008</w:t>
-            </w:r>
-          </w:p>
-        </w:tc>
-        <w:tc>
-          <w:tcPr>
-            <w:tcW w:w="3544" w:type="dxa"/>
-            <w:tcBorders>
-              <w:top w:val="single" w:sz="6" w:space="0" w:color="000000"/>
-              <w:left w:val="single" w:sz="6" w:space="0" w:color="000000"/>
-              <w:bottom w:val="single" w:sz="6" w:space="0" w:color="000000"/>
-              <w:right w:val="single" w:sz="6" w:space="0" w:color="000000"/>
-            </w:tcBorders>
-            <w:tcMar>
-              <w:top w:w="60" w:type="dxa"/>
-              <w:left w:w="60" w:type="dxa"/>
-              <w:bottom w:w="60" w:type="dxa"/>
-              <w:right w:w="60" w:type="dxa"/>
-            </w:tcMar>
-            <w:hideMark/>
-          </w:tcPr>
-          <w:p>
-            <w:pPr>
-              <w:spacing w:after="0" w:line="240" w:lineRule="auto"/>
-              <w:rPr>
-                <w:rFonts w:ascii="Times New Roman" w:eastAsia="Times New Roman" w:hAnsi="Times New Roman" w:cs="Times New Roman"/>
-                <w:sz w:val="24"/>
-                <w:szCs w:val="24"/>
-                <w:lang w:eastAsia="ko-KR"/>
-              </w:rPr>
-            </w:pPr>
-            <w:r>
-              <w:rPr>
-                <w:rFonts w:ascii="Helvetica Neue" w:eastAsia="Times New Roman" w:hAnsi="Helvetica Neue" w:cs="Times New Roman"/>
-                <w:color w:val="000000"/>
-                <w:sz w:val="15"/>
-                <w:szCs w:val="15"/>
-                <w:lang w:eastAsia="ko-KR"/>
-              </w:rPr>
-              <w:t>Prolapse of female genital organs</w:t>
-            </w:r>
-          </w:p>
-        </w:tc>
-      </w:tr>
-      <w:tr>
-        <w:trPr>
-          <w:trHeight w:val="165"/>
-        </w:trPr>
-        <w:tc>
-          <w:tcPr>
-            <w:tcW w:w="1835" w:type="dxa"/>
-            <w:tcBorders>
-              <w:top w:val="single" w:sz="6" w:space="0" w:color="000000"/>
-              <w:left w:val="single" w:sz="6" w:space="0" w:color="000000"/>
-              <w:bottom w:val="single" w:sz="6" w:space="0" w:color="000000"/>
-              <w:right w:val="single" w:sz="6" w:space="0" w:color="000000"/>
-            </w:tcBorders>
-            <w:tcMar>
-              <w:top w:w="60" w:type="dxa"/>
-              <w:left w:w="60" w:type="dxa"/>
-              <w:bottom w:w="60" w:type="dxa"/>
-              <w:right w:w="60" w:type="dxa"/>
-            </w:tcMar>
-            <w:hideMark/>
-          </w:tcPr>
-          <w:p>
-            <w:pPr>
-              <w:spacing w:after="0" w:line="240" w:lineRule="auto"/>
-              <w:rPr>
-                <w:rFonts w:ascii="Times New Roman" w:eastAsia="Times New Roman" w:hAnsi="Times New Roman" w:cs="Times New Roman"/>
-                <w:sz w:val="24"/>
-                <w:szCs w:val="24"/>
-                <w:lang w:eastAsia="ko-KR"/>
-              </w:rPr>
-            </w:pPr>
-            <w:r>
-              <w:rPr>
-                <w:rFonts w:ascii="Helvetica Neue" w:eastAsia="Times New Roman" w:hAnsi="Helvetica Neue" w:cs="Times New Roman"/>
-                <w:color w:val="000000"/>
-                <w:sz w:val="15"/>
-                <w:szCs w:val="15"/>
-                <w:lang w:eastAsia="ko-KR"/>
-              </w:rPr>
-              <w:t>4295888</w:t>
-            </w:r>
-          </w:p>
-        </w:tc>
-        <w:tc>
-          <w:tcPr>
-            <w:tcW w:w="2126" w:type="dxa"/>
-            <w:tcBorders>
-              <w:top w:val="single" w:sz="6" w:space="0" w:color="000000"/>
-              <w:left w:val="single" w:sz="6" w:space="0" w:color="000000"/>
-              <w:bottom w:val="single" w:sz="6" w:space="0" w:color="000000"/>
-              <w:right w:val="single" w:sz="6" w:space="0" w:color="000000"/>
-            </w:tcBorders>
-            <w:tcMar>
-              <w:top w:w="60" w:type="dxa"/>
-              <w:left w:w="60" w:type="dxa"/>
-              <w:bottom w:w="60" w:type="dxa"/>
-              <w:right w:w="60" w:type="dxa"/>
-            </w:tcMar>
-            <w:hideMark/>
-          </w:tcPr>
-          <w:p>
-            <w:pPr>
-              <w:spacing w:after="0" w:line="240" w:lineRule="auto"/>
-              <w:rPr>
-                <w:rFonts w:ascii="Times New Roman" w:eastAsia="Times New Roman" w:hAnsi="Times New Roman" w:cs="Times New Roman"/>
-                <w:sz w:val="24"/>
-                <w:szCs w:val="24"/>
-                <w:lang w:eastAsia="ko-KR"/>
-              </w:rPr>
-            </w:pPr>
-            <w:r>
-              <w:rPr>
-                <w:rFonts w:ascii="Helvetica Neue" w:eastAsia="Times New Roman" w:hAnsi="Helvetica Neue" w:cs="Times New Roman"/>
-                <w:color w:val="000000"/>
-                <w:sz w:val="15"/>
-                <w:szCs w:val="15"/>
-                <w:lang w:eastAsia="ko-KR"/>
-              </w:rPr>
-              <w:t>76641005</w:t>
-            </w:r>
-          </w:p>
-        </w:tc>
-        <w:tc>
-          <w:tcPr>
-            <w:tcW w:w="3544" w:type="dxa"/>
-            <w:tcBorders>
-              <w:top w:val="single" w:sz="6" w:space="0" w:color="000000"/>
-              <w:left w:val="single" w:sz="6" w:space="0" w:color="000000"/>
-              <w:bottom w:val="single" w:sz="6" w:space="0" w:color="000000"/>
-              <w:right w:val="single" w:sz="6" w:space="0" w:color="000000"/>
-            </w:tcBorders>
-            <w:tcMar>
-              <w:top w:w="60" w:type="dxa"/>
-              <w:left w:w="60" w:type="dxa"/>
-              <w:bottom w:w="60" w:type="dxa"/>
-              <w:right w:w="60" w:type="dxa"/>
-            </w:tcMar>
-            <w:hideMark/>
-          </w:tcPr>
-          <w:p>
-            <w:pPr>
-              <w:spacing w:after="0" w:line="240" w:lineRule="auto"/>
-              <w:rPr>
-                <w:rFonts w:ascii="Times New Roman" w:eastAsia="Times New Roman" w:hAnsi="Times New Roman" w:cs="Times New Roman"/>
-                <w:sz w:val="24"/>
-                <w:szCs w:val="24"/>
-                <w:lang w:eastAsia="ko-KR"/>
-              </w:rPr>
-            </w:pPr>
-            <w:r>
-              <w:rPr>
-                <w:rFonts w:ascii="Helvetica Neue" w:eastAsia="Times New Roman" w:hAnsi="Helvetica Neue" w:cs="Times New Roman"/>
-                <w:color w:val="000000"/>
-                <w:sz w:val="15"/>
-                <w:szCs w:val="15"/>
-                <w:lang w:eastAsia="ko-KR"/>
-              </w:rPr>
-              <w:t>Prolapse of intestine</w:t>
-            </w:r>
-          </w:p>
-        </w:tc>
-      </w:tr>
-      <w:tr>
-        <w:trPr>
-          <w:trHeight w:val="165"/>
-        </w:trPr>
-        <w:tc>
-          <w:tcPr>
-            <w:tcW w:w="1835" w:type="dxa"/>
-            <w:tcBorders>
-              <w:top w:val="single" w:sz="6" w:space="0" w:color="000000"/>
-              <w:left w:val="single" w:sz="6" w:space="0" w:color="000000"/>
-              <w:bottom w:val="single" w:sz="6" w:space="0" w:color="000000"/>
-              <w:right w:val="single" w:sz="6" w:space="0" w:color="000000"/>
-            </w:tcBorders>
-            <w:tcMar>
-              <w:top w:w="60" w:type="dxa"/>
-              <w:left w:w="60" w:type="dxa"/>
-              <w:bottom w:w="60" w:type="dxa"/>
-              <w:right w:w="60" w:type="dxa"/>
-            </w:tcMar>
-            <w:hideMark/>
-          </w:tcPr>
-          <w:p>
-            <w:pPr>
-              <w:spacing w:after="0" w:line="240" w:lineRule="auto"/>
-              <w:rPr>
-                <w:rFonts w:ascii="Times New Roman" w:eastAsia="Times New Roman" w:hAnsi="Times New Roman" w:cs="Times New Roman"/>
-                <w:sz w:val="24"/>
-                <w:szCs w:val="24"/>
-                <w:lang w:eastAsia="ko-KR"/>
-              </w:rPr>
-            </w:pPr>
-            <w:r>
-              <w:rPr>
-                <w:rFonts w:ascii="Helvetica Neue" w:eastAsia="Times New Roman" w:hAnsi="Helvetica Neue" w:cs="Times New Roman"/>
-                <w:color w:val="000000"/>
-                <w:sz w:val="15"/>
-                <w:szCs w:val="15"/>
-                <w:lang w:eastAsia="ko-KR"/>
-              </w:rPr>
-              <w:lastRenderedPageBreak/>
               <w:t>194997</w:t>
             </w:r>
           </w:p>
@@ -24169,6 +23436,7 @@
           <w:color w:val="333333"/>
           <w:highlight w:val="white"/>
         </w:rPr>
+        <w:lastRenderedPageBreak/>
         <w:t>Demographics</w:t>
       </w:r>
     </w:p>
@@ -24256,7 +23524,6 @@
           <w:color w:val="333333"/>
           <w:highlight w:val="white"/>
         </w:rPr>
-        <w:lastRenderedPageBreak/>
         <w:t>Index year</w:t>
       </w:r>
     </w:p>
@@ -25537,6 +24804,7 @@
         <w:pStyle w:val="BodyText12"/>
       </w:pPr>
       <w:r>
+        <w:lastRenderedPageBreak/>
         <w:t>All covariates that occur in fewer than 0.1% of the persons between the target and comparator cohorts combined will be excluded prior to model fitting for computational efficiency.</w:t>
       </w:r>
     </w:p>
@@ -25969,6 +25237,7 @@
         <w:pStyle w:val="BodyText12"/>
       </w:pPr>
       <w:r>
+        <w:lastRenderedPageBreak/>
         <w:t>The time-to-event of outcome among patients in the target and comparator cohorts is determined by calculating the number of days from the start of the time-at-risk win</w:t>
       </w:r>
       <w:r>
@@ -25981,11 +25250,7 @@
         <w:t>)</w:t>
       </w:r>
       <w:r>
-        <w:t xml:space="preserve">, until the </w:t>
-      </w:r>
-      <w:r>
-        <w:lastRenderedPageBreak/>
-        <w:t>earliest event among 1) the first occurrence of the outcome, 2) the end of the time-at-risk window, and 3) the end of the observation period that spans the time-at-risk start.</w:t>
+        <w:t>, until the earliest event among 1) the first occurrence of the outcome, 2) the end of the time-at-risk window, and 3) the end of the observation period that spans the time-at-risk start.</w:t>
       </w:r>
     </w:p>
     <w:p>
@@ -53232,7 +52497,7 @@
 </file>
 
 <file path=customXml/itemProps1.xml><?xml version="1.0" encoding="utf-8"?>
-<ds:datastoreItem xmlns:ds="http://schemas.openxmlformats.org/officeDocument/2006/customXml" ds:itemID="{E1CC9A63-CB58-4CC5-8480-E5D2111D783A}">
+<ds:datastoreItem xmlns:ds="http://schemas.openxmlformats.org/officeDocument/2006/customXml" ds:itemID="{E8D8A111-D19F-48DB-A933-BCDD99248CB1}">
   <ds:schemaRefs>
     <ds:schemaRef ds:uri="http://schemas.openxmlformats.org/officeDocument/2006/bibliography"/>
   </ds:schemaRefs>

</xml_diff>

<commit_message>
add cohort definition documents
</commit_message>
<xml_diff>
--- a/documents/SAP_TicagrelorVsClopidogrelVer1.0.docx
+++ b/documents/SAP_TicagrelorVsClopidogrelVer1.0.docx
@@ -506,7 +506,7 @@
           <w:r>
             <w:fldChar w:fldCharType="separate"/>
           </w:r>
-          <w:hyperlink w:anchor="_Toc8285627" w:history="1">
+          <w:hyperlink w:anchor="_Toc8307679" w:history="1">
             <w:r>
               <w:rPr>
                 <w:rStyle w:val="Hyperlink"/>
@@ -550,7 +550,7 @@
                 <w:noProof/>
                 <w:webHidden/>
               </w:rPr>
-              <w:instrText xml:space="preserve"> PAGEREF _Toc8285627 \h </w:instrText>
+              <w:instrText xml:space="preserve"> PAGEREF _Toc8307679 \h </w:instrText>
             </w:r>
             <w:r>
               <w:rPr>
@@ -596,7 +596,7 @@
               <w:lang w:eastAsia="ko-KR"/>
             </w:rPr>
           </w:pPr>
-          <w:hyperlink w:anchor="_Toc8285628" w:history="1">
+          <w:hyperlink w:anchor="_Toc8307680" w:history="1">
             <w:r>
               <w:rPr>
                 <w:rStyle w:val="Hyperlink"/>
@@ -640,7 +640,7 @@
                 <w:noProof/>
                 <w:webHidden/>
               </w:rPr>
-              <w:instrText xml:space="preserve"> PAGEREF _Toc8285628 \h </w:instrText>
+              <w:instrText xml:space="preserve"> PAGEREF _Toc8307680 \h </w:instrText>
             </w:r>
             <w:r>
               <w:rPr>
@@ -686,7 +686,7 @@
               <w:lang w:eastAsia="ko-KR"/>
             </w:rPr>
           </w:pPr>
-          <w:hyperlink w:anchor="_Toc8285629" w:history="1">
+          <w:hyperlink w:anchor="_Toc8307681" w:history="1">
             <w:r>
               <w:rPr>
                 <w:rStyle w:val="Hyperlink"/>
@@ -730,7 +730,7 @@
                 <w:noProof/>
                 <w:webHidden/>
               </w:rPr>
-              <w:instrText xml:space="preserve"> PAGEREF _Toc8285629 \h </w:instrText>
+              <w:instrText xml:space="preserve"> PAGEREF _Toc8307681 \h </w:instrText>
             </w:r>
             <w:r>
               <w:rPr>
@@ -776,7 +776,7 @@
               <w:lang w:eastAsia="ko-KR"/>
             </w:rPr>
           </w:pPr>
-          <w:hyperlink w:anchor="_Toc8285630" w:history="1">
+          <w:hyperlink w:anchor="_Toc8307682" w:history="1">
             <w:r>
               <w:rPr>
                 <w:rStyle w:val="Hyperlink"/>
@@ -820,7 +820,7 @@
                 <w:noProof/>
                 <w:webHidden/>
               </w:rPr>
-              <w:instrText xml:space="preserve"> PAGEREF _Toc8285630 \h </w:instrText>
+              <w:instrText xml:space="preserve"> PAGEREF _Toc8307682 \h </w:instrText>
             </w:r>
             <w:r>
               <w:rPr>
@@ -866,7 +866,7 @@
               <w:lang w:eastAsia="ko-KR"/>
             </w:rPr>
           </w:pPr>
-          <w:hyperlink w:anchor="_Toc8285631" w:history="1">
+          <w:hyperlink w:anchor="_Toc8307683" w:history="1">
             <w:r>
               <w:rPr>
                 <w:rStyle w:val="Hyperlink"/>
@@ -910,7 +910,7 @@
                 <w:noProof/>
                 <w:webHidden/>
               </w:rPr>
-              <w:instrText xml:space="preserve"> PAGEREF _Toc8285631 \h </w:instrText>
+              <w:instrText xml:space="preserve"> PAGEREF _Toc8307683 \h </w:instrText>
             </w:r>
             <w:r>
               <w:rPr>
@@ -956,7 +956,7 @@
               <w:lang w:eastAsia="ko-KR"/>
             </w:rPr>
           </w:pPr>
-          <w:hyperlink w:anchor="_Toc8285632" w:history="1">
+          <w:hyperlink w:anchor="_Toc8307684" w:history="1">
             <w:r>
               <w:rPr>
                 <w:rStyle w:val="Hyperlink"/>
@@ -1000,7 +1000,7 @@
                 <w:noProof/>
                 <w:webHidden/>
               </w:rPr>
-              <w:instrText xml:space="preserve"> PAGEREF _Toc8285632 \h </w:instrText>
+              <w:instrText xml:space="preserve"> PAGEREF _Toc8307684 \h </w:instrText>
             </w:r>
             <w:r>
               <w:rPr>
@@ -1046,7 +1046,7 @@
               <w:lang w:eastAsia="ko-KR"/>
             </w:rPr>
           </w:pPr>
-          <w:hyperlink w:anchor="_Toc8285633" w:history="1">
+          <w:hyperlink w:anchor="_Toc8307685" w:history="1">
             <w:r>
               <w:rPr>
                 <w:rStyle w:val="Hyperlink"/>
@@ -1090,7 +1090,7 @@
                 <w:noProof/>
                 <w:webHidden/>
               </w:rPr>
-              <w:instrText xml:space="preserve"> PAGEREF _Toc8285633 \h </w:instrText>
+              <w:instrText xml:space="preserve"> PAGEREF _Toc8307685 \h </w:instrText>
             </w:r>
             <w:r>
               <w:rPr>
@@ -1136,7 +1136,7 @@
               <w:lang w:eastAsia="ko-KR"/>
             </w:rPr>
           </w:pPr>
-          <w:hyperlink w:anchor="_Toc8285634" w:history="1">
+          <w:hyperlink w:anchor="_Toc8307686" w:history="1">
             <w:r>
               <w:rPr>
                 <w:rStyle w:val="Hyperlink"/>
@@ -1180,7 +1180,7 @@
                 <w:noProof/>
                 <w:webHidden/>
               </w:rPr>
-              <w:instrText xml:space="preserve"> PAGEREF _Toc8285634 \h </w:instrText>
+              <w:instrText xml:space="preserve"> PAGEREF _Toc8307686 \h </w:instrText>
             </w:r>
             <w:r>
               <w:rPr>
@@ -1200,7 +1200,7 @@
                 <w:noProof/>
                 <w:webHidden/>
               </w:rPr>
-              <w:t>5</w:t>
+              <w:t>6</w:t>
             </w:r>
             <w:r>
               <w:rPr>
@@ -1226,7 +1226,7 @@
               <w:lang w:eastAsia="ko-KR"/>
             </w:rPr>
           </w:pPr>
-          <w:hyperlink w:anchor="_Toc8285635" w:history="1">
+          <w:hyperlink w:anchor="_Toc8307687" w:history="1">
             <w:r>
               <w:rPr>
                 <w:rStyle w:val="Hyperlink"/>
@@ -1270,7 +1270,7 @@
                 <w:noProof/>
                 <w:webHidden/>
               </w:rPr>
-              <w:instrText xml:space="preserve"> PAGEREF _Toc8285635 \h </w:instrText>
+              <w:instrText xml:space="preserve"> PAGEREF _Toc8307687 \h </w:instrText>
             </w:r>
             <w:r>
               <w:rPr>
@@ -1316,7 +1316,7 @@
               <w:lang w:eastAsia="ko-KR"/>
             </w:rPr>
           </w:pPr>
-          <w:hyperlink w:anchor="_Toc8285636" w:history="1">
+          <w:hyperlink w:anchor="_Toc8307688" w:history="1">
             <w:r>
               <w:rPr>
                 <w:rStyle w:val="Hyperlink"/>
@@ -1360,7 +1360,7 @@
                 <w:noProof/>
                 <w:webHidden/>
               </w:rPr>
-              <w:instrText xml:space="preserve"> PAGEREF _Toc8285636 \h </w:instrText>
+              <w:instrText xml:space="preserve"> PAGEREF _Toc8307688 \h </w:instrText>
             </w:r>
             <w:r>
               <w:rPr>
@@ -1406,7 +1406,7 @@
               <w:lang w:eastAsia="ko-KR"/>
             </w:rPr>
           </w:pPr>
-          <w:hyperlink w:anchor="_Toc8285637" w:history="1">
+          <w:hyperlink w:anchor="_Toc8307689" w:history="1">
             <w:r>
               <w:rPr>
                 <w:rStyle w:val="Hyperlink"/>
@@ -1450,7 +1450,7 @@
                 <w:noProof/>
                 <w:webHidden/>
               </w:rPr>
-              <w:instrText xml:space="preserve"> PAGEREF _Toc8285637 \h </w:instrText>
+              <w:instrText xml:space="preserve"> PAGEREF _Toc8307689 \h </w:instrText>
             </w:r>
             <w:r>
               <w:rPr>
@@ -1496,7 +1496,7 @@
               <w:lang w:eastAsia="ko-KR"/>
             </w:rPr>
           </w:pPr>
-          <w:hyperlink w:anchor="_Toc8285638" w:history="1">
+          <w:hyperlink w:anchor="_Toc8307690" w:history="1">
             <w:r>
               <w:rPr>
                 <w:rStyle w:val="Hyperlink"/>
@@ -1540,7 +1540,7 @@
                 <w:noProof/>
                 <w:webHidden/>
               </w:rPr>
-              <w:instrText xml:space="preserve"> PAGEREF _Toc8285638 \h </w:instrText>
+              <w:instrText xml:space="preserve"> PAGEREF _Toc8307690 \h </w:instrText>
             </w:r>
             <w:r>
               <w:rPr>
@@ -1586,7 +1586,7 @@
               <w:lang w:eastAsia="ko-KR"/>
             </w:rPr>
           </w:pPr>
-          <w:hyperlink w:anchor="_Toc8285639" w:history="1">
+          <w:hyperlink w:anchor="_Toc8307691" w:history="1">
             <w:r>
               <w:rPr>
                 <w:rStyle w:val="Hyperlink"/>
@@ -1632,7 +1632,7 @@
                 <w:noProof/>
                 <w:webHidden/>
               </w:rPr>
-              <w:instrText xml:space="preserve"> PAGEREF _Toc8285639 \h </w:instrText>
+              <w:instrText xml:space="preserve"> PAGEREF _Toc8307691 \h </w:instrText>
             </w:r>
             <w:r>
               <w:rPr>
@@ -1678,7 +1678,7 @@
               <w:lang w:eastAsia="ko-KR"/>
             </w:rPr>
           </w:pPr>
-          <w:hyperlink w:anchor="_Toc8285640" w:history="1">
+          <w:hyperlink w:anchor="_Toc8307692" w:history="1">
             <w:r>
               <w:rPr>
                 <w:rStyle w:val="Hyperlink"/>
@@ -1722,7 +1722,7 @@
                 <w:noProof/>
                 <w:webHidden/>
               </w:rPr>
-              <w:instrText xml:space="preserve"> PAGEREF _Toc8285640 \h </w:instrText>
+              <w:instrText xml:space="preserve"> PAGEREF _Toc8307692 \h </w:instrText>
             </w:r>
             <w:r>
               <w:rPr>
@@ -1768,7 +1768,7 @@
               <w:lang w:eastAsia="ko-KR"/>
             </w:rPr>
           </w:pPr>
-          <w:hyperlink w:anchor="_Toc8285641" w:history="1">
+          <w:hyperlink w:anchor="_Toc8307693" w:history="1">
             <w:r>
               <w:rPr>
                 <w:rStyle w:val="Hyperlink"/>
@@ -1812,7 +1812,7 @@
                 <w:noProof/>
                 <w:webHidden/>
               </w:rPr>
-              <w:instrText xml:space="preserve"> PAGEREF _Toc8285641 \h </w:instrText>
+              <w:instrText xml:space="preserve"> PAGEREF _Toc8307693 \h </w:instrText>
             </w:r>
             <w:r>
               <w:rPr>
@@ -1858,7 +1858,7 @@
               <w:lang w:eastAsia="ko-KR"/>
             </w:rPr>
           </w:pPr>
-          <w:hyperlink w:anchor="_Toc8285642" w:history="1">
+          <w:hyperlink w:anchor="_Toc8307694" w:history="1">
             <w:r>
               <w:rPr>
                 <w:rStyle w:val="Hyperlink"/>
@@ -1902,7 +1902,7 @@
                 <w:noProof/>
                 <w:webHidden/>
               </w:rPr>
-              <w:instrText xml:space="preserve"> PAGEREF _Toc8285642 \h </w:instrText>
+              <w:instrText xml:space="preserve"> PAGEREF _Toc8307694 \h </w:instrText>
             </w:r>
             <w:r>
               <w:rPr>
@@ -1922,7 +1922,7 @@
                 <w:noProof/>
                 <w:webHidden/>
               </w:rPr>
-              <w:t>7</w:t>
+              <w:t>8</w:t>
             </w:r>
             <w:r>
               <w:rPr>
@@ -1948,7 +1948,7 @@
               <w:lang w:eastAsia="ko-KR"/>
             </w:rPr>
           </w:pPr>
-          <w:hyperlink w:anchor="_Toc8285643" w:history="1">
+          <w:hyperlink w:anchor="_Toc8307695" w:history="1">
             <w:r>
               <w:rPr>
                 <w:rStyle w:val="Hyperlink"/>
@@ -1971,7 +1971,7 @@
                 <w:rStyle w:val="Hyperlink"/>
                 <w:noProof/>
               </w:rPr>
-              <w:t>Target: Ticagrelor user with percutaneous coronary injury due to acute coronary syndrome</w:t>
+              <w:t>Target: Ticagrelor user with percutaneous coronary intervention due to acute coronary syndrome</w:t>
             </w:r>
             <w:r>
               <w:rPr>
@@ -1992,7 +1992,7 @@
                 <w:noProof/>
                 <w:webHidden/>
               </w:rPr>
-              <w:instrText xml:space="preserve"> PAGEREF _Toc8285643 \h </w:instrText>
+              <w:instrText xml:space="preserve"> PAGEREF _Toc8307695 \h </w:instrText>
             </w:r>
             <w:r>
               <w:rPr>
@@ -2012,7 +2012,7 @@
                 <w:noProof/>
                 <w:webHidden/>
               </w:rPr>
-              <w:t>7</w:t>
+              <w:t>8</w:t>
             </w:r>
             <w:r>
               <w:rPr>
@@ -2038,7 +2038,7 @@
               <w:lang w:eastAsia="ko-KR"/>
             </w:rPr>
           </w:pPr>
-          <w:hyperlink w:anchor="_Toc8285644" w:history="1">
+          <w:hyperlink w:anchor="_Toc8307696" w:history="1">
             <w:r>
               <w:rPr>
                 <w:rStyle w:val="Hyperlink"/>
@@ -2061,7 +2061,7 @@
                 <w:rStyle w:val="Hyperlink"/>
                 <w:noProof/>
               </w:rPr>
-              <w:t>Comparator: Clopidogrel user with percutaneous coronary injury due to acute coronary syndrome</w:t>
+              <w:t>Comparator: Clopidogrel user with percutaneous coronary intervention due to acute coronary syndrome</w:t>
             </w:r>
             <w:r>
               <w:rPr>
@@ -2082,7 +2082,7 @@
                 <w:noProof/>
                 <w:webHidden/>
               </w:rPr>
-              <w:instrText xml:space="preserve"> PAGEREF _Toc8285644 \h </w:instrText>
+              <w:instrText xml:space="preserve"> PAGEREF _Toc8307696 \h </w:instrText>
             </w:r>
             <w:r>
               <w:rPr>
@@ -2128,7 +2128,7 @@
               <w:lang w:eastAsia="ko-KR"/>
             </w:rPr>
           </w:pPr>
-          <w:hyperlink w:anchor="_Toc8285645" w:history="1">
+          <w:hyperlink w:anchor="_Toc8307697" w:history="1">
             <w:r>
               <w:rPr>
                 <w:rStyle w:val="Hyperlink"/>
@@ -2172,7 +2172,7 @@
                 <w:noProof/>
                 <w:webHidden/>
               </w:rPr>
-              <w:instrText xml:space="preserve"> PAGEREF _Toc8285645 \h </w:instrText>
+              <w:instrText xml:space="preserve"> PAGEREF _Toc8307697 \h </w:instrText>
             </w:r>
             <w:r>
               <w:rPr>
@@ -2218,7 +2218,7 @@
               <w:lang w:eastAsia="ko-KR"/>
             </w:rPr>
           </w:pPr>
-          <w:hyperlink w:anchor="_Toc8285646" w:history="1">
+          <w:hyperlink w:anchor="_Toc8307698" w:history="1">
             <w:r>
               <w:rPr>
                 <w:rStyle w:val="Hyperlink"/>
@@ -2262,7 +2262,7 @@
                 <w:noProof/>
                 <w:webHidden/>
               </w:rPr>
-              <w:instrText xml:space="preserve"> PAGEREF _Toc8285646 \h </w:instrText>
+              <w:instrText xml:space="preserve"> PAGEREF _Toc8307698 \h </w:instrText>
             </w:r>
             <w:r>
               <w:rPr>
@@ -2308,7 +2308,7 @@
               <w:lang w:eastAsia="ko-KR"/>
             </w:rPr>
           </w:pPr>
-          <w:hyperlink w:anchor="_Toc8285647" w:history="1">
+          <w:hyperlink w:anchor="_Toc8307699" w:history="1">
             <w:r>
               <w:rPr>
                 <w:rStyle w:val="Hyperlink"/>
@@ -2352,7 +2352,7 @@
                 <w:noProof/>
                 <w:webHidden/>
               </w:rPr>
-              <w:instrText xml:space="preserve"> PAGEREF _Toc8285647 \h </w:instrText>
+              <w:instrText xml:space="preserve"> PAGEREF _Toc8307699 \h </w:instrText>
             </w:r>
             <w:r>
               <w:rPr>
@@ -2372,7 +2372,7 @@
                 <w:noProof/>
                 <w:webHidden/>
               </w:rPr>
-              <w:t>12</w:t>
+              <w:t>13</w:t>
             </w:r>
             <w:r>
               <w:rPr>
@@ -2398,7 +2398,7 @@
               <w:lang w:eastAsia="ko-KR"/>
             </w:rPr>
           </w:pPr>
-          <w:hyperlink w:anchor="_Toc8285648" w:history="1">
+          <w:hyperlink w:anchor="_Toc8307700" w:history="1">
             <w:r>
               <w:rPr>
                 <w:rStyle w:val="Hyperlink"/>
@@ -2442,7 +2442,7 @@
                 <w:noProof/>
                 <w:webHidden/>
               </w:rPr>
-              <w:instrText xml:space="preserve"> PAGEREF _Toc8285648 \h </w:instrText>
+              <w:instrText xml:space="preserve"> PAGEREF _Toc8307700 \h </w:instrText>
             </w:r>
             <w:r>
               <w:rPr>
@@ -2488,7 +2488,7 @@
               <w:lang w:eastAsia="ko-KR"/>
             </w:rPr>
           </w:pPr>
-          <w:hyperlink w:anchor="_Toc8285649" w:history="1">
+          <w:hyperlink w:anchor="_Toc8307701" w:history="1">
             <w:r>
               <w:rPr>
                 <w:rStyle w:val="Hyperlink"/>
@@ -2532,7 +2532,7 @@
                 <w:noProof/>
                 <w:webHidden/>
               </w:rPr>
-              <w:instrText xml:space="preserve"> PAGEREF _Toc8285649 \h </w:instrText>
+              <w:instrText xml:space="preserve"> PAGEREF _Toc8307701 \h </w:instrText>
             </w:r>
             <w:r>
               <w:rPr>
@@ -2578,7 +2578,7 @@
               <w:lang w:eastAsia="ko-KR"/>
             </w:rPr>
           </w:pPr>
-          <w:hyperlink w:anchor="_Toc8285650" w:history="1">
+          <w:hyperlink w:anchor="_Toc8307702" w:history="1">
             <w:r>
               <w:rPr>
                 <w:rStyle w:val="Hyperlink"/>
@@ -2622,7 +2622,7 @@
                 <w:noProof/>
                 <w:webHidden/>
               </w:rPr>
-              <w:instrText xml:space="preserve"> PAGEREF _Toc8285650 \h </w:instrText>
+              <w:instrText xml:space="preserve"> PAGEREF _Toc8307702 \h </w:instrText>
             </w:r>
             <w:r>
               <w:rPr>
@@ -2668,7 +2668,7 @@
               <w:lang w:eastAsia="ko-KR"/>
             </w:rPr>
           </w:pPr>
-          <w:hyperlink w:anchor="_Toc8285651" w:history="1">
+          <w:hyperlink w:anchor="_Toc8307703" w:history="1">
             <w:r>
               <w:rPr>
                 <w:rStyle w:val="Hyperlink"/>
@@ -2712,7 +2712,7 @@
                 <w:noProof/>
                 <w:webHidden/>
               </w:rPr>
-              <w:instrText xml:space="preserve"> PAGEREF _Toc8285651 \h </w:instrText>
+              <w:instrText xml:space="preserve"> PAGEREF _Toc8307703 \h </w:instrText>
             </w:r>
             <w:r>
               <w:rPr>
@@ -2758,7 +2758,7 @@
               <w:lang w:eastAsia="ko-KR"/>
             </w:rPr>
           </w:pPr>
-          <w:hyperlink w:anchor="_Toc8285652" w:history="1">
+          <w:hyperlink w:anchor="_Toc8307704" w:history="1">
             <w:r>
               <w:rPr>
                 <w:rStyle w:val="Hyperlink"/>
@@ -2802,7 +2802,7 @@
                 <w:noProof/>
                 <w:webHidden/>
               </w:rPr>
-              <w:instrText xml:space="preserve"> PAGEREF _Toc8285652 \h </w:instrText>
+              <w:instrText xml:space="preserve"> PAGEREF _Toc8307704 \h </w:instrText>
             </w:r>
             <w:r>
               <w:rPr>
@@ -2848,7 +2848,7 @@
               <w:lang w:eastAsia="ko-KR"/>
             </w:rPr>
           </w:pPr>
-          <w:hyperlink w:anchor="_Toc8285653" w:history="1">
+          <w:hyperlink w:anchor="_Toc8307705" w:history="1">
             <w:r>
               <w:rPr>
                 <w:rStyle w:val="Hyperlink"/>
@@ -2892,7 +2892,7 @@
                 <w:noProof/>
                 <w:webHidden/>
               </w:rPr>
-              <w:instrText xml:space="preserve"> PAGEREF _Toc8285653 \h </w:instrText>
+              <w:instrText xml:space="preserve"> PAGEREF _Toc8307705 \h </w:instrText>
             </w:r>
             <w:r>
               <w:rPr>
@@ -2938,7 +2938,7 @@
               <w:lang w:eastAsia="ko-KR"/>
             </w:rPr>
           </w:pPr>
-          <w:hyperlink w:anchor="_Toc8285654" w:history="1">
+          <w:hyperlink w:anchor="_Toc8307706" w:history="1">
             <w:r>
               <w:rPr>
                 <w:rStyle w:val="Hyperlink"/>
@@ -2982,7 +2982,7 @@
                 <w:noProof/>
                 <w:webHidden/>
               </w:rPr>
-              <w:instrText xml:space="preserve"> PAGEREF _Toc8285654 \h </w:instrText>
+              <w:instrText xml:space="preserve"> PAGEREF _Toc8307706 \h </w:instrText>
             </w:r>
             <w:r>
               <w:rPr>
@@ -3028,7 +3028,7 @@
               <w:lang w:eastAsia="ko-KR"/>
             </w:rPr>
           </w:pPr>
-          <w:hyperlink w:anchor="_Toc8285655" w:history="1">
+          <w:hyperlink w:anchor="_Toc8307707" w:history="1">
             <w:r>
               <w:rPr>
                 <w:rStyle w:val="Hyperlink"/>
@@ -3072,7 +3072,7 @@
                 <w:noProof/>
                 <w:webHidden/>
               </w:rPr>
-              <w:instrText xml:space="preserve"> PAGEREF _Toc8285655 \h </w:instrText>
+              <w:instrText xml:space="preserve"> PAGEREF _Toc8307707 \h </w:instrText>
             </w:r>
             <w:r>
               <w:rPr>
@@ -3118,7 +3118,7 @@
               <w:lang w:eastAsia="ko-KR"/>
             </w:rPr>
           </w:pPr>
-          <w:hyperlink w:anchor="_Toc8285656" w:history="1">
+          <w:hyperlink w:anchor="_Toc8307708" w:history="1">
             <w:r>
               <w:rPr>
                 <w:rStyle w:val="Hyperlink"/>
@@ -3162,7 +3162,7 @@
                 <w:noProof/>
                 <w:webHidden/>
               </w:rPr>
-              <w:instrText xml:space="preserve"> PAGEREF _Toc8285656 \h </w:instrText>
+              <w:instrText xml:space="preserve"> PAGEREF _Toc8307708 \h </w:instrText>
             </w:r>
             <w:r>
               <w:rPr>
@@ -3208,7 +3208,7 @@
               <w:lang w:eastAsia="ko-KR"/>
             </w:rPr>
           </w:pPr>
-          <w:hyperlink w:anchor="_Toc8285657" w:history="1">
+          <w:hyperlink w:anchor="_Toc8307709" w:history="1">
             <w:r>
               <w:rPr>
                 <w:rStyle w:val="Hyperlink"/>
@@ -3252,7 +3252,7 @@
                 <w:noProof/>
                 <w:webHidden/>
               </w:rPr>
-              <w:instrText xml:space="preserve"> PAGEREF _Toc8285657 \h </w:instrText>
+              <w:instrText xml:space="preserve"> PAGEREF _Toc8307709 \h </w:instrText>
             </w:r>
             <w:r>
               <w:rPr>
@@ -3298,7 +3298,7 @@
               <w:lang w:eastAsia="ko-KR"/>
             </w:rPr>
           </w:pPr>
-          <w:hyperlink w:anchor="_Toc8285658" w:history="1">
+          <w:hyperlink w:anchor="_Toc8307710" w:history="1">
             <w:r>
               <w:rPr>
                 <w:rStyle w:val="Hyperlink"/>
@@ -3342,7 +3342,7 @@
                 <w:noProof/>
                 <w:webHidden/>
               </w:rPr>
-              <w:instrText xml:space="preserve"> PAGEREF _Toc8285658 \h </w:instrText>
+              <w:instrText xml:space="preserve"> PAGEREF _Toc8307710 \h </w:instrText>
             </w:r>
             <w:r>
               <w:rPr>
@@ -3362,7 +3362,7 @@
                 <w:noProof/>
                 <w:webHidden/>
               </w:rPr>
-              <w:t>18</w:t>
+              <w:t>19</w:t>
             </w:r>
             <w:r>
               <w:rPr>
@@ -3388,7 +3388,7 @@
               <w:lang w:eastAsia="ko-KR"/>
             </w:rPr>
           </w:pPr>
-          <w:hyperlink w:anchor="_Toc8285659" w:history="1">
+          <w:hyperlink w:anchor="_Toc8307711" w:history="1">
             <w:r>
               <w:rPr>
                 <w:rStyle w:val="Hyperlink"/>
@@ -3432,7 +3432,7 @@
                 <w:noProof/>
                 <w:webHidden/>
               </w:rPr>
-              <w:instrText xml:space="preserve"> PAGEREF _Toc8285659 \h </w:instrText>
+              <w:instrText xml:space="preserve"> PAGEREF _Toc8307711 \h </w:instrText>
             </w:r>
             <w:r>
               <w:rPr>
@@ -3478,7 +3478,7 @@
               <w:lang w:eastAsia="ko-KR"/>
             </w:rPr>
           </w:pPr>
-          <w:hyperlink w:anchor="_Toc8285660" w:history="1">
+          <w:hyperlink w:anchor="_Toc8307712" w:history="1">
             <w:r>
               <w:rPr>
                 <w:rStyle w:val="Hyperlink"/>
@@ -3522,7 +3522,7 @@
                 <w:noProof/>
                 <w:webHidden/>
               </w:rPr>
-              <w:instrText xml:space="preserve"> PAGEREF _Toc8285660 \h </w:instrText>
+              <w:instrText xml:space="preserve"> PAGEREF _Toc8307712 \h </w:instrText>
             </w:r>
             <w:r>
               <w:rPr>
@@ -3542,7 +3542,7 @@
                 <w:noProof/>
                 <w:webHidden/>
               </w:rPr>
-              <w:t>19</w:t>
+              <w:t>20</w:t>
             </w:r>
             <w:r>
               <w:rPr>
@@ -3568,7 +3568,7 @@
               <w:lang w:eastAsia="ko-KR"/>
             </w:rPr>
           </w:pPr>
-          <w:hyperlink w:anchor="_Toc8285661" w:history="1">
+          <w:hyperlink w:anchor="_Toc8307713" w:history="1">
             <w:r>
               <w:rPr>
                 <w:rStyle w:val="Hyperlink"/>
@@ -3612,7 +3612,7 @@
                 <w:noProof/>
                 <w:webHidden/>
               </w:rPr>
-              <w:instrText xml:space="preserve"> PAGEREF _Toc8285661 \h </w:instrText>
+              <w:instrText xml:space="preserve"> PAGEREF _Toc8307713 \h </w:instrText>
             </w:r>
             <w:r>
               <w:rPr>
@@ -3658,7 +3658,7 @@
               <w:lang w:eastAsia="ko-KR"/>
             </w:rPr>
           </w:pPr>
-          <w:hyperlink w:anchor="_Toc8285662" w:history="1">
+          <w:hyperlink w:anchor="_Toc8307714" w:history="1">
             <w:r>
               <w:rPr>
                 <w:rStyle w:val="Hyperlink"/>
@@ -3702,7 +3702,7 @@
                 <w:noProof/>
                 <w:webHidden/>
               </w:rPr>
-              <w:instrText xml:space="preserve"> PAGEREF _Toc8285662 \h </w:instrText>
+              <w:instrText xml:space="preserve"> PAGEREF _Toc8307714 \h </w:instrText>
             </w:r>
             <w:r>
               <w:rPr>
@@ -3748,7 +3748,7 @@
               <w:lang w:eastAsia="ko-KR"/>
             </w:rPr>
           </w:pPr>
-          <w:hyperlink w:anchor="_Toc8285663" w:history="1">
+          <w:hyperlink w:anchor="_Toc8307715" w:history="1">
             <w:r>
               <w:rPr>
                 <w:rStyle w:val="Hyperlink"/>
@@ -3792,7 +3792,7 @@
                 <w:noProof/>
                 <w:webHidden/>
               </w:rPr>
-              <w:instrText xml:space="preserve"> PAGEREF _Toc8285663 \h </w:instrText>
+              <w:instrText xml:space="preserve"> PAGEREF _Toc8307715 \h </w:instrText>
             </w:r>
             <w:r>
               <w:rPr>
@@ -3838,7 +3838,7 @@
               <w:lang w:eastAsia="ko-KR"/>
             </w:rPr>
           </w:pPr>
-          <w:hyperlink w:anchor="_Toc8285664" w:history="1">
+          <w:hyperlink w:anchor="_Toc8307716" w:history="1">
             <w:r>
               <w:rPr>
                 <w:rStyle w:val="Hyperlink"/>
@@ -3882,7 +3882,7 @@
                 <w:noProof/>
                 <w:webHidden/>
               </w:rPr>
-              <w:instrText xml:space="preserve"> PAGEREF _Toc8285664 \h </w:instrText>
+              <w:instrText xml:space="preserve"> PAGEREF _Toc8307716 \h </w:instrText>
             </w:r>
             <w:r>
               <w:rPr>
@@ -3928,7 +3928,7 @@
               <w:lang w:eastAsia="ko-KR"/>
             </w:rPr>
           </w:pPr>
-          <w:hyperlink w:anchor="_Toc8285665" w:history="1">
+          <w:hyperlink w:anchor="_Toc8307717" w:history="1">
             <w:r>
               <w:rPr>
                 <w:rStyle w:val="Hyperlink"/>
@@ -3972,7 +3972,7 @@
                 <w:noProof/>
                 <w:webHidden/>
               </w:rPr>
-              <w:instrText xml:space="preserve"> PAGEREF _Toc8285665 \h </w:instrText>
+              <w:instrText xml:space="preserve"> PAGEREF _Toc8307717 \h </w:instrText>
             </w:r>
             <w:r>
               <w:rPr>
@@ -4018,7 +4018,7 @@
               <w:lang w:eastAsia="ko-KR"/>
             </w:rPr>
           </w:pPr>
-          <w:hyperlink w:anchor="_Toc8285666" w:history="1">
+          <w:hyperlink w:anchor="_Toc8307718" w:history="1">
             <w:r>
               <w:rPr>
                 <w:rStyle w:val="Hyperlink"/>
@@ -4062,7 +4062,7 @@
                 <w:noProof/>
                 <w:webHidden/>
               </w:rPr>
-              <w:instrText xml:space="preserve"> PAGEREF _Toc8285666 \h </w:instrText>
+              <w:instrText xml:space="preserve"> PAGEREF _Toc8307718 \h </w:instrText>
             </w:r>
             <w:r>
               <w:rPr>
@@ -4108,7 +4108,7 @@
               <w:lang w:eastAsia="ko-KR"/>
             </w:rPr>
           </w:pPr>
-          <w:hyperlink w:anchor="_Toc8285667" w:history="1">
+          <w:hyperlink w:anchor="_Toc8307719" w:history="1">
             <w:r>
               <w:rPr>
                 <w:rStyle w:val="Hyperlink"/>
@@ -4153,7 +4153,7 @@
                 <w:noProof/>
                 <w:webHidden/>
               </w:rPr>
-              <w:instrText xml:space="preserve"> PAGEREF _Toc8285667 \h </w:instrText>
+              <w:instrText xml:space="preserve"> PAGEREF _Toc8307719 \h </w:instrText>
             </w:r>
             <w:r>
               <w:rPr>
@@ -4200,12 +4200,12 @@
       <w:pPr>
         <w:pStyle w:val="Heading1"/>
       </w:pPr>
-      <w:bookmarkStart w:id="0" w:name="_Toc8285627"/>
-      <w:bookmarkStart w:id="1" w:name="_Toc405127685"/>
+      <w:bookmarkStart w:id="0" w:name="_Toc405127685"/>
+      <w:bookmarkStart w:id="1" w:name="_Toc8307679"/>
       <w:r>
         <w:t>List of abbreviations</w:t>
       </w:r>
-      <w:bookmarkEnd w:id="0"/>
+      <w:bookmarkEnd w:id="1"/>
     </w:p>
     <w:p>
       <w:pPr>
@@ -4613,7 +4613,7 @@
       <w:pPr>
         <w:pStyle w:val="Heading1"/>
       </w:pPr>
-      <w:bookmarkStart w:id="2" w:name="_Toc8285628"/>
+      <w:bookmarkStart w:id="2" w:name="_Toc8307680"/>
       <w:r>
         <w:t>Abstract</w:t>
       </w:r>
@@ -5056,7 +5056,7 @@
       <w:pPr>
         <w:pStyle w:val="Heading1"/>
       </w:pPr>
-      <w:bookmarkStart w:id="3" w:name="_Toc8285629"/>
+      <w:bookmarkStart w:id="3" w:name="_Toc8307681"/>
       <w:r>
         <w:t>Amendments and Updates</w:t>
       </w:r>
@@ -5624,14 +5624,14 @@
       <w:pPr>
         <w:pStyle w:val="Heading1"/>
       </w:pPr>
-      <w:bookmarkStart w:id="4" w:name="_Toc8285630"/>
+      <w:bookmarkStart w:id="4" w:name="_Toc8307682"/>
       <w:r>
         <w:t>Rationale and B</w:t>
       </w:r>
       <w:r>
         <w:t>ackground</w:t>
       </w:r>
-      <w:bookmarkEnd w:id="1"/>
+      <w:bookmarkEnd w:id="0"/>
       <w:bookmarkEnd w:id="4"/>
     </w:p>
     <w:p>
@@ -6215,7 +6215,7 @@
       <w:pPr>
         <w:pStyle w:val="Heading1"/>
       </w:pPr>
-      <w:bookmarkStart w:id="5" w:name="_Toc8285631"/>
+      <w:bookmarkStart w:id="5" w:name="_Toc8307683"/>
       <w:r>
         <w:t>Study Objectives</w:t>
       </w:r>
@@ -6225,7 +6225,7 @@
       <w:pPr>
         <w:pStyle w:val="Heading2"/>
       </w:pPr>
-      <w:bookmarkStart w:id="6" w:name="_Toc8285632"/>
+      <w:bookmarkStart w:id="6" w:name="_Toc8307684"/>
       <w:r>
         <w:t>Primary Hypothes</w:t>
       </w:r>
@@ -6297,7 +6297,7 @@
       <w:pPr>
         <w:pStyle w:val="Heading2"/>
       </w:pPr>
-      <w:bookmarkStart w:id="7" w:name="_Toc8285633"/>
+      <w:bookmarkStart w:id="7" w:name="_Toc8307685"/>
       <w:r>
         <w:t>Secondary Hypotheses</w:t>
       </w:r>
@@ -6395,7 +6395,7 @@
       <w:pPr>
         <w:pStyle w:val="Heading2"/>
       </w:pPr>
-      <w:bookmarkStart w:id="8" w:name="_Toc8285634"/>
+      <w:bookmarkStart w:id="8" w:name="_Toc8307686"/>
       <w:r>
         <w:lastRenderedPageBreak/>
         <w:t>Primary o</w:t>
@@ -6543,7 +6543,7 @@
       <w:pPr>
         <w:pStyle w:val="Heading2"/>
       </w:pPr>
-      <w:bookmarkStart w:id="9" w:name="_Toc8285635"/>
+      <w:bookmarkStart w:id="9" w:name="_Toc8307687"/>
       <w:r>
         <w:t>Secondary objectives</w:t>
       </w:r>
@@ -6810,7 +6810,7 @@
       <w:pPr>
         <w:pStyle w:val="Heading1"/>
       </w:pPr>
-      <w:bookmarkStart w:id="10" w:name="_Toc8285636"/>
+      <w:bookmarkStart w:id="10" w:name="_Toc8307688"/>
       <w:r>
         <w:t>Research me</w:t>
       </w:r>
@@ -6826,7 +6826,7 @@
       <w:pPr>
         <w:pStyle w:val="Heading2"/>
       </w:pPr>
-      <w:bookmarkStart w:id="11" w:name="_Toc8285637"/>
+      <w:bookmarkStart w:id="11" w:name="_Toc8307689"/>
       <w:r>
         <w:t xml:space="preserve">Study </w:t>
       </w:r>
@@ -6842,7 +6842,7 @@
       <w:pPr>
         <w:pStyle w:val="Heading3"/>
       </w:pPr>
-      <w:bookmarkStart w:id="12" w:name="_Toc8285638"/>
+      <w:bookmarkStart w:id="12" w:name="_Toc8307690"/>
       <w:r>
         <w:t>Overview</w:t>
       </w:r>
@@ -6900,7 +6900,7 @@
       <w:pPr>
         <w:pStyle w:val="Heading2"/>
       </w:pPr>
-      <w:bookmarkStart w:id="13" w:name="_Toc8285639"/>
+      <w:bookmarkStart w:id="13" w:name="_Toc8307691"/>
       <w:r>
         <w:rPr>
           <w:rFonts w:eastAsia="맑은 고딕" w:hint="eastAsia"/>
@@ -6921,7 +6921,7 @@
       <w:pPr>
         <w:pStyle w:val="Heading3"/>
       </w:pPr>
-      <w:bookmarkStart w:id="14" w:name="_Toc8285640"/>
+      <w:bookmarkStart w:id="14" w:name="_Toc8307692"/>
       <w:r>
         <w:t xml:space="preserve">Primary </w:t>
       </w:r>
@@ -7211,7 +7211,7 @@
       <w:pPr>
         <w:pStyle w:val="Heading3"/>
       </w:pPr>
-      <w:bookmarkStart w:id="15" w:name="_Toc8285641"/>
+      <w:bookmarkStart w:id="15" w:name="_Toc8307693"/>
       <w:r>
         <w:t>Study population for sensitivity analysis</w:t>
       </w:r>
@@ -7479,7 +7479,7 @@
       <w:pPr>
         <w:pStyle w:val="Heading2"/>
       </w:pPr>
-      <w:bookmarkStart w:id="16" w:name="_Toc8285642"/>
+      <w:bookmarkStart w:id="16" w:name="_Toc8307694"/>
       <w:r>
         <w:lastRenderedPageBreak/>
         <w:t>Exposures</w:t>
@@ -7490,9 +7490,15 @@
       <w:pPr>
         <w:pStyle w:val="Heading3"/>
       </w:pPr>
-      <w:bookmarkStart w:id="17" w:name="_Toc8285643"/>
-      <w:r>
-        <w:t>Target: Ticagrelor user with percutaneous coronary injury due to acute coronary syndrome</w:t>
+      <w:bookmarkStart w:id="17" w:name="_Toc8307695"/>
+      <w:r>
+        <w:t xml:space="preserve">Target: Ticagrelor user with percutaneous coronary </w:t>
+      </w:r>
+      <w:r>
+        <w:t>intervention</w:t>
+      </w:r>
+      <w:r>
+        <w:t xml:space="preserve"> due to acute coronary syndrome</w:t>
       </w:r>
       <w:bookmarkEnd w:id="17"/>
     </w:p>
@@ -8957,7 +8963,7 @@
       <w:pPr>
         <w:pStyle w:val="Heading3"/>
       </w:pPr>
-      <w:bookmarkStart w:id="18" w:name="_Toc8285644"/>
+      <w:bookmarkStart w:id="18" w:name="_Toc8307696"/>
       <w:r>
         <w:t xml:space="preserve">Comparator: </w:t>
       </w:r>
@@ -8965,7 +8971,13 @@
         <w:t>Clopidogrel</w:t>
       </w:r>
       <w:r>
-        <w:t xml:space="preserve"> user with percutaneous coronary injury due to acute coronary syndrome</w:t>
+        <w:t xml:space="preserve"> user with percutaneous coronary </w:t>
+      </w:r>
+      <w:r>
+        <w:t xml:space="preserve">intervention </w:t>
+      </w:r>
+      <w:r>
+        <w:t>due to acute coronary syndrome</w:t>
       </w:r>
       <w:bookmarkEnd w:id="18"/>
     </w:p>
@@ -10497,7 +10509,7 @@
       <w:pPr>
         <w:pStyle w:val="Heading2"/>
       </w:pPr>
-      <w:bookmarkStart w:id="19" w:name="_Toc8285645"/>
+      <w:bookmarkStart w:id="19" w:name="_Toc8307697"/>
       <w:r>
         <w:t>Outcomes</w:t>
       </w:r>
@@ -10507,7 +10519,7 @@
       <w:pPr>
         <w:pStyle w:val="Heading3"/>
       </w:pPr>
-      <w:bookmarkStart w:id="20" w:name="_Toc8285646"/>
+      <w:bookmarkStart w:id="20" w:name="_Toc8307698"/>
       <w:r>
         <w:t>Outcomes</w:t>
       </w:r>
@@ -11042,6 +11054,8 @@
           <w:lang w:eastAsia="ko-KR"/>
         </w:rPr>
       </w:pPr>
+      <w:bookmarkStart w:id="21" w:name="_GoBack"/>
+      <w:bookmarkEnd w:id="21"/>
     </w:p>
     <w:p>
       <w:pPr>
@@ -11260,12 +11274,12 @@
       <w:pPr>
         <w:pStyle w:val="Heading3"/>
       </w:pPr>
-      <w:bookmarkStart w:id="21" w:name="_Toc8285647"/>
+      <w:bookmarkStart w:id="22" w:name="_Toc8307699"/>
       <w:r>
         <w:lastRenderedPageBreak/>
         <w:t>Negative controls</w:t>
       </w:r>
-      <w:bookmarkEnd w:id="21"/>
+      <w:bookmarkEnd w:id="22"/>
     </w:p>
     <w:p>
       <w:r>
@@ -19180,8 +19194,6 @@
               </w:rPr>
               <w:t>Orchitis</w:t>
             </w:r>
-            <w:bookmarkStart w:id="22" w:name="_GoBack"/>
-            <w:bookmarkEnd w:id="22"/>
           </w:p>
         </w:tc>
       </w:tr>
@@ -23353,7 +23365,7 @@
       <w:pPr>
         <w:pStyle w:val="Heading2"/>
       </w:pPr>
-      <w:bookmarkStart w:id="23" w:name="_Toc8285648"/>
+      <w:bookmarkStart w:id="23" w:name="_Toc8307700"/>
       <w:r>
         <w:t>Covariates</w:t>
       </w:r>
@@ -23364,7 +23376,7 @@
       <w:pPr>
         <w:pStyle w:val="Heading3"/>
       </w:pPr>
-      <w:bookmarkStart w:id="24" w:name="_Toc8285649"/>
+      <w:bookmarkStart w:id="24" w:name="_Toc8307701"/>
       <w:r>
         <w:t>Propensity score covariates</w:t>
       </w:r>
@@ -24819,7 +24831,7 @@
       <w:pPr>
         <w:pStyle w:val="Heading3"/>
       </w:pPr>
-      <w:bookmarkStart w:id="25" w:name="_Toc8285650"/>
+      <w:bookmarkStart w:id="25" w:name="_Toc8307702"/>
       <w:r>
         <w:t>Other variables</w:t>
       </w:r>
@@ -24847,7 +24859,7 @@
       <w:pPr>
         <w:pStyle w:val="Heading1"/>
       </w:pPr>
-      <w:bookmarkStart w:id="26" w:name="_Toc8285651"/>
+      <w:bookmarkStart w:id="26" w:name="_Toc8307703"/>
       <w:r>
         <w:t>Data Analysis Plan</w:t>
       </w:r>
@@ -24857,7 +24869,7 @@
       <w:pPr>
         <w:pStyle w:val="Heading2"/>
       </w:pPr>
-      <w:bookmarkStart w:id="27" w:name="_Toc8285652"/>
+      <w:bookmarkStart w:id="27" w:name="_Toc8307704"/>
       <w:r>
         <w:t>Calculation of time-at-risk</w:t>
       </w:r>
@@ -25194,7 +25206,7 @@
       <w:pPr>
         <w:pStyle w:val="Heading2"/>
       </w:pPr>
-      <w:bookmarkStart w:id="28" w:name="_Toc8285653"/>
+      <w:bookmarkStart w:id="28" w:name="_Toc8307705"/>
       <w:r>
         <w:t>Model specification</w:t>
       </w:r>
@@ -25257,7 +25269,7 @@
       <w:pPr>
         <w:pStyle w:val="Heading3"/>
       </w:pPr>
-      <w:bookmarkStart w:id="29" w:name="_Toc8285654"/>
+      <w:bookmarkStart w:id="29" w:name="_Toc8307706"/>
       <w:r>
         <w:t>Statistical model for p</w:t>
       </w:r>
@@ -25375,7 +25387,7 @@
       <w:pPr>
         <w:pStyle w:val="Heading3"/>
       </w:pPr>
-      <w:bookmarkStart w:id="30" w:name="_Toc8285655"/>
+      <w:bookmarkStart w:id="30" w:name="_Toc8307707"/>
       <w:r>
         <w:t>Statistical model for sensitivity analyses</w:t>
       </w:r>
@@ -25471,7 +25483,7 @@
       <w:pPr>
         <w:pStyle w:val="Heading3"/>
       </w:pPr>
-      <w:bookmarkStart w:id="31" w:name="_Toc8285656"/>
+      <w:bookmarkStart w:id="31" w:name="_Toc8307708"/>
       <w:r>
         <w:t>Additional details for interaction term analysis</w:t>
       </w:r>
@@ -25737,7 +25749,7 @@
       <w:pPr>
         <w:pStyle w:val="Heading3"/>
       </w:pPr>
-      <w:bookmarkStart w:id="32" w:name="_Toc8285657"/>
+      <w:bookmarkStart w:id="32" w:name="_Toc8307709"/>
       <w:r>
         <w:t>Pooling effect estimates across databases</w:t>
       </w:r>
@@ -25773,7 +25785,7 @@
       <w:pPr>
         <w:pStyle w:val="Heading2"/>
       </w:pPr>
-      <w:bookmarkStart w:id="33" w:name="_Toc8285658"/>
+      <w:bookmarkStart w:id="33" w:name="_Toc8307710"/>
       <w:r>
         <w:lastRenderedPageBreak/>
         <w:t>Analyses to pe</w:t>
@@ -26075,7 +26087,7 @@
       <w:pPr>
         <w:pStyle w:val="Heading2"/>
       </w:pPr>
-      <w:bookmarkStart w:id="34" w:name="_Toc8285659"/>
+      <w:bookmarkStart w:id="34" w:name="_Toc8307711"/>
       <w:r>
         <w:t>Output</w:t>
       </w:r>
@@ -26142,7 +26154,7 @@
       <w:pPr>
         <w:pStyle w:val="Heading2"/>
       </w:pPr>
-      <w:bookmarkStart w:id="35" w:name="_Toc8285660"/>
+      <w:bookmarkStart w:id="35" w:name="_Toc8307712"/>
       <w:r>
         <w:lastRenderedPageBreak/>
         <w:t>Evidence Evaluation</w:t>
@@ -26296,7 +26308,7 @@
       <w:pPr>
         <w:pStyle w:val="Heading2"/>
       </w:pPr>
-      <w:bookmarkStart w:id="36" w:name="_Toc8285661"/>
+      <w:bookmarkStart w:id="36" w:name="_Toc8307713"/>
       <w:r>
         <w:t>Data Sources</w:t>
       </w:r>
@@ -26323,7 +26335,7 @@
       <w:pPr>
         <w:pStyle w:val="Heading2"/>
       </w:pPr>
-      <w:bookmarkStart w:id="37" w:name="_Toc8285662"/>
+      <w:bookmarkStart w:id="37" w:name="_Toc8307714"/>
       <w:r>
         <w:t>Quality control</w:t>
       </w:r>
@@ -26543,7 +26555,7 @@
       <w:pPr>
         <w:pStyle w:val="Heading2"/>
       </w:pPr>
-      <w:bookmarkStart w:id="38" w:name="_Toc8285663"/>
+      <w:bookmarkStart w:id="38" w:name="_Toc8307715"/>
       <w:r>
         <w:t xml:space="preserve">Strengths and </w:t>
       </w:r>
@@ -26647,7 +26659,7 @@
       <w:pPr>
         <w:pStyle w:val="Heading1"/>
       </w:pPr>
-      <w:bookmarkStart w:id="39" w:name="_Toc8285664"/>
+      <w:bookmarkStart w:id="39" w:name="_Toc8307716"/>
       <w:r>
         <w:t>Protection of Human Subjects</w:t>
       </w:r>
@@ -26670,7 +26682,7 @@
       <w:pPr>
         <w:pStyle w:val="Heading1"/>
       </w:pPr>
-      <w:bookmarkStart w:id="40" w:name="_Toc8285665"/>
+      <w:bookmarkStart w:id="40" w:name="_Toc8307717"/>
       <w:r>
         <w:t>Plans for Disseminating and Communicating Study Results</w:t>
       </w:r>
@@ -26688,7 +26700,7 @@
       <w:pPr>
         <w:pStyle w:val="Heading1"/>
       </w:pPr>
-      <w:bookmarkStart w:id="41" w:name="_Toc8285666"/>
+      <w:bookmarkStart w:id="41" w:name="_Toc8307718"/>
       <w:r>
         <w:lastRenderedPageBreak/>
         <w:t>References</w:t>
@@ -27906,7 +27918,7 @@
       <w:r>
         <w:br w:type="column"/>
       </w:r>
-      <w:bookmarkStart w:id="42" w:name="_Toc8285667"/>
+      <w:bookmarkStart w:id="42" w:name="_Toc8307719"/>
       <w:r>
         <w:rPr>
           <w:rFonts w:ascii="Calibri" w:hAnsi="Calibri" w:cs="Calibri"/>
@@ -52497,7 +52509,7 @@
 </file>
 
 <file path=customXml/itemProps1.xml><?xml version="1.0" encoding="utf-8"?>
-<ds:datastoreItem xmlns:ds="http://schemas.openxmlformats.org/officeDocument/2006/customXml" ds:itemID="{E8D8A111-D19F-48DB-A933-BCDD99248CB1}">
+<ds:datastoreItem xmlns:ds="http://schemas.openxmlformats.org/officeDocument/2006/customXml" ds:itemID="{066EBD61-7D84-483E-9050-9894F959A5CE}">
   <ds:schemaRefs>
     <ds:schemaRef ds:uri="http://schemas.openxmlformats.org/officeDocument/2006/bibliography"/>
   </ds:schemaRefs>

</xml_diff>